<commit_message>
removed missing instances, documented in Word
</commit_message>
<xml_diff>
--- a/0245_Project1_report.docx
+++ b/0245_Project1_report.docx
@@ -3584,7 +3584,14 @@
                 <w:sz w:val="16"/>
                 <w:szCs w:val="16"/>
               </w:rPr>
-              <w:t>344</w:t>
+              <w:t>34</w:t>
+            </w:r>
+            <w:r>
+              <w:rPr>
+                <w:sz w:val="16"/>
+                <w:szCs w:val="16"/>
+              </w:rPr>
+              <w:t>5</w:t>
             </w:r>
           </w:p>
         </w:tc>
@@ -4061,11 +4068,1201 @@
     </w:p>
     <w:p>
       <w:pPr>
+        <w:pStyle w:val="Heading2"/>
+      </w:pPr>
+      <w:bookmarkStart w:id="14" w:name="_Toc96876492"/>
+      <w:r>
+        <w:lastRenderedPageBreak/>
+        <w:t>Missing data</w:t>
+      </w:r>
+    </w:p>
+    <w:p>
+      <w:r>
+        <w:t>There are two instances in the data</w:t>
+      </w:r>
+      <w:r>
+        <w:t xml:space="preserve"> set, where all of the interval attributes, as well as sex were missing</w:t>
+      </w:r>
+      <w:r>
+        <w:t>. Because these attributes are crucial in further data analytics and other attributes</w:t>
+      </w:r>
+      <w:r>
+        <w:t xml:space="preserve"> alone</w:t>
+      </w:r>
+      <w:r>
+        <w:t xml:space="preserve"> </w:t>
+      </w:r>
+      <w:r>
+        <w:t xml:space="preserve">don´t contribute by a meaningful way, these to instances were completely removed from </w:t>
+      </w:r>
+      <w:r>
+        <w:t xml:space="preserve">the data set analytics, resulting in </w:t>
+      </w:r>
+      <w:r>
+        <w:t>344</w:t>
+      </w:r>
+      <w:r>
+        <w:t xml:space="preserve"> penguin instances in total, with the only missing</w:t>
+      </w:r>
+      <w:r>
+        <w:t>/NaN values are present 9 times in Sex attribute.</w:t>
+      </w:r>
+    </w:p>
+    <w:p>
+      <w:r>
+        <w:t>The updated table with removed elements:</w:t>
+      </w:r>
+    </w:p>
+    <w:p>
+      <w:r>
+        <w:t>(removed instance 4, 272)</w:t>
+      </w:r>
+    </w:p>
+    <w:tbl>
+      <w:tblPr>
+        <w:tblStyle w:val="TableGrid"/>
+        <w:tblW w:w="0" w:type="auto"/>
+        <w:tblLook w:val="04A0" w:firstRow="1" w:lastRow="0" w:firstColumn="1" w:lastColumn="0" w:noHBand="0" w:noVBand="1"/>
+      </w:tblPr>
+      <w:tblGrid>
+        <w:gridCol w:w="879"/>
+        <w:gridCol w:w="879"/>
+        <w:gridCol w:w="939"/>
+        <w:gridCol w:w="915"/>
+        <w:gridCol w:w="964"/>
+        <w:gridCol w:w="946"/>
+        <w:gridCol w:w="968"/>
+        <w:gridCol w:w="928"/>
+        <w:gridCol w:w="852"/>
+        <w:gridCol w:w="807"/>
+      </w:tblGrid>
+      <w:tr>
+        <w:tc>
+          <w:tcPr>
+            <w:tcW w:w="779" w:type="dxa"/>
+          </w:tcPr>
+          <w:p>
+            <w:pPr>
+              <w:contextualSpacing w:val="0"/>
+              <w:rPr>
+                <w:sz w:val="16"/>
+                <w:szCs w:val="16"/>
+              </w:rPr>
+            </w:pPr>
+          </w:p>
+        </w:tc>
+        <w:tc>
+          <w:tcPr>
+            <w:tcW w:w="902" w:type="dxa"/>
+          </w:tcPr>
+          <w:p>
+            <w:pPr>
+              <w:contextualSpacing w:val="0"/>
+              <w:rPr>
+                <w:b/>
+                <w:bCs/>
+                <w:sz w:val="16"/>
+                <w:szCs w:val="16"/>
+              </w:rPr>
+            </w:pPr>
+            <w:r>
+              <w:rPr>
+                <w:b/>
+                <w:bCs/>
+                <w:sz w:val="16"/>
+                <w:szCs w:val="16"/>
+              </w:rPr>
+              <w:t>Row ID</w:t>
+            </w:r>
+          </w:p>
+        </w:tc>
+        <w:tc>
+          <w:tcPr>
+            <w:tcW w:w="977" w:type="dxa"/>
+          </w:tcPr>
+          <w:p>
+            <w:pPr>
+              <w:contextualSpacing w:val="0"/>
+              <w:rPr>
+                <w:b/>
+                <w:bCs/>
+                <w:sz w:val="16"/>
+                <w:szCs w:val="16"/>
+              </w:rPr>
+            </w:pPr>
+            <w:r>
+              <w:rPr>
+                <w:b/>
+                <w:bCs/>
+                <w:sz w:val="16"/>
+                <w:szCs w:val="16"/>
+              </w:rPr>
+              <w:t>Species</w:t>
+            </w:r>
+          </w:p>
+        </w:tc>
+        <w:tc>
+          <w:tcPr>
+            <w:tcW w:w="946" w:type="dxa"/>
+          </w:tcPr>
+          <w:p>
+            <w:pPr>
+              <w:contextualSpacing w:val="0"/>
+              <w:rPr>
+                <w:b/>
+                <w:bCs/>
+                <w:sz w:val="16"/>
+                <w:szCs w:val="16"/>
+              </w:rPr>
+            </w:pPr>
+            <w:r>
+              <w:rPr>
+                <w:b/>
+                <w:bCs/>
+                <w:sz w:val="16"/>
+                <w:szCs w:val="16"/>
+              </w:rPr>
+              <w:t>Island</w:t>
+            </w:r>
+          </w:p>
+        </w:tc>
+        <w:tc>
+          <w:tcPr>
+            <w:tcW w:w="974" w:type="dxa"/>
+          </w:tcPr>
+          <w:p>
+            <w:pPr>
+              <w:contextualSpacing w:val="0"/>
+              <w:rPr>
+                <w:b/>
+                <w:bCs/>
+                <w:sz w:val="16"/>
+                <w:szCs w:val="16"/>
+              </w:rPr>
+            </w:pPr>
+            <w:r>
+              <w:rPr>
+                <w:b/>
+                <w:bCs/>
+                <w:sz w:val="16"/>
+                <w:szCs w:val="16"/>
+              </w:rPr>
+              <w:t>Bill Length [mm]</w:t>
+            </w:r>
+          </w:p>
+        </w:tc>
+        <w:tc>
+          <w:tcPr>
+            <w:tcW w:w="951" w:type="dxa"/>
+          </w:tcPr>
+          <w:p>
+            <w:pPr>
+              <w:contextualSpacing w:val="0"/>
+              <w:rPr>
+                <w:b/>
+                <w:bCs/>
+                <w:sz w:val="16"/>
+                <w:szCs w:val="16"/>
+              </w:rPr>
+            </w:pPr>
+            <w:r>
+              <w:rPr>
+                <w:b/>
+                <w:bCs/>
+                <w:sz w:val="16"/>
+                <w:szCs w:val="16"/>
+              </w:rPr>
+              <w:t>Bill Depth [mm]</w:t>
+            </w:r>
+          </w:p>
+        </w:tc>
+        <w:tc>
+          <w:tcPr>
+            <w:tcW w:w="980" w:type="dxa"/>
+          </w:tcPr>
+          <w:p>
+            <w:pPr>
+              <w:contextualSpacing w:val="0"/>
+              <w:rPr>
+                <w:b/>
+                <w:bCs/>
+                <w:sz w:val="16"/>
+                <w:szCs w:val="16"/>
+              </w:rPr>
+            </w:pPr>
+            <w:r>
+              <w:rPr>
+                <w:b/>
+                <w:bCs/>
+                <w:sz w:val="16"/>
+                <w:szCs w:val="16"/>
+              </w:rPr>
+              <w:t>Flipper length [mm]</w:t>
+            </w:r>
+          </w:p>
+        </w:tc>
+        <w:tc>
+          <w:tcPr>
+            <w:tcW w:w="924" w:type="dxa"/>
+          </w:tcPr>
+          <w:p>
+            <w:pPr>
+              <w:contextualSpacing w:val="0"/>
+              <w:rPr>
+                <w:b/>
+                <w:bCs/>
+                <w:sz w:val="16"/>
+                <w:szCs w:val="16"/>
+              </w:rPr>
+            </w:pPr>
+            <w:r>
+              <w:rPr>
+                <w:b/>
+                <w:bCs/>
+                <w:sz w:val="16"/>
+                <w:szCs w:val="16"/>
+              </w:rPr>
+              <w:t>Body mass [g]</w:t>
+            </w:r>
+          </w:p>
+        </w:tc>
+        <w:tc>
+          <w:tcPr>
+            <w:tcW w:w="865" w:type="dxa"/>
+          </w:tcPr>
+          <w:p>
+            <w:pPr>
+              <w:contextualSpacing w:val="0"/>
+              <w:rPr>
+                <w:b/>
+                <w:bCs/>
+                <w:sz w:val="16"/>
+                <w:szCs w:val="16"/>
+              </w:rPr>
+            </w:pPr>
+            <w:r>
+              <w:rPr>
+                <w:b/>
+                <w:bCs/>
+                <w:sz w:val="16"/>
+                <w:szCs w:val="16"/>
+              </w:rPr>
+              <w:t>Sex</w:t>
+            </w:r>
+          </w:p>
+        </w:tc>
+        <w:tc>
+          <w:tcPr>
+            <w:tcW w:w="779" w:type="dxa"/>
+          </w:tcPr>
+          <w:p>
+            <w:pPr>
+              <w:contextualSpacing w:val="0"/>
+              <w:rPr>
+                <w:b/>
+                <w:bCs/>
+                <w:sz w:val="16"/>
+                <w:szCs w:val="16"/>
+              </w:rPr>
+            </w:pPr>
+            <w:r>
+              <w:rPr>
+                <w:b/>
+                <w:bCs/>
+                <w:sz w:val="16"/>
+                <w:szCs w:val="16"/>
+              </w:rPr>
+              <w:t>Year</w:t>
+            </w:r>
+          </w:p>
+        </w:tc>
+      </w:tr>
+      <w:tr>
+        <w:tc>
+          <w:tcPr>
+            <w:tcW w:w="779" w:type="dxa"/>
+          </w:tcPr>
+          <w:p>
+            <w:pPr>
+              <w:contextualSpacing w:val="0"/>
+              <w:rPr>
+                <w:b/>
+                <w:bCs/>
+                <w:sz w:val="16"/>
+                <w:szCs w:val="16"/>
+              </w:rPr>
+            </w:pPr>
+            <w:r>
+              <w:rPr>
+                <w:b/>
+                <w:bCs/>
+                <w:sz w:val="16"/>
+                <w:szCs w:val="16"/>
+              </w:rPr>
+              <w:t>Data</w:t>
+            </w:r>
+          </w:p>
+        </w:tc>
+        <w:tc>
+          <w:tcPr>
+            <w:tcW w:w="902" w:type="dxa"/>
+          </w:tcPr>
+          <w:p>
+            <w:pPr>
+              <w:contextualSpacing w:val="0"/>
+              <w:rPr>
+                <w:sz w:val="16"/>
+                <w:szCs w:val="16"/>
+              </w:rPr>
+            </w:pPr>
+            <w:r>
+              <w:rPr>
+                <w:sz w:val="16"/>
+                <w:szCs w:val="16"/>
+              </w:rPr>
+              <w:t>Discrete</w:t>
+            </w:r>
+          </w:p>
+        </w:tc>
+        <w:tc>
+          <w:tcPr>
+            <w:tcW w:w="977" w:type="dxa"/>
+          </w:tcPr>
+          <w:p>
+            <w:pPr>
+              <w:contextualSpacing w:val="0"/>
+              <w:rPr>
+                <w:sz w:val="16"/>
+                <w:szCs w:val="16"/>
+              </w:rPr>
+            </w:pPr>
+            <w:r>
+              <w:rPr>
+                <w:sz w:val="16"/>
+                <w:szCs w:val="16"/>
+              </w:rPr>
+              <w:t>Discrete</w:t>
+            </w:r>
+          </w:p>
+        </w:tc>
+        <w:tc>
+          <w:tcPr>
+            <w:tcW w:w="946" w:type="dxa"/>
+          </w:tcPr>
+          <w:p>
+            <w:pPr>
+              <w:contextualSpacing w:val="0"/>
+              <w:rPr>
+                <w:sz w:val="16"/>
+                <w:szCs w:val="16"/>
+              </w:rPr>
+            </w:pPr>
+            <w:r>
+              <w:rPr>
+                <w:sz w:val="16"/>
+                <w:szCs w:val="16"/>
+              </w:rPr>
+              <w:t>Discrete</w:t>
+            </w:r>
+          </w:p>
+        </w:tc>
+        <w:tc>
+          <w:tcPr>
+            <w:tcW w:w="974" w:type="dxa"/>
+          </w:tcPr>
+          <w:p>
+            <w:pPr>
+              <w:contextualSpacing w:val="0"/>
+              <w:rPr>
+                <w:sz w:val="16"/>
+                <w:szCs w:val="16"/>
+              </w:rPr>
+            </w:pPr>
+            <w:r>
+              <w:rPr>
+                <w:sz w:val="16"/>
+                <w:szCs w:val="16"/>
+              </w:rPr>
+              <w:t>Continous</w:t>
+            </w:r>
+          </w:p>
+        </w:tc>
+        <w:tc>
+          <w:tcPr>
+            <w:tcW w:w="951" w:type="dxa"/>
+          </w:tcPr>
+          <w:p>
+            <w:pPr>
+              <w:contextualSpacing w:val="0"/>
+              <w:rPr>
+                <w:sz w:val="16"/>
+                <w:szCs w:val="16"/>
+              </w:rPr>
+            </w:pPr>
+            <w:r>
+              <w:rPr>
+                <w:sz w:val="16"/>
+                <w:szCs w:val="16"/>
+              </w:rPr>
+              <w:t>Continous</w:t>
+            </w:r>
+          </w:p>
+        </w:tc>
+        <w:tc>
+          <w:tcPr>
+            <w:tcW w:w="980" w:type="dxa"/>
+          </w:tcPr>
+          <w:p>
+            <w:pPr>
+              <w:contextualSpacing w:val="0"/>
+              <w:rPr>
+                <w:sz w:val="16"/>
+                <w:szCs w:val="16"/>
+              </w:rPr>
+            </w:pPr>
+            <w:r>
+              <w:rPr>
+                <w:sz w:val="16"/>
+                <w:szCs w:val="16"/>
+              </w:rPr>
+              <w:t>Continous</w:t>
+            </w:r>
+          </w:p>
+        </w:tc>
+        <w:tc>
+          <w:tcPr>
+            <w:tcW w:w="924" w:type="dxa"/>
+          </w:tcPr>
+          <w:p>
+            <w:pPr>
+              <w:contextualSpacing w:val="0"/>
+              <w:rPr>
+                <w:sz w:val="16"/>
+                <w:szCs w:val="16"/>
+              </w:rPr>
+            </w:pPr>
+            <w:r>
+              <w:rPr>
+                <w:sz w:val="16"/>
+                <w:szCs w:val="16"/>
+              </w:rPr>
+              <w:t>Continous</w:t>
+            </w:r>
+          </w:p>
+        </w:tc>
+        <w:tc>
+          <w:tcPr>
+            <w:tcW w:w="865" w:type="dxa"/>
+          </w:tcPr>
+          <w:p>
+            <w:pPr>
+              <w:contextualSpacing w:val="0"/>
+              <w:rPr>
+                <w:sz w:val="16"/>
+                <w:szCs w:val="16"/>
+              </w:rPr>
+            </w:pPr>
+            <w:r>
+              <w:rPr>
+                <w:sz w:val="16"/>
+                <w:szCs w:val="16"/>
+              </w:rPr>
+              <w:t>Discrete</w:t>
+            </w:r>
+          </w:p>
+        </w:tc>
+        <w:tc>
+          <w:tcPr>
+            <w:tcW w:w="779" w:type="dxa"/>
+          </w:tcPr>
+          <w:p>
+            <w:pPr>
+              <w:contextualSpacing w:val="0"/>
+              <w:rPr>
+                <w:sz w:val="16"/>
+                <w:szCs w:val="16"/>
+              </w:rPr>
+            </w:pPr>
+            <w:r>
+              <w:rPr>
+                <w:sz w:val="16"/>
+                <w:szCs w:val="16"/>
+              </w:rPr>
+              <w:t>Discrete</w:t>
+            </w:r>
+          </w:p>
+        </w:tc>
+      </w:tr>
+      <w:tr>
+        <w:tc>
+          <w:tcPr>
+            <w:tcW w:w="779" w:type="dxa"/>
+          </w:tcPr>
+          <w:p>
+            <w:pPr>
+              <w:contextualSpacing w:val="0"/>
+              <w:rPr>
+                <w:b/>
+                <w:bCs/>
+                <w:sz w:val="16"/>
+                <w:szCs w:val="16"/>
+              </w:rPr>
+            </w:pPr>
+            <w:r>
+              <w:rPr>
+                <w:b/>
+                <w:bCs/>
+                <w:sz w:val="16"/>
+                <w:szCs w:val="16"/>
+              </w:rPr>
+              <w:t>Attribute</w:t>
+            </w:r>
+          </w:p>
+        </w:tc>
+        <w:tc>
+          <w:tcPr>
+            <w:tcW w:w="902" w:type="dxa"/>
+          </w:tcPr>
+          <w:p>
+            <w:pPr>
+              <w:contextualSpacing w:val="0"/>
+              <w:rPr>
+                <w:sz w:val="16"/>
+                <w:szCs w:val="16"/>
+              </w:rPr>
+            </w:pPr>
+            <w:r>
+              <w:rPr>
+                <w:sz w:val="16"/>
+                <w:szCs w:val="16"/>
+              </w:rPr>
+              <w:t>Nominal</w:t>
+            </w:r>
+          </w:p>
+        </w:tc>
+        <w:tc>
+          <w:tcPr>
+            <w:tcW w:w="977" w:type="dxa"/>
+          </w:tcPr>
+          <w:p>
+            <w:pPr>
+              <w:contextualSpacing w:val="0"/>
+              <w:rPr>
+                <w:sz w:val="16"/>
+                <w:szCs w:val="16"/>
+              </w:rPr>
+            </w:pPr>
+            <w:r>
+              <w:rPr>
+                <w:sz w:val="16"/>
+                <w:szCs w:val="16"/>
+              </w:rPr>
+              <w:t>Nominal</w:t>
+            </w:r>
+          </w:p>
+        </w:tc>
+        <w:tc>
+          <w:tcPr>
+            <w:tcW w:w="946" w:type="dxa"/>
+          </w:tcPr>
+          <w:p>
+            <w:pPr>
+              <w:contextualSpacing w:val="0"/>
+              <w:rPr>
+                <w:sz w:val="16"/>
+                <w:szCs w:val="16"/>
+              </w:rPr>
+            </w:pPr>
+            <w:r>
+              <w:rPr>
+                <w:sz w:val="16"/>
+                <w:szCs w:val="16"/>
+              </w:rPr>
+              <w:t>Nominal</w:t>
+            </w:r>
+          </w:p>
+        </w:tc>
+        <w:tc>
+          <w:tcPr>
+            <w:tcW w:w="974" w:type="dxa"/>
+          </w:tcPr>
+          <w:p>
+            <w:pPr>
+              <w:contextualSpacing w:val="0"/>
+              <w:rPr>
+                <w:sz w:val="16"/>
+                <w:szCs w:val="16"/>
+              </w:rPr>
+            </w:pPr>
+            <w:r>
+              <w:rPr>
+                <w:sz w:val="16"/>
+                <w:szCs w:val="16"/>
+              </w:rPr>
+              <w:t>Interval</w:t>
+            </w:r>
+          </w:p>
+        </w:tc>
+        <w:tc>
+          <w:tcPr>
+            <w:tcW w:w="951" w:type="dxa"/>
+          </w:tcPr>
+          <w:p>
+            <w:pPr>
+              <w:contextualSpacing w:val="0"/>
+              <w:rPr>
+                <w:sz w:val="16"/>
+                <w:szCs w:val="16"/>
+              </w:rPr>
+            </w:pPr>
+            <w:r>
+              <w:rPr>
+                <w:sz w:val="16"/>
+                <w:szCs w:val="16"/>
+              </w:rPr>
+              <w:t>Interval</w:t>
+            </w:r>
+          </w:p>
+        </w:tc>
+        <w:tc>
+          <w:tcPr>
+            <w:tcW w:w="980" w:type="dxa"/>
+          </w:tcPr>
+          <w:p>
+            <w:pPr>
+              <w:contextualSpacing w:val="0"/>
+              <w:rPr>
+                <w:sz w:val="16"/>
+                <w:szCs w:val="16"/>
+              </w:rPr>
+            </w:pPr>
+            <w:r>
+              <w:rPr>
+                <w:sz w:val="16"/>
+                <w:szCs w:val="16"/>
+              </w:rPr>
+              <w:t>Iterval</w:t>
+            </w:r>
+          </w:p>
+        </w:tc>
+        <w:tc>
+          <w:tcPr>
+            <w:tcW w:w="924" w:type="dxa"/>
+          </w:tcPr>
+          <w:p>
+            <w:pPr>
+              <w:contextualSpacing w:val="0"/>
+              <w:rPr>
+                <w:sz w:val="16"/>
+                <w:szCs w:val="16"/>
+              </w:rPr>
+            </w:pPr>
+            <w:r>
+              <w:rPr>
+                <w:sz w:val="16"/>
+                <w:szCs w:val="16"/>
+              </w:rPr>
+              <w:t>Interval</w:t>
+            </w:r>
+          </w:p>
+        </w:tc>
+        <w:tc>
+          <w:tcPr>
+            <w:tcW w:w="865" w:type="dxa"/>
+          </w:tcPr>
+          <w:p>
+            <w:pPr>
+              <w:contextualSpacing w:val="0"/>
+              <w:rPr>
+                <w:sz w:val="16"/>
+                <w:szCs w:val="16"/>
+              </w:rPr>
+            </w:pPr>
+            <w:r>
+              <w:rPr>
+                <w:sz w:val="16"/>
+                <w:szCs w:val="16"/>
+              </w:rPr>
+              <w:t>Nominal</w:t>
+            </w:r>
+          </w:p>
+        </w:tc>
+        <w:tc>
+          <w:tcPr>
+            <w:tcW w:w="779" w:type="dxa"/>
+          </w:tcPr>
+          <w:p>
+            <w:pPr>
+              <w:contextualSpacing w:val="0"/>
+              <w:rPr>
+                <w:sz w:val="16"/>
+                <w:szCs w:val="16"/>
+              </w:rPr>
+            </w:pPr>
+            <w:r>
+              <w:rPr>
+                <w:sz w:val="16"/>
+                <w:szCs w:val="16"/>
+              </w:rPr>
+              <w:t>Nominal</w:t>
+            </w:r>
+          </w:p>
+        </w:tc>
+      </w:tr>
+      <w:tr>
+        <w:tc>
+          <w:tcPr>
+            <w:tcW w:w="779" w:type="dxa"/>
+          </w:tcPr>
+          <w:p>
+            <w:pPr>
+              <w:contextualSpacing w:val="0"/>
+              <w:rPr>
+                <w:b/>
+                <w:bCs/>
+                <w:sz w:val="16"/>
+                <w:szCs w:val="16"/>
+              </w:rPr>
+            </w:pPr>
+            <w:r>
+              <w:rPr>
+                <w:b/>
+                <w:bCs/>
+                <w:sz w:val="16"/>
+                <w:szCs w:val="16"/>
+              </w:rPr>
+              <w:t>Values</w:t>
+            </w:r>
+          </w:p>
+        </w:tc>
+        <w:tc>
+          <w:tcPr>
+            <w:tcW w:w="902" w:type="dxa"/>
+          </w:tcPr>
+          <w:p>
+            <w:pPr>
+              <w:contextualSpacing w:val="0"/>
+              <w:rPr>
+                <w:sz w:val="16"/>
+                <w:szCs w:val="16"/>
+              </w:rPr>
+            </w:pPr>
+            <w:r>
+              <w:rPr>
+                <w:sz w:val="16"/>
+                <w:szCs w:val="16"/>
+              </w:rPr>
+              <w:t>1-34</w:t>
+            </w:r>
+            <w:r>
+              <w:rPr>
+                <w:sz w:val="16"/>
+                <w:szCs w:val="16"/>
+              </w:rPr>
+              <w:t>5</w:t>
+            </w:r>
+          </w:p>
+        </w:tc>
+        <w:tc>
+          <w:tcPr>
+            <w:tcW w:w="977" w:type="dxa"/>
+          </w:tcPr>
+          <w:p>
+            <w:pPr>
+              <w:contextualSpacing w:val="0"/>
+              <w:rPr>
+                <w:sz w:val="16"/>
+                <w:szCs w:val="16"/>
+              </w:rPr>
+            </w:pPr>
+            <w:r>
+              <w:rPr>
+                <w:sz w:val="16"/>
+                <w:szCs w:val="16"/>
+              </w:rPr>
+              <w:t>1-3</w:t>
+            </w:r>
+          </w:p>
+        </w:tc>
+        <w:tc>
+          <w:tcPr>
+            <w:tcW w:w="946" w:type="dxa"/>
+          </w:tcPr>
+          <w:p>
+            <w:pPr>
+              <w:contextualSpacing w:val="0"/>
+              <w:rPr>
+                <w:sz w:val="16"/>
+                <w:szCs w:val="16"/>
+              </w:rPr>
+            </w:pPr>
+            <w:r>
+              <w:rPr>
+                <w:sz w:val="16"/>
+                <w:szCs w:val="16"/>
+              </w:rPr>
+              <w:t>1-3</w:t>
+            </w:r>
+          </w:p>
+        </w:tc>
+        <w:tc>
+          <w:tcPr>
+            <w:tcW w:w="974" w:type="dxa"/>
+          </w:tcPr>
+          <w:p>
+            <w:pPr>
+              <w:contextualSpacing w:val="0"/>
+              <w:rPr>
+                <w:sz w:val="16"/>
+                <w:szCs w:val="16"/>
+                <w:highlight w:val="yellow"/>
+              </w:rPr>
+            </w:pPr>
+            <w:r>
+              <w:rPr>
+                <w:sz w:val="16"/>
+                <w:szCs w:val="16"/>
+                <w:highlight w:val="yellow"/>
+              </w:rPr>
+              <w:t>TODO</w:t>
+            </w:r>
+          </w:p>
+        </w:tc>
+        <w:tc>
+          <w:tcPr>
+            <w:tcW w:w="951" w:type="dxa"/>
+          </w:tcPr>
+          <w:p>
+            <w:pPr>
+              <w:contextualSpacing w:val="0"/>
+              <w:rPr>
+                <w:sz w:val="16"/>
+                <w:szCs w:val="16"/>
+                <w:highlight w:val="yellow"/>
+              </w:rPr>
+            </w:pPr>
+            <w:r>
+              <w:rPr>
+                <w:sz w:val="16"/>
+                <w:szCs w:val="16"/>
+                <w:highlight w:val="yellow"/>
+              </w:rPr>
+              <w:t>TODO</w:t>
+            </w:r>
+          </w:p>
+        </w:tc>
+        <w:tc>
+          <w:tcPr>
+            <w:tcW w:w="980" w:type="dxa"/>
+          </w:tcPr>
+          <w:p>
+            <w:pPr>
+              <w:contextualSpacing w:val="0"/>
+              <w:rPr>
+                <w:sz w:val="16"/>
+                <w:szCs w:val="16"/>
+                <w:highlight w:val="yellow"/>
+              </w:rPr>
+            </w:pPr>
+            <w:r>
+              <w:rPr>
+                <w:sz w:val="16"/>
+                <w:szCs w:val="16"/>
+                <w:highlight w:val="yellow"/>
+              </w:rPr>
+              <w:t>TODO</w:t>
+            </w:r>
+          </w:p>
+        </w:tc>
+        <w:tc>
+          <w:tcPr>
+            <w:tcW w:w="924" w:type="dxa"/>
+          </w:tcPr>
+          <w:p>
+            <w:pPr>
+              <w:contextualSpacing w:val="0"/>
+              <w:rPr>
+                <w:sz w:val="16"/>
+                <w:szCs w:val="16"/>
+                <w:highlight w:val="yellow"/>
+              </w:rPr>
+            </w:pPr>
+            <w:r>
+              <w:rPr>
+                <w:sz w:val="16"/>
+                <w:szCs w:val="16"/>
+                <w:highlight w:val="yellow"/>
+              </w:rPr>
+              <w:t>TODO</w:t>
+            </w:r>
+          </w:p>
+        </w:tc>
+        <w:tc>
+          <w:tcPr>
+            <w:tcW w:w="865" w:type="dxa"/>
+          </w:tcPr>
+          <w:p>
+            <w:pPr>
+              <w:contextualSpacing w:val="0"/>
+              <w:rPr>
+                <w:sz w:val="16"/>
+                <w:szCs w:val="16"/>
+              </w:rPr>
+            </w:pPr>
+            <w:r>
+              <w:rPr>
+                <w:sz w:val="16"/>
+                <w:szCs w:val="16"/>
+              </w:rPr>
+              <w:t>M/F</w:t>
+            </w:r>
+          </w:p>
+        </w:tc>
+        <w:tc>
+          <w:tcPr>
+            <w:tcW w:w="779" w:type="dxa"/>
+          </w:tcPr>
+          <w:p>
+            <w:pPr>
+              <w:contextualSpacing w:val="0"/>
+              <w:rPr>
+                <w:sz w:val="16"/>
+                <w:szCs w:val="16"/>
+              </w:rPr>
+            </w:pPr>
+            <w:r>
+              <w:rPr>
+                <w:sz w:val="16"/>
+                <w:szCs w:val="16"/>
+              </w:rPr>
+              <w:t>2007-2009</w:t>
+            </w:r>
+          </w:p>
+        </w:tc>
+      </w:tr>
+      <w:tr>
+        <w:tc>
+          <w:tcPr>
+            <w:tcW w:w="779" w:type="dxa"/>
+          </w:tcPr>
+          <w:p>
+            <w:pPr>
+              <w:contextualSpacing w:val="0"/>
+              <w:rPr>
+                <w:b/>
+                <w:bCs/>
+                <w:sz w:val="16"/>
+                <w:szCs w:val="16"/>
+              </w:rPr>
+            </w:pPr>
+            <w:r>
+              <w:rPr>
+                <w:b/>
+                <w:bCs/>
+                <w:sz w:val="16"/>
+                <w:szCs w:val="16"/>
+              </w:rPr>
+              <w:t>Missing Values</w:t>
+            </w:r>
+          </w:p>
+        </w:tc>
+        <w:tc>
+          <w:tcPr>
+            <w:tcW w:w="902" w:type="dxa"/>
+          </w:tcPr>
+          <w:p>
+            <w:pPr>
+              <w:contextualSpacing w:val="0"/>
+              <w:rPr>
+                <w:sz w:val="16"/>
+                <w:szCs w:val="16"/>
+              </w:rPr>
+            </w:pPr>
+            <w:r>
+              <w:rPr>
+                <w:sz w:val="16"/>
+                <w:szCs w:val="16"/>
+              </w:rPr>
+              <w:t>No</w:t>
+            </w:r>
+          </w:p>
+        </w:tc>
+        <w:tc>
+          <w:tcPr>
+            <w:tcW w:w="977" w:type="dxa"/>
+          </w:tcPr>
+          <w:p>
+            <w:pPr>
+              <w:contextualSpacing w:val="0"/>
+              <w:rPr>
+                <w:sz w:val="16"/>
+                <w:szCs w:val="16"/>
+              </w:rPr>
+            </w:pPr>
+            <w:r>
+              <w:rPr>
+                <w:sz w:val="16"/>
+                <w:szCs w:val="16"/>
+              </w:rPr>
+              <w:t>No</w:t>
+            </w:r>
+          </w:p>
+        </w:tc>
+        <w:tc>
+          <w:tcPr>
+            <w:tcW w:w="946" w:type="dxa"/>
+          </w:tcPr>
+          <w:p>
+            <w:pPr>
+              <w:contextualSpacing w:val="0"/>
+              <w:rPr>
+                <w:sz w:val="16"/>
+                <w:szCs w:val="16"/>
+              </w:rPr>
+            </w:pPr>
+            <w:r>
+              <w:rPr>
+                <w:sz w:val="16"/>
+                <w:szCs w:val="16"/>
+              </w:rPr>
+              <w:t>No</w:t>
+            </w:r>
+          </w:p>
+        </w:tc>
+        <w:tc>
+          <w:tcPr>
+            <w:tcW w:w="974" w:type="dxa"/>
+          </w:tcPr>
+          <w:p>
+            <w:pPr>
+              <w:contextualSpacing w:val="0"/>
+              <w:rPr>
+                <w:sz w:val="16"/>
+                <w:szCs w:val="16"/>
+              </w:rPr>
+            </w:pPr>
+            <w:r>
+              <w:rPr>
+                <w:sz w:val="16"/>
+                <w:szCs w:val="16"/>
+              </w:rPr>
+              <w:t>No</w:t>
+            </w:r>
+          </w:p>
+        </w:tc>
+        <w:tc>
+          <w:tcPr>
+            <w:tcW w:w="951" w:type="dxa"/>
+          </w:tcPr>
+          <w:p>
+            <w:pPr>
+              <w:contextualSpacing w:val="0"/>
+              <w:rPr>
+                <w:sz w:val="16"/>
+                <w:szCs w:val="16"/>
+              </w:rPr>
+            </w:pPr>
+            <w:r>
+              <w:rPr>
+                <w:sz w:val="16"/>
+                <w:szCs w:val="16"/>
+              </w:rPr>
+              <w:t>No</w:t>
+            </w:r>
+          </w:p>
+        </w:tc>
+        <w:tc>
+          <w:tcPr>
+            <w:tcW w:w="980" w:type="dxa"/>
+          </w:tcPr>
+          <w:p>
+            <w:pPr>
+              <w:contextualSpacing w:val="0"/>
+              <w:rPr>
+                <w:sz w:val="16"/>
+                <w:szCs w:val="16"/>
+              </w:rPr>
+            </w:pPr>
+            <w:r>
+              <w:rPr>
+                <w:sz w:val="16"/>
+                <w:szCs w:val="16"/>
+              </w:rPr>
+              <w:t>No</w:t>
+            </w:r>
+          </w:p>
+        </w:tc>
+        <w:tc>
+          <w:tcPr>
+            <w:tcW w:w="924" w:type="dxa"/>
+          </w:tcPr>
+          <w:p>
+            <w:pPr>
+              <w:contextualSpacing w:val="0"/>
+              <w:rPr>
+                <w:sz w:val="16"/>
+                <w:szCs w:val="16"/>
+              </w:rPr>
+            </w:pPr>
+            <w:r>
+              <w:rPr>
+                <w:sz w:val="16"/>
+                <w:szCs w:val="16"/>
+              </w:rPr>
+              <w:t>No</w:t>
+            </w:r>
+          </w:p>
+        </w:tc>
+        <w:tc>
+          <w:tcPr>
+            <w:tcW w:w="865" w:type="dxa"/>
+          </w:tcPr>
+          <w:p>
+            <w:pPr>
+              <w:contextualSpacing w:val="0"/>
+              <w:rPr>
+                <w:sz w:val="16"/>
+                <w:szCs w:val="16"/>
+              </w:rPr>
+            </w:pPr>
+            <w:r>
+              <w:rPr>
+                <w:sz w:val="16"/>
+                <w:szCs w:val="16"/>
+              </w:rPr>
+              <w:t>9x NaN</w:t>
+            </w:r>
+          </w:p>
+        </w:tc>
+        <w:tc>
+          <w:tcPr>
+            <w:tcW w:w="779" w:type="dxa"/>
+          </w:tcPr>
+          <w:p>
+            <w:pPr>
+              <w:contextualSpacing w:val="0"/>
+              <w:rPr>
+                <w:sz w:val="16"/>
+                <w:szCs w:val="16"/>
+              </w:rPr>
+            </w:pPr>
+            <w:r>
+              <w:rPr>
+                <w:sz w:val="16"/>
+                <w:szCs w:val="16"/>
+              </w:rPr>
+              <w:t>No</w:t>
+            </w:r>
+          </w:p>
+        </w:tc>
+      </w:tr>
+    </w:tbl>
+    <w:p/>
+    <w:p>
+      <w:pPr>
         <w:pStyle w:val="Heading1"/>
       </w:pPr>
-      <w:bookmarkStart w:id="14" w:name="_Toc96876492"/>
-      <w:r>
-        <w:lastRenderedPageBreak/>
+      <w:r>
         <w:t>Data Visualisation</w:t>
       </w:r>
       <w:bookmarkEnd w:id="14"/>
@@ -4317,9 +5514,9 @@
         <w:t>TODO update before hand-in</w:t>
       </w:r>
     </w:p>
-    <w:bookmarkStart w:id="16" w:name="_Toc96859539" w:displacedByCustomXml="next"/>
+    <w:bookmarkStart w:id="16" w:name="_Toc96876494" w:displacedByCustomXml="next"/>
     <w:bookmarkStart w:id="17" w:name="_Toc96862893" w:displacedByCustomXml="next"/>
-    <w:bookmarkStart w:id="18" w:name="_Toc96876494" w:displacedByCustomXml="next"/>
+    <w:bookmarkStart w:id="18" w:name="_Toc96859539" w:displacedByCustomXml="next"/>
     <w:sdt>
       <w:sdtPr>
         <w:rPr>
@@ -6803,7 +8000,7 @@
   <w:style w:type="paragraph" w:default="1" w:styleId="Normal">
     <w:name w:val="Normal"/>
     <w:qFormat/>
-    <w:rsid w:val="00F366E4"/>
+    <w:rsid w:val="00495CC5"/>
     <w:pPr>
       <w:contextualSpacing/>
     </w:pPr>

</xml_diff>

<commit_message>
added and documented basic statistics of the data set
</commit_message>
<xml_diff>
--- a/0245_Project1_report.docx
+++ b/0245_Project1_report.docx
@@ -2864,21 +2864,21 @@
       <w:tr>
         <w:tc>
           <w:tcPr>
-            <w:tcW w:w="779" w:type="dxa"/>
-          </w:tcPr>
-          <w:p>
-            <w:pPr>
-              <w:contextualSpacing w:val="0"/>
-              <w:rPr>
-                <w:sz w:val="16"/>
-                <w:szCs w:val="16"/>
-              </w:rPr>
-            </w:pPr>
-          </w:p>
-        </w:tc>
-        <w:tc>
-          <w:tcPr>
-            <w:tcW w:w="902" w:type="dxa"/>
+            <w:tcW w:w="879" w:type="dxa"/>
+          </w:tcPr>
+          <w:p>
+            <w:pPr>
+              <w:contextualSpacing w:val="0"/>
+              <w:rPr>
+                <w:sz w:val="16"/>
+                <w:szCs w:val="16"/>
+              </w:rPr>
+            </w:pPr>
+          </w:p>
+        </w:tc>
+        <w:tc>
+          <w:tcPr>
+            <w:tcW w:w="879" w:type="dxa"/>
           </w:tcPr>
           <w:p>
             <w:pPr>
@@ -2903,7 +2903,7 @@
         </w:tc>
         <w:tc>
           <w:tcPr>
-            <w:tcW w:w="977" w:type="dxa"/>
+            <w:tcW w:w="939" w:type="dxa"/>
           </w:tcPr>
           <w:p>
             <w:pPr>
@@ -2924,61 +2924,56 @@
               </w:rPr>
               <w:t>Species</w:t>
             </w:r>
-          </w:p>
-        </w:tc>
-        <w:tc>
-          <w:tcPr>
-            <w:tcW w:w="946" w:type="dxa"/>
-          </w:tcPr>
-          <w:p>
-            <w:pPr>
-              <w:contextualSpacing w:val="0"/>
-              <w:rPr>
+            <w:r>
+              <w:rPr>
+                <w:rStyle w:val="FootnoteReference"/>
                 <w:b/>
                 <w:bCs/>
                 <w:sz w:val="16"/>
                 <w:szCs w:val="16"/>
               </w:rPr>
-            </w:pPr>
-            <w:r>
+              <w:footnoteReference w:id="7"/>
+            </w:r>
+          </w:p>
+        </w:tc>
+        <w:tc>
+          <w:tcPr>
+            <w:tcW w:w="915" w:type="dxa"/>
+          </w:tcPr>
+          <w:p>
+            <w:pPr>
+              <w:contextualSpacing w:val="0"/>
               <w:rPr>
                 <w:b/>
                 <w:bCs/>
                 <w:sz w:val="16"/>
                 <w:szCs w:val="16"/>
               </w:rPr>
-              <w:t>Island</w:t>
-            </w:r>
-          </w:p>
-        </w:tc>
-        <w:tc>
-          <w:tcPr>
-            <w:tcW w:w="974" w:type="dxa"/>
-          </w:tcPr>
-          <w:p>
-            <w:pPr>
-              <w:contextualSpacing w:val="0"/>
+            </w:pPr>
+            <w:r>
               <w:rPr>
                 <w:b/>
                 <w:bCs/>
                 <w:sz w:val="16"/>
                 <w:szCs w:val="16"/>
               </w:rPr>
-            </w:pPr>
-            <w:r>
-              <w:rPr>
+              <w:t>Island</w:t>
+            </w:r>
+            <w:r>
+              <w:rPr>
+                <w:rStyle w:val="FootnoteReference"/>
                 <w:b/>
                 <w:bCs/>
                 <w:sz w:val="16"/>
                 <w:szCs w:val="16"/>
               </w:rPr>
-              <w:t>Bill Length [mm]</w:t>
-            </w:r>
-          </w:p>
-        </w:tc>
-        <w:tc>
-          <w:tcPr>
-            <w:tcW w:w="951" w:type="dxa"/>
+              <w:footnoteReference w:id="8"/>
+            </w:r>
+          </w:p>
+        </w:tc>
+        <w:tc>
+          <w:tcPr>
+            <w:tcW w:w="964" w:type="dxa"/>
           </w:tcPr>
           <w:p>
             <w:pPr>
@@ -2997,13 +2992,13 @@
                 <w:sz w:val="16"/>
                 <w:szCs w:val="16"/>
               </w:rPr>
-              <w:t>Bill Depth [mm]</w:t>
-            </w:r>
-          </w:p>
-        </w:tc>
-        <w:tc>
-          <w:tcPr>
-            <w:tcW w:w="980" w:type="dxa"/>
+              <w:t>Bill Length [mm]</w:t>
+            </w:r>
+          </w:p>
+        </w:tc>
+        <w:tc>
+          <w:tcPr>
+            <w:tcW w:w="946" w:type="dxa"/>
           </w:tcPr>
           <w:p>
             <w:pPr>
@@ -3022,13 +3017,13 @@
                 <w:sz w:val="16"/>
                 <w:szCs w:val="16"/>
               </w:rPr>
-              <w:t>Flipper length [mm]</w:t>
-            </w:r>
-          </w:p>
-        </w:tc>
-        <w:tc>
-          <w:tcPr>
-            <w:tcW w:w="924" w:type="dxa"/>
+              <w:t>Bill Depth [mm]</w:t>
+            </w:r>
+          </w:p>
+        </w:tc>
+        <w:tc>
+          <w:tcPr>
+            <w:tcW w:w="968" w:type="dxa"/>
           </w:tcPr>
           <w:p>
             <w:pPr>
@@ -3047,13 +3042,13 @@
                 <w:sz w:val="16"/>
                 <w:szCs w:val="16"/>
               </w:rPr>
-              <w:t>Body mass [g]</w:t>
-            </w:r>
-          </w:p>
-        </w:tc>
-        <w:tc>
-          <w:tcPr>
-            <w:tcW w:w="865" w:type="dxa"/>
+              <w:t>Flipper length [mm]</w:t>
+            </w:r>
+          </w:p>
+        </w:tc>
+        <w:tc>
+          <w:tcPr>
+            <w:tcW w:w="928" w:type="dxa"/>
           </w:tcPr>
           <w:p>
             <w:pPr>
@@ -3072,13 +3067,13 @@
                 <w:sz w:val="16"/>
                 <w:szCs w:val="16"/>
               </w:rPr>
-              <w:t>Sex</w:t>
-            </w:r>
-          </w:p>
-        </w:tc>
-        <w:tc>
-          <w:tcPr>
-            <w:tcW w:w="779" w:type="dxa"/>
+              <w:t>Body mass [g]</w:t>
+            </w:r>
+          </w:p>
+        </w:tc>
+        <w:tc>
+          <w:tcPr>
+            <w:tcW w:w="852" w:type="dxa"/>
           </w:tcPr>
           <w:p>
             <w:pPr>
@@ -3097,6 +3092,31 @@
                 <w:sz w:val="16"/>
                 <w:szCs w:val="16"/>
               </w:rPr>
+              <w:t>Sex</w:t>
+            </w:r>
+          </w:p>
+        </w:tc>
+        <w:tc>
+          <w:tcPr>
+            <w:tcW w:w="807" w:type="dxa"/>
+          </w:tcPr>
+          <w:p>
+            <w:pPr>
+              <w:contextualSpacing w:val="0"/>
+              <w:rPr>
+                <w:b/>
+                <w:bCs/>
+                <w:sz w:val="16"/>
+                <w:szCs w:val="16"/>
+              </w:rPr>
+            </w:pPr>
+            <w:r>
+              <w:rPr>
+                <w:b/>
+                <w:bCs/>
+                <w:sz w:val="16"/>
+                <w:szCs w:val="16"/>
+              </w:rPr>
               <w:t>Year</w:t>
             </w:r>
           </w:p>
@@ -3105,7 +3125,7 @@
       <w:tr>
         <w:tc>
           <w:tcPr>
-            <w:tcW w:w="779" w:type="dxa"/>
+            <w:tcW w:w="879" w:type="dxa"/>
           </w:tcPr>
           <w:p>
             <w:pPr>
@@ -3130,7 +3150,7 @@
         </w:tc>
         <w:tc>
           <w:tcPr>
-            <w:tcW w:w="902" w:type="dxa"/>
+            <w:tcW w:w="879" w:type="dxa"/>
           </w:tcPr>
           <w:p>
             <w:pPr>
@@ -3151,7 +3171,7 @@
         </w:tc>
         <w:tc>
           <w:tcPr>
-            <w:tcW w:w="977" w:type="dxa"/>
+            <w:tcW w:w="939" w:type="dxa"/>
           </w:tcPr>
           <w:p>
             <w:pPr>
@@ -3172,6 +3192,48 @@
         </w:tc>
         <w:tc>
           <w:tcPr>
+            <w:tcW w:w="915" w:type="dxa"/>
+          </w:tcPr>
+          <w:p>
+            <w:pPr>
+              <w:contextualSpacing w:val="0"/>
+              <w:rPr>
+                <w:sz w:val="16"/>
+                <w:szCs w:val="16"/>
+              </w:rPr>
+            </w:pPr>
+            <w:r>
+              <w:rPr>
+                <w:sz w:val="16"/>
+                <w:szCs w:val="16"/>
+              </w:rPr>
+              <w:t>Discrete</w:t>
+            </w:r>
+          </w:p>
+        </w:tc>
+        <w:tc>
+          <w:tcPr>
+            <w:tcW w:w="964" w:type="dxa"/>
+          </w:tcPr>
+          <w:p>
+            <w:pPr>
+              <w:contextualSpacing w:val="0"/>
+              <w:rPr>
+                <w:sz w:val="16"/>
+                <w:szCs w:val="16"/>
+              </w:rPr>
+            </w:pPr>
+            <w:r>
+              <w:rPr>
+                <w:sz w:val="16"/>
+                <w:szCs w:val="16"/>
+              </w:rPr>
+              <w:t>Continous</w:t>
+            </w:r>
+          </w:p>
+        </w:tc>
+        <w:tc>
+          <w:tcPr>
             <w:tcW w:w="946" w:type="dxa"/>
           </w:tcPr>
           <w:p>
@@ -3187,118 +3249,76 @@
                 <w:sz w:val="16"/>
                 <w:szCs w:val="16"/>
               </w:rPr>
+              <w:t>Continous</w:t>
+            </w:r>
+          </w:p>
+        </w:tc>
+        <w:tc>
+          <w:tcPr>
+            <w:tcW w:w="968" w:type="dxa"/>
+          </w:tcPr>
+          <w:p>
+            <w:pPr>
+              <w:contextualSpacing w:val="0"/>
+              <w:rPr>
+                <w:sz w:val="16"/>
+                <w:szCs w:val="16"/>
+              </w:rPr>
+            </w:pPr>
+            <w:r>
+              <w:rPr>
+                <w:sz w:val="16"/>
+                <w:szCs w:val="16"/>
+              </w:rPr>
+              <w:t>Continous</w:t>
+            </w:r>
+          </w:p>
+        </w:tc>
+        <w:tc>
+          <w:tcPr>
+            <w:tcW w:w="928" w:type="dxa"/>
+          </w:tcPr>
+          <w:p>
+            <w:pPr>
+              <w:contextualSpacing w:val="0"/>
+              <w:rPr>
+                <w:sz w:val="16"/>
+                <w:szCs w:val="16"/>
+              </w:rPr>
+            </w:pPr>
+            <w:r>
+              <w:rPr>
+                <w:sz w:val="16"/>
+                <w:szCs w:val="16"/>
+              </w:rPr>
+              <w:t>Continous</w:t>
+            </w:r>
+          </w:p>
+        </w:tc>
+        <w:tc>
+          <w:tcPr>
+            <w:tcW w:w="852" w:type="dxa"/>
+          </w:tcPr>
+          <w:p>
+            <w:pPr>
+              <w:contextualSpacing w:val="0"/>
+              <w:rPr>
+                <w:sz w:val="16"/>
+                <w:szCs w:val="16"/>
+              </w:rPr>
+            </w:pPr>
+            <w:r>
+              <w:rPr>
+                <w:sz w:val="16"/>
+                <w:szCs w:val="16"/>
+              </w:rPr>
               <w:t>Discrete</w:t>
             </w:r>
           </w:p>
         </w:tc>
         <w:tc>
           <w:tcPr>
-            <w:tcW w:w="974" w:type="dxa"/>
-          </w:tcPr>
-          <w:p>
-            <w:pPr>
-              <w:contextualSpacing w:val="0"/>
-              <w:rPr>
-                <w:sz w:val="16"/>
-                <w:szCs w:val="16"/>
-              </w:rPr>
-            </w:pPr>
-            <w:r>
-              <w:rPr>
-                <w:sz w:val="16"/>
-                <w:szCs w:val="16"/>
-              </w:rPr>
-              <w:t>Continous</w:t>
-            </w:r>
-          </w:p>
-        </w:tc>
-        <w:tc>
-          <w:tcPr>
-            <w:tcW w:w="951" w:type="dxa"/>
-          </w:tcPr>
-          <w:p>
-            <w:pPr>
-              <w:contextualSpacing w:val="0"/>
-              <w:rPr>
-                <w:sz w:val="16"/>
-                <w:szCs w:val="16"/>
-              </w:rPr>
-            </w:pPr>
-            <w:r>
-              <w:rPr>
-                <w:sz w:val="16"/>
-                <w:szCs w:val="16"/>
-              </w:rPr>
-              <w:t>Continous</w:t>
-            </w:r>
-          </w:p>
-        </w:tc>
-        <w:tc>
-          <w:tcPr>
-            <w:tcW w:w="980" w:type="dxa"/>
-          </w:tcPr>
-          <w:p>
-            <w:pPr>
-              <w:contextualSpacing w:val="0"/>
-              <w:rPr>
-                <w:sz w:val="16"/>
-                <w:szCs w:val="16"/>
-              </w:rPr>
-            </w:pPr>
-            <w:r>
-              <w:rPr>
-                <w:sz w:val="16"/>
-                <w:szCs w:val="16"/>
-              </w:rPr>
-              <w:t>Continous</w:t>
-            </w:r>
-          </w:p>
-        </w:tc>
-        <w:tc>
-          <w:tcPr>
-            <w:tcW w:w="924" w:type="dxa"/>
-          </w:tcPr>
-          <w:p>
-            <w:pPr>
-              <w:contextualSpacing w:val="0"/>
-              <w:rPr>
-                <w:sz w:val="16"/>
-                <w:szCs w:val="16"/>
-              </w:rPr>
-            </w:pPr>
-            <w:r>
-              <w:rPr>
-                <w:sz w:val="16"/>
-                <w:szCs w:val="16"/>
-              </w:rPr>
-              <w:t>Continous</w:t>
-            </w:r>
-          </w:p>
-        </w:tc>
-        <w:tc>
-          <w:tcPr>
-            <w:tcW w:w="865" w:type="dxa"/>
-          </w:tcPr>
-          <w:p>
-            <w:pPr>
-              <w:contextualSpacing w:val="0"/>
-              <w:rPr>
-                <w:sz w:val="16"/>
-                <w:szCs w:val="16"/>
-              </w:rPr>
-            </w:pPr>
-            <w:r>
-              <w:rPr>
-                <w:sz w:val="16"/>
-                <w:szCs w:val="16"/>
-              </w:rPr>
-              <w:t>Discrete</w:t>
-            </w:r>
-          </w:p>
-        </w:tc>
-        <w:tc>
-          <w:tcPr>
-            <w:tcW w:w="779" w:type="dxa"/>
+            <w:tcW w:w="807" w:type="dxa"/>
           </w:tcPr>
           <w:p>
             <w:pPr>
@@ -3321,7 +3341,7 @@
       <w:tr>
         <w:tc>
           <w:tcPr>
-            <w:tcW w:w="779" w:type="dxa"/>
+            <w:tcW w:w="879" w:type="dxa"/>
           </w:tcPr>
           <w:p>
             <w:pPr>
@@ -3346,7 +3366,7 @@
         </w:tc>
         <w:tc>
           <w:tcPr>
-            <w:tcW w:w="902" w:type="dxa"/>
+            <w:tcW w:w="879" w:type="dxa"/>
           </w:tcPr>
           <w:p>
             <w:pPr>
@@ -3367,7 +3387,7 @@
         </w:tc>
         <w:tc>
           <w:tcPr>
-            <w:tcW w:w="977" w:type="dxa"/>
+            <w:tcW w:w="939" w:type="dxa"/>
           </w:tcPr>
           <w:p>
             <w:pPr>
@@ -3388,6 +3408,48 @@
         </w:tc>
         <w:tc>
           <w:tcPr>
+            <w:tcW w:w="915" w:type="dxa"/>
+          </w:tcPr>
+          <w:p>
+            <w:pPr>
+              <w:contextualSpacing w:val="0"/>
+              <w:rPr>
+                <w:sz w:val="16"/>
+                <w:szCs w:val="16"/>
+              </w:rPr>
+            </w:pPr>
+            <w:r>
+              <w:rPr>
+                <w:sz w:val="16"/>
+                <w:szCs w:val="16"/>
+              </w:rPr>
+              <w:t>Nominal</w:t>
+            </w:r>
+          </w:p>
+        </w:tc>
+        <w:tc>
+          <w:tcPr>
+            <w:tcW w:w="964" w:type="dxa"/>
+          </w:tcPr>
+          <w:p>
+            <w:pPr>
+              <w:contextualSpacing w:val="0"/>
+              <w:rPr>
+                <w:sz w:val="16"/>
+                <w:szCs w:val="16"/>
+              </w:rPr>
+            </w:pPr>
+            <w:r>
+              <w:rPr>
+                <w:sz w:val="16"/>
+                <w:szCs w:val="16"/>
+              </w:rPr>
+              <w:t>Interval</w:t>
+            </w:r>
+          </w:p>
+        </w:tc>
+        <w:tc>
+          <w:tcPr>
             <w:tcW w:w="946" w:type="dxa"/>
           </w:tcPr>
           <w:p>
@@ -3403,118 +3465,76 @@
                 <w:sz w:val="16"/>
                 <w:szCs w:val="16"/>
               </w:rPr>
+              <w:t>Interval</w:t>
+            </w:r>
+          </w:p>
+        </w:tc>
+        <w:tc>
+          <w:tcPr>
+            <w:tcW w:w="968" w:type="dxa"/>
+          </w:tcPr>
+          <w:p>
+            <w:pPr>
+              <w:contextualSpacing w:val="0"/>
+              <w:rPr>
+                <w:sz w:val="16"/>
+                <w:szCs w:val="16"/>
+              </w:rPr>
+            </w:pPr>
+            <w:r>
+              <w:rPr>
+                <w:sz w:val="16"/>
+                <w:szCs w:val="16"/>
+              </w:rPr>
+              <w:t>Iterval</w:t>
+            </w:r>
+          </w:p>
+        </w:tc>
+        <w:tc>
+          <w:tcPr>
+            <w:tcW w:w="928" w:type="dxa"/>
+          </w:tcPr>
+          <w:p>
+            <w:pPr>
+              <w:contextualSpacing w:val="0"/>
+              <w:rPr>
+                <w:sz w:val="16"/>
+                <w:szCs w:val="16"/>
+              </w:rPr>
+            </w:pPr>
+            <w:r>
+              <w:rPr>
+                <w:sz w:val="16"/>
+                <w:szCs w:val="16"/>
+              </w:rPr>
+              <w:t>Interval</w:t>
+            </w:r>
+          </w:p>
+        </w:tc>
+        <w:tc>
+          <w:tcPr>
+            <w:tcW w:w="852" w:type="dxa"/>
+          </w:tcPr>
+          <w:p>
+            <w:pPr>
+              <w:contextualSpacing w:val="0"/>
+              <w:rPr>
+                <w:sz w:val="16"/>
+                <w:szCs w:val="16"/>
+              </w:rPr>
+            </w:pPr>
+            <w:r>
+              <w:rPr>
+                <w:sz w:val="16"/>
+                <w:szCs w:val="16"/>
+              </w:rPr>
               <w:t>Nominal</w:t>
             </w:r>
           </w:p>
         </w:tc>
         <w:tc>
           <w:tcPr>
-            <w:tcW w:w="974" w:type="dxa"/>
-          </w:tcPr>
-          <w:p>
-            <w:pPr>
-              <w:contextualSpacing w:val="0"/>
-              <w:rPr>
-                <w:sz w:val="16"/>
-                <w:szCs w:val="16"/>
-              </w:rPr>
-            </w:pPr>
-            <w:r>
-              <w:rPr>
-                <w:sz w:val="16"/>
-                <w:szCs w:val="16"/>
-              </w:rPr>
-              <w:t>Interval</w:t>
-            </w:r>
-          </w:p>
-        </w:tc>
-        <w:tc>
-          <w:tcPr>
-            <w:tcW w:w="951" w:type="dxa"/>
-          </w:tcPr>
-          <w:p>
-            <w:pPr>
-              <w:contextualSpacing w:val="0"/>
-              <w:rPr>
-                <w:sz w:val="16"/>
-                <w:szCs w:val="16"/>
-              </w:rPr>
-            </w:pPr>
-            <w:r>
-              <w:rPr>
-                <w:sz w:val="16"/>
-                <w:szCs w:val="16"/>
-              </w:rPr>
-              <w:t>Interval</w:t>
-            </w:r>
-          </w:p>
-        </w:tc>
-        <w:tc>
-          <w:tcPr>
-            <w:tcW w:w="980" w:type="dxa"/>
-          </w:tcPr>
-          <w:p>
-            <w:pPr>
-              <w:contextualSpacing w:val="0"/>
-              <w:rPr>
-                <w:sz w:val="16"/>
-                <w:szCs w:val="16"/>
-              </w:rPr>
-            </w:pPr>
-            <w:r>
-              <w:rPr>
-                <w:sz w:val="16"/>
-                <w:szCs w:val="16"/>
-              </w:rPr>
-              <w:t>Iterval</w:t>
-            </w:r>
-          </w:p>
-        </w:tc>
-        <w:tc>
-          <w:tcPr>
-            <w:tcW w:w="924" w:type="dxa"/>
-          </w:tcPr>
-          <w:p>
-            <w:pPr>
-              <w:contextualSpacing w:val="0"/>
-              <w:rPr>
-                <w:sz w:val="16"/>
-                <w:szCs w:val="16"/>
-              </w:rPr>
-            </w:pPr>
-            <w:r>
-              <w:rPr>
-                <w:sz w:val="16"/>
-                <w:szCs w:val="16"/>
-              </w:rPr>
-              <w:t>Interval</w:t>
-            </w:r>
-          </w:p>
-        </w:tc>
-        <w:tc>
-          <w:tcPr>
-            <w:tcW w:w="865" w:type="dxa"/>
-          </w:tcPr>
-          <w:p>
-            <w:pPr>
-              <w:contextualSpacing w:val="0"/>
-              <w:rPr>
-                <w:sz w:val="16"/>
-                <w:szCs w:val="16"/>
-              </w:rPr>
-            </w:pPr>
-            <w:r>
-              <w:rPr>
-                <w:sz w:val="16"/>
-                <w:szCs w:val="16"/>
-              </w:rPr>
-              <w:t>Nominal</w:t>
-            </w:r>
-          </w:p>
-        </w:tc>
-        <w:tc>
-          <w:tcPr>
-            <w:tcW w:w="779" w:type="dxa"/>
+            <w:tcW w:w="807" w:type="dxa"/>
           </w:tcPr>
           <w:p>
             <w:pPr>
@@ -3537,7 +3557,7 @@
       <w:tr>
         <w:tc>
           <w:tcPr>
-            <w:tcW w:w="779" w:type="dxa"/>
+            <w:tcW w:w="879" w:type="dxa"/>
           </w:tcPr>
           <w:p>
             <w:pPr>
@@ -3556,63 +3576,91 @@
                 <w:sz w:val="16"/>
                 <w:szCs w:val="16"/>
               </w:rPr>
-              <w:t>Values</w:t>
-            </w:r>
-          </w:p>
-        </w:tc>
-        <w:tc>
-          <w:tcPr>
-            <w:tcW w:w="902" w:type="dxa"/>
-          </w:tcPr>
-          <w:p>
-            <w:pPr>
-              <w:contextualSpacing w:val="0"/>
-              <w:rPr>
-                <w:sz w:val="16"/>
-                <w:szCs w:val="16"/>
-              </w:rPr>
-            </w:pPr>
-            <w:r>
-              <w:rPr>
-                <w:sz w:val="16"/>
-                <w:szCs w:val="16"/>
-              </w:rPr>
-              <w:t>1-</w:t>
-            </w:r>
-            <w:r>
-              <w:rPr>
-                <w:sz w:val="16"/>
-                <w:szCs w:val="16"/>
-              </w:rPr>
-              <w:t>34</w:t>
-            </w:r>
-            <w:r>
-              <w:rPr>
-                <w:sz w:val="16"/>
-                <w:szCs w:val="16"/>
-              </w:rPr>
-              <w:t>5</w:t>
-            </w:r>
-          </w:p>
-        </w:tc>
-        <w:tc>
-          <w:tcPr>
-            <w:tcW w:w="977" w:type="dxa"/>
-          </w:tcPr>
-          <w:p>
-            <w:pPr>
-              <w:contextualSpacing w:val="0"/>
-              <w:rPr>
-                <w:sz w:val="16"/>
-                <w:szCs w:val="16"/>
-              </w:rPr>
-            </w:pPr>
-            <w:r>
-              <w:rPr>
-                <w:sz w:val="16"/>
-                <w:szCs w:val="16"/>
-              </w:rPr>
-              <w:t>1-3</w:t>
+              <w:t>Missing Values</w:t>
+            </w:r>
+          </w:p>
+        </w:tc>
+        <w:tc>
+          <w:tcPr>
+            <w:tcW w:w="879" w:type="dxa"/>
+          </w:tcPr>
+          <w:p>
+            <w:pPr>
+              <w:contextualSpacing w:val="0"/>
+              <w:rPr>
+                <w:sz w:val="16"/>
+                <w:szCs w:val="16"/>
+              </w:rPr>
+            </w:pPr>
+            <w:r>
+              <w:rPr>
+                <w:sz w:val="16"/>
+                <w:szCs w:val="16"/>
+              </w:rPr>
+              <w:t>No</w:t>
+            </w:r>
+          </w:p>
+        </w:tc>
+        <w:tc>
+          <w:tcPr>
+            <w:tcW w:w="939" w:type="dxa"/>
+          </w:tcPr>
+          <w:p>
+            <w:pPr>
+              <w:contextualSpacing w:val="0"/>
+              <w:rPr>
+                <w:sz w:val="16"/>
+                <w:szCs w:val="16"/>
+              </w:rPr>
+            </w:pPr>
+            <w:r>
+              <w:rPr>
+                <w:sz w:val="16"/>
+                <w:szCs w:val="16"/>
+              </w:rPr>
+              <w:t>No</w:t>
+            </w:r>
+          </w:p>
+        </w:tc>
+        <w:tc>
+          <w:tcPr>
+            <w:tcW w:w="915" w:type="dxa"/>
+          </w:tcPr>
+          <w:p>
+            <w:pPr>
+              <w:contextualSpacing w:val="0"/>
+              <w:rPr>
+                <w:sz w:val="16"/>
+                <w:szCs w:val="16"/>
+              </w:rPr>
+            </w:pPr>
+            <w:r>
+              <w:rPr>
+                <w:sz w:val="16"/>
+                <w:szCs w:val="16"/>
+              </w:rPr>
+              <w:t>No</w:t>
+            </w:r>
+          </w:p>
+        </w:tc>
+        <w:tc>
+          <w:tcPr>
+            <w:tcW w:w="964" w:type="dxa"/>
+          </w:tcPr>
+          <w:p>
+            <w:pPr>
+              <w:contextualSpacing w:val="0"/>
+              <w:rPr>
+                <w:sz w:val="16"/>
+                <w:szCs w:val="16"/>
+              </w:rPr>
+            </w:pPr>
+            <w:r>
+              <w:rPr>
+                <w:sz w:val="16"/>
+                <w:szCs w:val="16"/>
+              </w:rPr>
+              <w:t>2x N/A</w:t>
             </w:r>
           </w:p>
         </w:tc>
@@ -3633,141 +3681,91 @@
                 <w:sz w:val="16"/>
                 <w:szCs w:val="16"/>
               </w:rPr>
-              <w:t>1-3</w:t>
-            </w:r>
-          </w:p>
-        </w:tc>
-        <w:tc>
-          <w:tcPr>
-            <w:tcW w:w="974" w:type="dxa"/>
-          </w:tcPr>
-          <w:p>
-            <w:pPr>
-              <w:contextualSpacing w:val="0"/>
-              <w:rPr>
-                <w:sz w:val="16"/>
-                <w:szCs w:val="16"/>
-                <w:highlight w:val="yellow"/>
-              </w:rPr>
-            </w:pPr>
-            <w:r>
-              <w:rPr>
-                <w:sz w:val="16"/>
-                <w:szCs w:val="16"/>
-                <w:highlight w:val="yellow"/>
-              </w:rPr>
-              <w:t>TODO</w:t>
-            </w:r>
-          </w:p>
-        </w:tc>
-        <w:tc>
-          <w:tcPr>
-            <w:tcW w:w="951" w:type="dxa"/>
-          </w:tcPr>
-          <w:p>
-            <w:pPr>
-              <w:contextualSpacing w:val="0"/>
-              <w:rPr>
-                <w:sz w:val="16"/>
-                <w:szCs w:val="16"/>
-                <w:highlight w:val="yellow"/>
-              </w:rPr>
-            </w:pPr>
-            <w:r>
-              <w:rPr>
-                <w:sz w:val="16"/>
-                <w:szCs w:val="16"/>
-                <w:highlight w:val="yellow"/>
-              </w:rPr>
-              <w:t>TODO</w:t>
-            </w:r>
-          </w:p>
-        </w:tc>
-        <w:tc>
-          <w:tcPr>
-            <w:tcW w:w="980" w:type="dxa"/>
-          </w:tcPr>
-          <w:p>
-            <w:pPr>
-              <w:contextualSpacing w:val="0"/>
-              <w:rPr>
-                <w:sz w:val="16"/>
-                <w:szCs w:val="16"/>
-                <w:highlight w:val="yellow"/>
-              </w:rPr>
-            </w:pPr>
-            <w:r>
-              <w:rPr>
-                <w:sz w:val="16"/>
-                <w:szCs w:val="16"/>
-                <w:highlight w:val="yellow"/>
-              </w:rPr>
-              <w:t>TODO</w:t>
-            </w:r>
-          </w:p>
-        </w:tc>
-        <w:tc>
-          <w:tcPr>
-            <w:tcW w:w="924" w:type="dxa"/>
-          </w:tcPr>
-          <w:p>
-            <w:pPr>
-              <w:contextualSpacing w:val="0"/>
-              <w:rPr>
-                <w:sz w:val="16"/>
-                <w:szCs w:val="16"/>
-                <w:highlight w:val="yellow"/>
-              </w:rPr>
-            </w:pPr>
-            <w:r>
-              <w:rPr>
-                <w:sz w:val="16"/>
-                <w:szCs w:val="16"/>
-                <w:highlight w:val="yellow"/>
-              </w:rPr>
-              <w:t>TODO</w:t>
-            </w:r>
-          </w:p>
-        </w:tc>
-        <w:tc>
-          <w:tcPr>
-            <w:tcW w:w="865" w:type="dxa"/>
-          </w:tcPr>
-          <w:p>
-            <w:pPr>
-              <w:contextualSpacing w:val="0"/>
-              <w:rPr>
-                <w:sz w:val="16"/>
-                <w:szCs w:val="16"/>
-              </w:rPr>
-            </w:pPr>
-            <w:r>
-              <w:rPr>
-                <w:sz w:val="16"/>
-                <w:szCs w:val="16"/>
-              </w:rPr>
-              <w:t>M/F</w:t>
-            </w:r>
-          </w:p>
-        </w:tc>
-        <w:tc>
-          <w:tcPr>
-            <w:tcW w:w="779" w:type="dxa"/>
-          </w:tcPr>
-          <w:p>
-            <w:pPr>
-              <w:contextualSpacing w:val="0"/>
-              <w:rPr>
-                <w:sz w:val="16"/>
-                <w:szCs w:val="16"/>
-              </w:rPr>
-            </w:pPr>
-            <w:r>
-              <w:rPr>
-                <w:sz w:val="16"/>
-                <w:szCs w:val="16"/>
-              </w:rPr>
-              <w:t>2007-2009</w:t>
+              <w:t>2x N/A</w:t>
+            </w:r>
+          </w:p>
+        </w:tc>
+        <w:tc>
+          <w:tcPr>
+            <w:tcW w:w="968" w:type="dxa"/>
+          </w:tcPr>
+          <w:p>
+            <w:pPr>
+              <w:contextualSpacing w:val="0"/>
+              <w:rPr>
+                <w:sz w:val="16"/>
+                <w:szCs w:val="16"/>
+              </w:rPr>
+            </w:pPr>
+            <w:r>
+              <w:rPr>
+                <w:sz w:val="16"/>
+                <w:szCs w:val="16"/>
+              </w:rPr>
+              <w:t>2x N/A</w:t>
+            </w:r>
+          </w:p>
+        </w:tc>
+        <w:tc>
+          <w:tcPr>
+            <w:tcW w:w="928" w:type="dxa"/>
+          </w:tcPr>
+          <w:p>
+            <w:pPr>
+              <w:contextualSpacing w:val="0"/>
+              <w:rPr>
+                <w:sz w:val="16"/>
+                <w:szCs w:val="16"/>
+              </w:rPr>
+            </w:pPr>
+            <w:r>
+              <w:rPr>
+                <w:sz w:val="16"/>
+                <w:szCs w:val="16"/>
+              </w:rPr>
+              <w:t>2x N/A</w:t>
+            </w:r>
+          </w:p>
+        </w:tc>
+        <w:tc>
+          <w:tcPr>
+            <w:tcW w:w="852" w:type="dxa"/>
+          </w:tcPr>
+          <w:p>
+            <w:pPr>
+              <w:contextualSpacing w:val="0"/>
+              <w:rPr>
+                <w:sz w:val="16"/>
+                <w:szCs w:val="16"/>
+              </w:rPr>
+            </w:pPr>
+            <w:r>
+              <w:rPr>
+                <w:sz w:val="16"/>
+                <w:szCs w:val="16"/>
+              </w:rPr>
+              <w:t>11x N/A</w:t>
+            </w:r>
+          </w:p>
+        </w:tc>
+        <w:tc>
+          <w:tcPr>
+            <w:tcW w:w="807" w:type="dxa"/>
+          </w:tcPr>
+          <w:p>
+            <w:pPr>
+              <w:contextualSpacing w:val="0"/>
+              <w:rPr>
+                <w:sz w:val="16"/>
+                <w:szCs w:val="16"/>
+              </w:rPr>
+            </w:pPr>
+            <w:r>
+              <w:rPr>
+                <w:sz w:val="16"/>
+                <w:szCs w:val="16"/>
+              </w:rPr>
+              <w:t>No</w:t>
             </w:r>
           </w:p>
         </w:tc>
@@ -3775,7 +3773,7 @@
       <w:tr>
         <w:tc>
           <w:tcPr>
-            <w:tcW w:w="779" w:type="dxa"/>
+            <w:tcW w:w="879" w:type="dxa"/>
           </w:tcPr>
           <w:p>
             <w:pPr>
@@ -3794,49 +3792,98 @@
                 <w:sz w:val="16"/>
                 <w:szCs w:val="16"/>
               </w:rPr>
-              <w:t>Missing Values</w:t>
-            </w:r>
-          </w:p>
-        </w:tc>
-        <w:tc>
-          <w:tcPr>
-            <w:tcW w:w="902" w:type="dxa"/>
-          </w:tcPr>
-          <w:p>
-            <w:pPr>
-              <w:contextualSpacing w:val="0"/>
-              <w:rPr>
-                <w:sz w:val="16"/>
-                <w:szCs w:val="16"/>
-              </w:rPr>
-            </w:pPr>
-            <w:r>
-              <w:rPr>
-                <w:sz w:val="16"/>
-                <w:szCs w:val="16"/>
-              </w:rPr>
-              <w:t>No</w:t>
-            </w:r>
-          </w:p>
-        </w:tc>
-        <w:tc>
-          <w:tcPr>
-            <w:tcW w:w="977" w:type="dxa"/>
-          </w:tcPr>
-          <w:p>
-            <w:pPr>
-              <w:contextualSpacing w:val="0"/>
-              <w:rPr>
-                <w:sz w:val="16"/>
-                <w:szCs w:val="16"/>
-              </w:rPr>
-            </w:pPr>
-            <w:r>
-              <w:rPr>
-                <w:sz w:val="16"/>
-                <w:szCs w:val="16"/>
-              </w:rPr>
-              <w:t>No</w:t>
+              <w:t>Mean</w:t>
+            </w:r>
+          </w:p>
+        </w:tc>
+        <w:tc>
+          <w:tcPr>
+            <w:tcW w:w="879" w:type="dxa"/>
+          </w:tcPr>
+          <w:p>
+            <w:pPr>
+              <w:contextualSpacing w:val="0"/>
+              <w:rPr>
+                <w:sz w:val="16"/>
+                <w:szCs w:val="16"/>
+              </w:rPr>
+            </w:pPr>
+            <w:r>
+              <w:rPr>
+                <w:sz w:val="16"/>
+                <w:szCs w:val="16"/>
+              </w:rPr>
+              <w:t>-</w:t>
+            </w:r>
+          </w:p>
+        </w:tc>
+        <w:tc>
+          <w:tcPr>
+            <w:tcW w:w="939" w:type="dxa"/>
+          </w:tcPr>
+          <w:p>
+            <w:pPr>
+              <w:contextualSpacing w:val="0"/>
+              <w:rPr>
+                <w:sz w:val="16"/>
+                <w:szCs w:val="16"/>
+              </w:rPr>
+            </w:pPr>
+            <w:r>
+              <w:rPr>
+                <w:sz w:val="16"/>
+                <w:szCs w:val="16"/>
+              </w:rPr>
+              <w:t>0</w:t>
+            </w:r>
+          </w:p>
+        </w:tc>
+        <w:tc>
+          <w:tcPr>
+            <w:tcW w:w="915" w:type="dxa"/>
+          </w:tcPr>
+          <w:p>
+            <w:pPr>
+              <w:contextualSpacing w:val="0"/>
+              <w:rPr>
+                <w:sz w:val="16"/>
+                <w:szCs w:val="16"/>
+              </w:rPr>
+            </w:pPr>
+            <w:r>
+              <w:rPr>
+                <w:sz w:val="16"/>
+                <w:szCs w:val="16"/>
+              </w:rPr>
+              <w:t>Biscoe</w:t>
+            </w:r>
+          </w:p>
+        </w:tc>
+        <w:tc>
+          <w:tcPr>
+            <w:tcW w:w="964" w:type="dxa"/>
+          </w:tcPr>
+          <w:p>
+            <w:pPr>
+              <w:contextualSpacing w:val="0"/>
+              <w:rPr>
+                <w:sz w:val="16"/>
+                <w:szCs w:val="16"/>
+              </w:rPr>
+            </w:pPr>
+            <w:r>
+              <w:rPr>
+                <w:sz w:val="16"/>
+                <w:szCs w:val="16"/>
+              </w:rPr>
+              <w:t>43.92</w:t>
+            </w:r>
+            <w:r>
+              <w:rPr>
+                <w:sz w:val="16"/>
+                <w:szCs w:val="16"/>
+              </w:rPr>
+              <w:t>2</w:t>
             </w:r>
           </w:p>
         </w:tc>
@@ -3857,133 +3904,798 @@
                 <w:sz w:val="16"/>
                 <w:szCs w:val="16"/>
               </w:rPr>
-              <w:t>No</w:t>
-            </w:r>
-          </w:p>
-        </w:tc>
-        <w:tc>
-          <w:tcPr>
-            <w:tcW w:w="974" w:type="dxa"/>
-          </w:tcPr>
-          <w:p>
-            <w:pPr>
-              <w:contextualSpacing w:val="0"/>
-              <w:rPr>
-                <w:sz w:val="16"/>
-                <w:szCs w:val="16"/>
-              </w:rPr>
-            </w:pPr>
-            <w:r>
-              <w:rPr>
-                <w:sz w:val="16"/>
-                <w:szCs w:val="16"/>
-              </w:rPr>
-              <w:t>2x N/A</w:t>
-            </w:r>
-          </w:p>
-        </w:tc>
-        <w:tc>
-          <w:tcPr>
-            <w:tcW w:w="951" w:type="dxa"/>
-          </w:tcPr>
-          <w:p>
-            <w:pPr>
-              <w:contextualSpacing w:val="0"/>
-              <w:rPr>
-                <w:sz w:val="16"/>
-                <w:szCs w:val="16"/>
-              </w:rPr>
-            </w:pPr>
-            <w:r>
-              <w:rPr>
-                <w:sz w:val="16"/>
-                <w:szCs w:val="16"/>
-              </w:rPr>
-              <w:t>2x N/A</w:t>
-            </w:r>
-          </w:p>
-        </w:tc>
-        <w:tc>
-          <w:tcPr>
-            <w:tcW w:w="980" w:type="dxa"/>
-          </w:tcPr>
-          <w:p>
-            <w:pPr>
-              <w:contextualSpacing w:val="0"/>
-              <w:rPr>
-                <w:sz w:val="16"/>
-                <w:szCs w:val="16"/>
-              </w:rPr>
-            </w:pPr>
-            <w:r>
-              <w:rPr>
-                <w:sz w:val="16"/>
-                <w:szCs w:val="16"/>
-              </w:rPr>
-              <w:t>2x N/A</w:t>
-            </w:r>
-          </w:p>
-        </w:tc>
-        <w:tc>
-          <w:tcPr>
-            <w:tcW w:w="924" w:type="dxa"/>
-          </w:tcPr>
-          <w:p>
-            <w:pPr>
-              <w:contextualSpacing w:val="0"/>
-              <w:rPr>
-                <w:sz w:val="16"/>
-                <w:szCs w:val="16"/>
-              </w:rPr>
-            </w:pPr>
-            <w:r>
-              <w:rPr>
-                <w:sz w:val="16"/>
-                <w:szCs w:val="16"/>
-              </w:rPr>
-              <w:t>2x N/A</w:t>
-            </w:r>
-          </w:p>
-        </w:tc>
-        <w:tc>
-          <w:tcPr>
-            <w:tcW w:w="865" w:type="dxa"/>
-          </w:tcPr>
-          <w:p>
-            <w:pPr>
-              <w:contextualSpacing w:val="0"/>
-              <w:rPr>
-                <w:sz w:val="16"/>
-                <w:szCs w:val="16"/>
-              </w:rPr>
-            </w:pPr>
-            <w:r>
-              <w:rPr>
-                <w:sz w:val="16"/>
-                <w:szCs w:val="16"/>
-              </w:rPr>
-              <w:t>11x N/A</w:t>
-            </w:r>
-          </w:p>
-        </w:tc>
-        <w:tc>
-          <w:tcPr>
-            <w:tcW w:w="779" w:type="dxa"/>
-          </w:tcPr>
-          <w:p>
-            <w:pPr>
-              <w:contextualSpacing w:val="0"/>
-              <w:rPr>
-                <w:sz w:val="16"/>
-                <w:szCs w:val="16"/>
-              </w:rPr>
-            </w:pPr>
-            <w:r>
-              <w:rPr>
-                <w:sz w:val="16"/>
-                <w:szCs w:val="16"/>
-              </w:rPr>
-              <w:t>No</w:t>
+              <w:t>17.151</w:t>
+            </w:r>
+            <w:r>
+              <w:rPr>
+                <w:sz w:val="16"/>
+                <w:szCs w:val="16"/>
+              </w:rPr>
+              <w:t>2</w:t>
+            </w:r>
+          </w:p>
+        </w:tc>
+        <w:tc>
+          <w:tcPr>
+            <w:tcW w:w="968" w:type="dxa"/>
+          </w:tcPr>
+          <w:p>
+            <w:pPr>
+              <w:contextualSpacing w:val="0"/>
+              <w:rPr>
+                <w:sz w:val="16"/>
+                <w:szCs w:val="16"/>
+              </w:rPr>
+            </w:pPr>
+            <w:r>
+              <w:rPr>
+                <w:sz w:val="16"/>
+                <w:szCs w:val="16"/>
+              </w:rPr>
+              <w:t>200.9152</w:t>
+            </w:r>
+          </w:p>
+        </w:tc>
+        <w:tc>
+          <w:tcPr>
+            <w:tcW w:w="928" w:type="dxa"/>
+          </w:tcPr>
+          <w:p>
+            <w:pPr>
+              <w:contextualSpacing w:val="0"/>
+              <w:rPr>
+                <w:sz w:val="16"/>
+                <w:szCs w:val="16"/>
+              </w:rPr>
+            </w:pPr>
+            <w:r>
+              <w:rPr>
+                <w:sz w:val="16"/>
+                <w:szCs w:val="16"/>
+              </w:rPr>
+              <w:t>4201.754</w:t>
+            </w:r>
+            <w:r>
+              <w:rPr>
+                <w:sz w:val="16"/>
+                <w:szCs w:val="16"/>
+              </w:rPr>
+              <w:t>4</w:t>
+            </w:r>
+          </w:p>
+        </w:tc>
+        <w:tc>
+          <w:tcPr>
+            <w:tcW w:w="852" w:type="dxa"/>
+          </w:tcPr>
+          <w:p>
+            <w:pPr>
+              <w:contextualSpacing w:val="0"/>
+              <w:rPr>
+                <w:sz w:val="16"/>
+                <w:szCs w:val="16"/>
+              </w:rPr>
+            </w:pPr>
+            <w:r>
+              <w:rPr>
+                <w:sz w:val="16"/>
+                <w:szCs w:val="16"/>
+              </w:rPr>
+              <w:t>-</w:t>
+            </w:r>
+          </w:p>
+        </w:tc>
+        <w:tc>
+          <w:tcPr>
+            <w:tcW w:w="807" w:type="dxa"/>
+          </w:tcPr>
+          <w:p>
+            <w:pPr>
+              <w:contextualSpacing w:val="0"/>
+              <w:rPr>
+                <w:sz w:val="16"/>
+                <w:szCs w:val="16"/>
+              </w:rPr>
+            </w:pPr>
+            <w:r>
+              <w:rPr>
+                <w:sz w:val="16"/>
+                <w:szCs w:val="16"/>
+              </w:rPr>
+              <w:t>2008</w:t>
+            </w:r>
+          </w:p>
+        </w:tc>
+      </w:tr>
+      <w:tr>
+        <w:tc>
+          <w:tcPr>
+            <w:tcW w:w="879" w:type="dxa"/>
+          </w:tcPr>
+          <w:p>
+            <w:pPr>
+              <w:contextualSpacing w:val="0"/>
+              <w:rPr>
+                <w:b/>
+                <w:bCs/>
+                <w:sz w:val="16"/>
+                <w:szCs w:val="16"/>
+              </w:rPr>
+            </w:pPr>
+            <w:r>
+              <w:rPr>
+                <w:b/>
+                <w:bCs/>
+                <w:sz w:val="16"/>
+                <w:szCs w:val="16"/>
+              </w:rPr>
+              <w:t>STD</w:t>
+            </w:r>
+            <w:r>
+              <w:rPr>
+                <w:rStyle w:val="FootnoteReference"/>
+                <w:b/>
+                <w:bCs/>
+                <w:sz w:val="16"/>
+                <w:szCs w:val="16"/>
+              </w:rPr>
+              <w:footnoteReference w:id="9"/>
+            </w:r>
+          </w:p>
+        </w:tc>
+        <w:tc>
+          <w:tcPr>
+            <w:tcW w:w="879" w:type="dxa"/>
+          </w:tcPr>
+          <w:p>
+            <w:pPr>
+              <w:contextualSpacing w:val="0"/>
+              <w:rPr>
+                <w:sz w:val="16"/>
+                <w:szCs w:val="16"/>
+              </w:rPr>
+            </w:pPr>
+            <w:r>
+              <w:rPr>
+                <w:sz w:val="16"/>
+                <w:szCs w:val="16"/>
+              </w:rPr>
+              <w:t>-</w:t>
+            </w:r>
+          </w:p>
+        </w:tc>
+        <w:tc>
+          <w:tcPr>
+            <w:tcW w:w="939" w:type="dxa"/>
+          </w:tcPr>
+          <w:p>
+            <w:pPr>
+              <w:contextualSpacing w:val="0"/>
+              <w:rPr>
+                <w:sz w:val="16"/>
+                <w:szCs w:val="16"/>
+              </w:rPr>
+            </w:pPr>
+            <w:r>
+              <w:rPr>
+                <w:sz w:val="16"/>
+                <w:szCs w:val="16"/>
+              </w:rPr>
+              <w:t>-</w:t>
+            </w:r>
+          </w:p>
+        </w:tc>
+        <w:tc>
+          <w:tcPr>
+            <w:tcW w:w="915" w:type="dxa"/>
+          </w:tcPr>
+          <w:p>
+            <w:pPr>
+              <w:contextualSpacing w:val="0"/>
+              <w:rPr>
+                <w:sz w:val="16"/>
+                <w:szCs w:val="16"/>
+              </w:rPr>
+            </w:pPr>
+            <w:r>
+              <w:rPr>
+                <w:sz w:val="16"/>
+                <w:szCs w:val="16"/>
+              </w:rPr>
+              <w:t>-</w:t>
+            </w:r>
+          </w:p>
+        </w:tc>
+        <w:tc>
+          <w:tcPr>
+            <w:tcW w:w="964" w:type="dxa"/>
+          </w:tcPr>
+          <w:p>
+            <w:pPr>
+              <w:contextualSpacing w:val="0"/>
+              <w:rPr>
+                <w:sz w:val="16"/>
+                <w:szCs w:val="16"/>
+              </w:rPr>
+            </w:pPr>
+            <w:r>
+              <w:rPr>
+                <w:sz w:val="16"/>
+                <w:szCs w:val="16"/>
+              </w:rPr>
+              <w:t>5.4</w:t>
+            </w:r>
+            <w:r>
+              <w:rPr>
+                <w:sz w:val="16"/>
+                <w:szCs w:val="16"/>
+              </w:rPr>
+              <w:t>596</w:t>
+            </w:r>
+          </w:p>
+        </w:tc>
+        <w:tc>
+          <w:tcPr>
+            <w:tcW w:w="946" w:type="dxa"/>
+          </w:tcPr>
+          <w:p>
+            <w:pPr>
+              <w:contextualSpacing w:val="0"/>
+              <w:rPr>
+                <w:sz w:val="16"/>
+                <w:szCs w:val="16"/>
+              </w:rPr>
+            </w:pPr>
+            <w:r>
+              <w:rPr>
+                <w:sz w:val="16"/>
+                <w:szCs w:val="16"/>
+              </w:rPr>
+              <w:t>1.974</w:t>
+            </w:r>
+            <w:r>
+              <w:rPr>
+                <w:sz w:val="16"/>
+                <w:szCs w:val="16"/>
+              </w:rPr>
+              <w:t>8</w:t>
+            </w:r>
+          </w:p>
+        </w:tc>
+        <w:tc>
+          <w:tcPr>
+            <w:tcW w:w="968" w:type="dxa"/>
+          </w:tcPr>
+          <w:p>
+            <w:pPr>
+              <w:contextualSpacing w:val="0"/>
+              <w:rPr>
+                <w:sz w:val="16"/>
+                <w:szCs w:val="16"/>
+              </w:rPr>
+            </w:pPr>
+            <w:r>
+              <w:rPr>
+                <w:sz w:val="16"/>
+                <w:szCs w:val="16"/>
+              </w:rPr>
+              <w:t>14.0617</w:t>
+            </w:r>
+          </w:p>
+        </w:tc>
+        <w:tc>
+          <w:tcPr>
+            <w:tcW w:w="928" w:type="dxa"/>
+          </w:tcPr>
+          <w:p>
+            <w:pPr>
+              <w:contextualSpacing w:val="0"/>
+              <w:rPr>
+                <w:sz w:val="16"/>
+                <w:szCs w:val="16"/>
+              </w:rPr>
+            </w:pPr>
+            <w:r>
+              <w:rPr>
+                <w:sz w:val="16"/>
+                <w:szCs w:val="16"/>
+              </w:rPr>
+              <w:t>801.9545</w:t>
+            </w:r>
+          </w:p>
+        </w:tc>
+        <w:tc>
+          <w:tcPr>
+            <w:tcW w:w="852" w:type="dxa"/>
+          </w:tcPr>
+          <w:p>
+            <w:pPr>
+              <w:contextualSpacing w:val="0"/>
+              <w:rPr>
+                <w:sz w:val="16"/>
+                <w:szCs w:val="16"/>
+              </w:rPr>
+            </w:pPr>
+            <w:r>
+              <w:rPr>
+                <w:sz w:val="16"/>
+                <w:szCs w:val="16"/>
+              </w:rPr>
+              <w:t>-</w:t>
+            </w:r>
+          </w:p>
+        </w:tc>
+        <w:tc>
+          <w:tcPr>
+            <w:tcW w:w="807" w:type="dxa"/>
+          </w:tcPr>
+          <w:p>
+            <w:pPr>
+              <w:contextualSpacing w:val="0"/>
+              <w:rPr>
+                <w:sz w:val="16"/>
+                <w:szCs w:val="16"/>
+              </w:rPr>
+            </w:pPr>
+            <w:r>
+              <w:rPr>
+                <w:sz w:val="16"/>
+                <w:szCs w:val="16"/>
+              </w:rPr>
+              <w:t>-</w:t>
+            </w:r>
+          </w:p>
+        </w:tc>
+      </w:tr>
+      <w:tr>
+        <w:tc>
+          <w:tcPr>
+            <w:tcW w:w="879" w:type="dxa"/>
+          </w:tcPr>
+          <w:p>
+            <w:pPr>
+              <w:contextualSpacing w:val="0"/>
+              <w:rPr>
+                <w:b/>
+                <w:bCs/>
+                <w:sz w:val="16"/>
+                <w:szCs w:val="16"/>
+              </w:rPr>
+            </w:pPr>
+            <w:r>
+              <w:rPr>
+                <w:b/>
+                <w:bCs/>
+                <w:sz w:val="16"/>
+                <w:szCs w:val="16"/>
+              </w:rPr>
+              <w:t>Median</w:t>
+            </w:r>
+          </w:p>
+        </w:tc>
+        <w:tc>
+          <w:tcPr>
+            <w:tcW w:w="879" w:type="dxa"/>
+          </w:tcPr>
+          <w:p>
+            <w:pPr>
+              <w:contextualSpacing w:val="0"/>
+              <w:rPr>
+                <w:sz w:val="16"/>
+                <w:szCs w:val="16"/>
+              </w:rPr>
+            </w:pPr>
+            <w:r>
+              <w:rPr>
+                <w:sz w:val="16"/>
+                <w:szCs w:val="16"/>
+              </w:rPr>
+              <w:t>-</w:t>
+            </w:r>
+          </w:p>
+        </w:tc>
+        <w:tc>
+          <w:tcPr>
+            <w:tcW w:w="939" w:type="dxa"/>
+          </w:tcPr>
+          <w:p>
+            <w:pPr>
+              <w:contextualSpacing w:val="0"/>
+              <w:rPr>
+                <w:sz w:val="16"/>
+                <w:szCs w:val="16"/>
+              </w:rPr>
+            </w:pPr>
+            <w:r>
+              <w:rPr>
+                <w:sz w:val="16"/>
+                <w:szCs w:val="16"/>
+              </w:rPr>
+              <w:t>-</w:t>
+            </w:r>
+          </w:p>
+        </w:tc>
+        <w:tc>
+          <w:tcPr>
+            <w:tcW w:w="915" w:type="dxa"/>
+          </w:tcPr>
+          <w:p>
+            <w:pPr>
+              <w:contextualSpacing w:val="0"/>
+              <w:rPr>
+                <w:sz w:val="16"/>
+                <w:szCs w:val="16"/>
+              </w:rPr>
+            </w:pPr>
+            <w:r>
+              <w:rPr>
+                <w:sz w:val="16"/>
+                <w:szCs w:val="16"/>
+              </w:rPr>
+              <w:t>-</w:t>
+            </w:r>
+          </w:p>
+        </w:tc>
+        <w:tc>
+          <w:tcPr>
+            <w:tcW w:w="964" w:type="dxa"/>
+          </w:tcPr>
+          <w:p>
+            <w:pPr>
+              <w:contextualSpacing w:val="0"/>
+              <w:rPr>
+                <w:sz w:val="16"/>
+                <w:szCs w:val="16"/>
+              </w:rPr>
+            </w:pPr>
+            <w:r>
+              <w:rPr>
+                <w:sz w:val="16"/>
+                <w:szCs w:val="16"/>
+              </w:rPr>
+              <w:t>44.450</w:t>
+            </w:r>
+            <w:r>
+              <w:rPr>
+                <w:sz w:val="16"/>
+                <w:szCs w:val="16"/>
+              </w:rPr>
+              <w:t>0</w:t>
+            </w:r>
+          </w:p>
+        </w:tc>
+        <w:tc>
+          <w:tcPr>
+            <w:tcW w:w="946" w:type="dxa"/>
+          </w:tcPr>
+          <w:p>
+            <w:pPr>
+              <w:contextualSpacing w:val="0"/>
+              <w:rPr>
+                <w:sz w:val="16"/>
+                <w:szCs w:val="16"/>
+              </w:rPr>
+            </w:pPr>
+            <w:r>
+              <w:rPr>
+                <w:sz w:val="16"/>
+                <w:szCs w:val="16"/>
+              </w:rPr>
+              <w:t>17.3</w:t>
+            </w:r>
+            <w:r>
+              <w:rPr>
+                <w:sz w:val="16"/>
+                <w:szCs w:val="16"/>
+              </w:rPr>
+              <w:t>000</w:t>
+            </w:r>
+          </w:p>
+        </w:tc>
+        <w:tc>
+          <w:tcPr>
+            <w:tcW w:w="968" w:type="dxa"/>
+          </w:tcPr>
+          <w:p>
+            <w:pPr>
+              <w:contextualSpacing w:val="0"/>
+              <w:rPr>
+                <w:sz w:val="16"/>
+                <w:szCs w:val="16"/>
+              </w:rPr>
+            </w:pPr>
+            <w:r>
+              <w:rPr>
+                <w:sz w:val="16"/>
+                <w:szCs w:val="16"/>
+              </w:rPr>
+              <w:t>187.0000</w:t>
+            </w:r>
+          </w:p>
+        </w:tc>
+        <w:tc>
+          <w:tcPr>
+            <w:tcW w:w="928" w:type="dxa"/>
+          </w:tcPr>
+          <w:p>
+            <w:pPr>
+              <w:contextualSpacing w:val="0"/>
+              <w:rPr>
+                <w:sz w:val="16"/>
+                <w:szCs w:val="16"/>
+              </w:rPr>
+            </w:pPr>
+            <w:r>
+              <w:rPr>
+                <w:sz w:val="16"/>
+                <w:szCs w:val="16"/>
+              </w:rPr>
+              <w:t>4050.000</w:t>
+            </w:r>
+          </w:p>
+        </w:tc>
+        <w:tc>
+          <w:tcPr>
+            <w:tcW w:w="852" w:type="dxa"/>
+          </w:tcPr>
+          <w:p>
+            <w:pPr>
+              <w:contextualSpacing w:val="0"/>
+              <w:rPr>
+                <w:sz w:val="16"/>
+                <w:szCs w:val="16"/>
+              </w:rPr>
+            </w:pPr>
+            <w:r>
+              <w:rPr>
+                <w:sz w:val="16"/>
+                <w:szCs w:val="16"/>
+              </w:rPr>
+              <w:t>-</w:t>
+            </w:r>
+          </w:p>
+        </w:tc>
+        <w:tc>
+          <w:tcPr>
+            <w:tcW w:w="807" w:type="dxa"/>
+          </w:tcPr>
+          <w:p>
+            <w:pPr>
+              <w:contextualSpacing w:val="0"/>
+              <w:rPr>
+                <w:sz w:val="16"/>
+                <w:szCs w:val="16"/>
+              </w:rPr>
+            </w:pPr>
+            <w:r>
+              <w:rPr>
+                <w:sz w:val="16"/>
+                <w:szCs w:val="16"/>
+              </w:rPr>
+              <w:t>-</w:t>
+            </w:r>
+          </w:p>
+        </w:tc>
+      </w:tr>
+      <w:tr>
+        <w:tc>
+          <w:tcPr>
+            <w:tcW w:w="879" w:type="dxa"/>
+          </w:tcPr>
+          <w:p>
+            <w:pPr>
+              <w:contextualSpacing w:val="0"/>
+              <w:rPr>
+                <w:b/>
+                <w:bCs/>
+                <w:sz w:val="16"/>
+                <w:szCs w:val="16"/>
+              </w:rPr>
+            </w:pPr>
+            <w:r>
+              <w:rPr>
+                <w:b/>
+                <w:bCs/>
+                <w:sz w:val="16"/>
+                <w:szCs w:val="16"/>
+              </w:rPr>
+              <w:t>Range</w:t>
+            </w:r>
+          </w:p>
+        </w:tc>
+        <w:tc>
+          <w:tcPr>
+            <w:tcW w:w="879" w:type="dxa"/>
+          </w:tcPr>
+          <w:p>
+            <w:pPr>
+              <w:contextualSpacing w:val="0"/>
+              <w:rPr>
+                <w:sz w:val="16"/>
+                <w:szCs w:val="16"/>
+              </w:rPr>
+            </w:pPr>
+            <w:r>
+              <w:rPr>
+                <w:sz w:val="16"/>
+                <w:szCs w:val="16"/>
+              </w:rPr>
+              <w:t>1-34</w:t>
+            </w:r>
+            <w:r>
+              <w:rPr>
+                <w:sz w:val="16"/>
+                <w:szCs w:val="16"/>
+              </w:rPr>
+              <w:t>5</w:t>
+            </w:r>
+          </w:p>
+        </w:tc>
+        <w:tc>
+          <w:tcPr>
+            <w:tcW w:w="939" w:type="dxa"/>
+          </w:tcPr>
+          <w:p>
+            <w:pPr>
+              <w:contextualSpacing w:val="0"/>
+              <w:rPr>
+                <w:sz w:val="16"/>
+                <w:szCs w:val="16"/>
+              </w:rPr>
+            </w:pPr>
+            <w:r>
+              <w:rPr>
+                <w:sz w:val="16"/>
+                <w:szCs w:val="16"/>
+              </w:rPr>
+              <w:t>0-2</w:t>
+            </w:r>
+          </w:p>
+        </w:tc>
+        <w:tc>
+          <w:tcPr>
+            <w:tcW w:w="915" w:type="dxa"/>
+          </w:tcPr>
+          <w:p>
+            <w:pPr>
+              <w:contextualSpacing w:val="0"/>
+              <w:rPr>
+                <w:sz w:val="16"/>
+                <w:szCs w:val="16"/>
+              </w:rPr>
+            </w:pPr>
+            <w:r>
+              <w:rPr>
+                <w:sz w:val="16"/>
+                <w:szCs w:val="16"/>
+              </w:rPr>
+              <w:t>1-3</w:t>
+            </w:r>
+          </w:p>
+        </w:tc>
+        <w:tc>
+          <w:tcPr>
+            <w:tcW w:w="964" w:type="dxa"/>
+          </w:tcPr>
+          <w:p>
+            <w:pPr>
+              <w:contextualSpacing w:val="0"/>
+              <w:rPr>
+                <w:sz w:val="16"/>
+                <w:szCs w:val="16"/>
+              </w:rPr>
+            </w:pPr>
+            <w:r>
+              <w:rPr>
+                <w:sz w:val="16"/>
+                <w:szCs w:val="16"/>
+              </w:rPr>
+              <w:t>32.1-59.6</w:t>
+            </w:r>
+          </w:p>
+        </w:tc>
+        <w:tc>
+          <w:tcPr>
+            <w:tcW w:w="946" w:type="dxa"/>
+          </w:tcPr>
+          <w:p>
+            <w:pPr>
+              <w:contextualSpacing w:val="0"/>
+              <w:rPr>
+                <w:sz w:val="16"/>
+                <w:szCs w:val="16"/>
+              </w:rPr>
+            </w:pPr>
+            <w:r>
+              <w:rPr>
+                <w:sz w:val="16"/>
+                <w:szCs w:val="16"/>
+              </w:rPr>
+              <w:t>13.1-21.5</w:t>
+            </w:r>
+          </w:p>
+        </w:tc>
+        <w:tc>
+          <w:tcPr>
+            <w:tcW w:w="968" w:type="dxa"/>
+          </w:tcPr>
+          <w:p>
+            <w:pPr>
+              <w:contextualSpacing w:val="0"/>
+              <w:rPr>
+                <w:sz w:val="16"/>
+                <w:szCs w:val="16"/>
+              </w:rPr>
+            </w:pPr>
+            <w:r>
+              <w:rPr>
+                <w:sz w:val="16"/>
+                <w:szCs w:val="16"/>
+              </w:rPr>
+              <w:t>172-231</w:t>
+            </w:r>
+          </w:p>
+        </w:tc>
+        <w:tc>
+          <w:tcPr>
+            <w:tcW w:w="928" w:type="dxa"/>
+          </w:tcPr>
+          <w:p>
+            <w:pPr>
+              <w:contextualSpacing w:val="0"/>
+              <w:rPr>
+                <w:sz w:val="16"/>
+                <w:szCs w:val="16"/>
+              </w:rPr>
+            </w:pPr>
+            <w:r>
+              <w:rPr>
+                <w:sz w:val="16"/>
+                <w:szCs w:val="16"/>
+              </w:rPr>
+              <w:t>2700-6300</w:t>
+            </w:r>
+          </w:p>
+        </w:tc>
+        <w:tc>
+          <w:tcPr>
+            <w:tcW w:w="852" w:type="dxa"/>
+          </w:tcPr>
+          <w:p>
+            <w:pPr>
+              <w:contextualSpacing w:val="0"/>
+              <w:rPr>
+                <w:sz w:val="16"/>
+                <w:szCs w:val="16"/>
+              </w:rPr>
+            </w:pPr>
+            <w:r>
+              <w:rPr>
+                <w:sz w:val="16"/>
+                <w:szCs w:val="16"/>
+              </w:rPr>
+              <w:t>M/F</w:t>
+            </w:r>
+          </w:p>
+        </w:tc>
+        <w:tc>
+          <w:tcPr>
+            <w:tcW w:w="807" w:type="dxa"/>
+          </w:tcPr>
+          <w:p>
+            <w:pPr>
+              <w:contextualSpacing w:val="0"/>
+              <w:rPr>
+                <w:sz w:val="16"/>
+                <w:szCs w:val="16"/>
+              </w:rPr>
+            </w:pPr>
+            <w:r>
+              <w:rPr>
+                <w:sz w:val="16"/>
+                <w:szCs w:val="16"/>
+              </w:rPr>
+              <w:t>2007-2009</w:t>
             </w:r>
           </w:p>
         </w:tc>
@@ -3993,21 +4705,34 @@
       <w:pPr>
         <w:contextualSpacing w:val="0"/>
       </w:pPr>
-      <w:r>
+    </w:p>
+    <w:p>
+      <w:pPr>
+        <w:contextualSpacing w:val="0"/>
         <w:rPr>
           <w:noProof/>
         </w:rPr>
+      </w:pPr>
+    </w:p>
+    <w:p>
+      <w:pPr>
+        <w:contextualSpacing w:val="0"/>
+      </w:pPr>
+      <w:r>
+        <w:rPr>
+          <w:noProof/>
+        </w:rPr>
         <w:drawing>
-          <wp:anchor distT="0" distB="0" distL="114300" distR="114300" simplePos="0" relativeHeight="251674624" behindDoc="0" locked="0" layoutInCell="1" allowOverlap="1" wp14:anchorId="25EF43C1" wp14:editId="0D590736">
+          <wp:anchor distT="0" distB="0" distL="114300" distR="114300" simplePos="0" relativeHeight="251674624" behindDoc="0" locked="0" layoutInCell="1" allowOverlap="1" wp14:anchorId="25EF43C1" wp14:editId="148C19B6">
             <wp:simplePos x="0" y="0"/>
             <wp:positionH relativeFrom="column">
-              <wp:posOffset>1896386</wp:posOffset>
+              <wp:posOffset>1971040</wp:posOffset>
             </wp:positionH>
             <wp:positionV relativeFrom="paragraph">
-              <wp:posOffset>135725</wp:posOffset>
+              <wp:posOffset>-161290</wp:posOffset>
             </wp:positionV>
-            <wp:extent cx="4076730" cy="1957402"/>
-            <wp:effectExtent l="0" t="0" r="0" b="5080"/>
+            <wp:extent cx="4075430" cy="1503045"/>
+            <wp:effectExtent l="0" t="0" r="1270" b="1905"/>
             <wp:wrapNone/>
             <wp:docPr id="2" name="Picture 2" descr="Text, letter&#10;&#10;Description automatically generated"/>
             <wp:cNvGraphicFramePr>
@@ -4020,24 +4745,34 @@
                     <pic:cNvPr id="2" name="Picture 2" descr="Text, letter&#10;&#10;Description automatically generated"/>
                     <pic:cNvPicPr/>
                   </pic:nvPicPr>
-                  <pic:blipFill>
+                  <pic:blipFill rotWithShape="1">
                     <a:blip r:embed="rId19"/>
-                    <a:stretch>
-                      <a:fillRect/>
-                    </a:stretch>
+                    <a:srcRect t="23175"/>
+                    <a:stretch/>
                   </pic:blipFill>
-                  <pic:spPr>
+                  <pic:spPr bwMode="auto">
                     <a:xfrm>
                       <a:off x="0" y="0"/>
-                      <a:ext cx="4076730" cy="1957402"/>
+                      <a:ext cx="4075430" cy="1503045"/>
                     </a:xfrm>
                     <a:prstGeom prst="rect">
                       <a:avLst/>
                     </a:prstGeom>
+                    <a:ln>
+                      <a:noFill/>
+                    </a:ln>
+                    <a:extLst>
+                      <a:ext uri="{53640926-AAD7-44D8-BBD7-CCE9431645EC}">
+                        <a14:shadowObscured xmlns:a14="http://schemas.microsoft.com/office/drawing/2010/main"/>
+                      </a:ext>
+                    </a:extLst>
                   </pic:spPr>
                 </pic:pic>
               </a:graphicData>
             </a:graphic>
+            <wp14:sizeRelV relativeFrom="margin">
+              <wp14:pctHeight>0</wp14:pctHeight>
+            </wp14:sizeRelV>
           </wp:anchor>
         </w:drawing>
       </w:r>
@@ -4046,33 +4781,42 @@
       <w:pPr>
         <w:contextualSpacing w:val="0"/>
       </w:pPr>
+      <w:r>
+        <w:rPr>
+          <w:highlight w:val="yellow"/>
+        </w:rPr>
+        <w:t>TODO</w:t>
+      </w:r>
+      <w:r>
+        <w:t xml:space="preserve"> </w:t>
+      </w:r>
+      <w:r>
+        <w:sym w:font="Wingdings" w:char="F0E0"/>
+      </w:r>
     </w:p>
     <w:p>
       <w:pPr>
         <w:contextualSpacing w:val="0"/>
       </w:pPr>
-      <w:r>
-        <w:t xml:space="preserve">TODO </w:t>
-      </w:r>
-      <w:r>
-        <w:sym w:font="Wingdings" w:char="F0E0"/>
-      </w:r>
     </w:p>
     <w:p>
       <w:pPr>
         <w:contextualSpacing w:val="0"/>
       </w:pPr>
-      <w:r>
-        <w:br w:type="page"/>
-      </w:r>
-    </w:p>
+    </w:p>
+    <w:p>
+      <w:bookmarkStart w:id="14" w:name="_Toc96876492"/>
+    </w:p>
+    <w:p/>
+    <w:p/>
+    <w:p/>
+    <w:p/>
+    <w:p/>
     <w:p>
       <w:pPr>
         <w:pStyle w:val="Heading2"/>
       </w:pPr>
-      <w:bookmarkStart w:id="14" w:name="_Toc96876492"/>
-      <w:r>
-        <w:lastRenderedPageBreak/>
+      <w:r>
         <w:t>Missing data</w:t>
       </w:r>
     </w:p>
@@ -4099,25 +4843,33 @@
         <w:t xml:space="preserve">the data set analytics, resulting in </w:t>
       </w:r>
       <w:r>
-        <w:t>344</w:t>
+        <w:t>342</w:t>
       </w:r>
       <w:r>
         <w:t xml:space="preserve"> penguin instances in total, with the only missing</w:t>
       </w:r>
       <w:r>
-        <w:t>/NaN values are present 9 times in Sex attribute.</w:t>
-      </w:r>
-    </w:p>
-    <w:p>
-      <w:r>
-        <w:t>The updated table with removed elements:</w:t>
-      </w:r>
-    </w:p>
-    <w:p>
-      <w:r>
-        <w:t>(removed instance 4, 272)</w:t>
-      </w:r>
-    </w:p>
+        <w:t>/NaN values are present 9 times in Sex attribute</w:t>
+      </w:r>
+      <w:r>
+        <w:t xml:space="preserve">, which we might </w:t>
+      </w:r>
+      <w:r>
+        <w:t xml:space="preserve">try to fill in in the upcoming report. For now, these </w:t>
+      </w:r>
+      <w:r>
+        <w:t>instances were also removed</w:t>
+      </w:r>
+      <w:r>
+        <w:t>.</w:t>
+      </w:r>
+    </w:p>
+    <w:p>
+      <w:r>
+        <w:t>Were are then working with 333 penguin instances with no missing data:</w:t>
+      </w:r>
+    </w:p>
+    <w:p/>
     <w:tbl>
       <w:tblPr>
         <w:tblStyle w:val="TableGrid"/>
@@ -4139,21 +4891,21 @@
       <w:tr>
         <w:tc>
           <w:tcPr>
-            <w:tcW w:w="779" w:type="dxa"/>
-          </w:tcPr>
-          <w:p>
-            <w:pPr>
-              <w:contextualSpacing w:val="0"/>
-              <w:rPr>
-                <w:sz w:val="16"/>
-                <w:szCs w:val="16"/>
-              </w:rPr>
-            </w:pPr>
-          </w:p>
-        </w:tc>
-        <w:tc>
-          <w:tcPr>
-            <w:tcW w:w="902" w:type="dxa"/>
+            <w:tcW w:w="879" w:type="dxa"/>
+          </w:tcPr>
+          <w:p>
+            <w:pPr>
+              <w:contextualSpacing w:val="0"/>
+              <w:rPr>
+                <w:sz w:val="16"/>
+                <w:szCs w:val="16"/>
+              </w:rPr>
+            </w:pPr>
+          </w:p>
+        </w:tc>
+        <w:tc>
+          <w:tcPr>
+            <w:tcW w:w="879" w:type="dxa"/>
           </w:tcPr>
           <w:p>
             <w:pPr>
@@ -4178,7 +4930,7 @@
         </w:tc>
         <w:tc>
           <w:tcPr>
-            <w:tcW w:w="977" w:type="dxa"/>
+            <w:tcW w:w="939" w:type="dxa"/>
           </w:tcPr>
           <w:p>
             <w:pPr>
@@ -4203,7 +4955,7 @@
         </w:tc>
         <w:tc>
           <w:tcPr>
-            <w:tcW w:w="946" w:type="dxa"/>
+            <w:tcW w:w="915" w:type="dxa"/>
           </w:tcPr>
           <w:p>
             <w:pPr>
@@ -4228,7 +4980,7 @@
         </w:tc>
         <w:tc>
           <w:tcPr>
-            <w:tcW w:w="974" w:type="dxa"/>
+            <w:tcW w:w="964" w:type="dxa"/>
           </w:tcPr>
           <w:p>
             <w:pPr>
@@ -4253,7 +5005,7 @@
         </w:tc>
         <w:tc>
           <w:tcPr>
-            <w:tcW w:w="951" w:type="dxa"/>
+            <w:tcW w:w="946" w:type="dxa"/>
           </w:tcPr>
           <w:p>
             <w:pPr>
@@ -4278,7 +5030,7 @@
         </w:tc>
         <w:tc>
           <w:tcPr>
-            <w:tcW w:w="980" w:type="dxa"/>
+            <w:tcW w:w="968" w:type="dxa"/>
           </w:tcPr>
           <w:p>
             <w:pPr>
@@ -4303,7 +5055,7 @@
         </w:tc>
         <w:tc>
           <w:tcPr>
-            <w:tcW w:w="924" w:type="dxa"/>
+            <w:tcW w:w="928" w:type="dxa"/>
           </w:tcPr>
           <w:p>
             <w:pPr>
@@ -4328,7 +5080,7 @@
         </w:tc>
         <w:tc>
           <w:tcPr>
-            <w:tcW w:w="865" w:type="dxa"/>
+            <w:tcW w:w="852" w:type="dxa"/>
           </w:tcPr>
           <w:p>
             <w:pPr>
@@ -4353,7 +5105,7 @@
         </w:tc>
         <w:tc>
           <w:tcPr>
-            <w:tcW w:w="779" w:type="dxa"/>
+            <w:tcW w:w="807" w:type="dxa"/>
           </w:tcPr>
           <w:p>
             <w:pPr>
@@ -4380,7 +5132,7 @@
       <w:tr>
         <w:tc>
           <w:tcPr>
-            <w:tcW w:w="779" w:type="dxa"/>
+            <w:tcW w:w="879" w:type="dxa"/>
           </w:tcPr>
           <w:p>
             <w:pPr>
@@ -4399,49 +5151,91 @@
                 <w:sz w:val="16"/>
                 <w:szCs w:val="16"/>
               </w:rPr>
-              <w:t>Data</w:t>
-            </w:r>
-          </w:p>
-        </w:tc>
-        <w:tc>
-          <w:tcPr>
-            <w:tcW w:w="902" w:type="dxa"/>
-          </w:tcPr>
-          <w:p>
-            <w:pPr>
-              <w:contextualSpacing w:val="0"/>
-              <w:rPr>
-                <w:sz w:val="16"/>
-                <w:szCs w:val="16"/>
-              </w:rPr>
-            </w:pPr>
-            <w:r>
-              <w:rPr>
-                <w:sz w:val="16"/>
-                <w:szCs w:val="16"/>
-              </w:rPr>
-              <w:t>Discrete</w:t>
-            </w:r>
-          </w:p>
-        </w:tc>
-        <w:tc>
-          <w:tcPr>
-            <w:tcW w:w="977" w:type="dxa"/>
-          </w:tcPr>
-          <w:p>
-            <w:pPr>
-              <w:contextualSpacing w:val="0"/>
-              <w:rPr>
-                <w:sz w:val="16"/>
-                <w:szCs w:val="16"/>
-              </w:rPr>
-            </w:pPr>
-            <w:r>
-              <w:rPr>
-                <w:sz w:val="16"/>
-                <w:szCs w:val="16"/>
-              </w:rPr>
-              <w:t>Discrete</w:t>
+              <w:t>Missing Values</w:t>
+            </w:r>
+          </w:p>
+        </w:tc>
+        <w:tc>
+          <w:tcPr>
+            <w:tcW w:w="879" w:type="dxa"/>
+          </w:tcPr>
+          <w:p>
+            <w:pPr>
+              <w:contextualSpacing w:val="0"/>
+              <w:rPr>
+                <w:sz w:val="16"/>
+                <w:szCs w:val="16"/>
+              </w:rPr>
+            </w:pPr>
+            <w:r>
+              <w:rPr>
+                <w:sz w:val="16"/>
+                <w:szCs w:val="16"/>
+              </w:rPr>
+              <w:t>No</w:t>
+            </w:r>
+          </w:p>
+        </w:tc>
+        <w:tc>
+          <w:tcPr>
+            <w:tcW w:w="939" w:type="dxa"/>
+          </w:tcPr>
+          <w:p>
+            <w:pPr>
+              <w:contextualSpacing w:val="0"/>
+              <w:rPr>
+                <w:sz w:val="16"/>
+                <w:szCs w:val="16"/>
+              </w:rPr>
+            </w:pPr>
+            <w:r>
+              <w:rPr>
+                <w:sz w:val="16"/>
+                <w:szCs w:val="16"/>
+              </w:rPr>
+              <w:t>No</w:t>
+            </w:r>
+          </w:p>
+        </w:tc>
+        <w:tc>
+          <w:tcPr>
+            <w:tcW w:w="915" w:type="dxa"/>
+          </w:tcPr>
+          <w:p>
+            <w:pPr>
+              <w:contextualSpacing w:val="0"/>
+              <w:rPr>
+                <w:sz w:val="16"/>
+                <w:szCs w:val="16"/>
+              </w:rPr>
+            </w:pPr>
+            <w:r>
+              <w:rPr>
+                <w:sz w:val="16"/>
+                <w:szCs w:val="16"/>
+              </w:rPr>
+              <w:t>No</w:t>
+            </w:r>
+          </w:p>
+        </w:tc>
+        <w:tc>
+          <w:tcPr>
+            <w:tcW w:w="964" w:type="dxa"/>
+          </w:tcPr>
+          <w:p>
+            <w:pPr>
+              <w:contextualSpacing w:val="0"/>
+              <w:rPr>
+                <w:sz w:val="16"/>
+                <w:szCs w:val="16"/>
+              </w:rPr>
+            </w:pPr>
+            <w:r>
+              <w:rPr>
+                <w:sz w:val="16"/>
+                <w:szCs w:val="16"/>
+              </w:rPr>
+              <w:t>No</w:t>
             </w:r>
           </w:p>
         </w:tc>
@@ -4462,634 +5256,13 @@
                 <w:sz w:val="16"/>
                 <w:szCs w:val="16"/>
               </w:rPr>
-              <w:t>Discrete</w:t>
-            </w:r>
-          </w:p>
-        </w:tc>
-        <w:tc>
-          <w:tcPr>
-            <w:tcW w:w="974" w:type="dxa"/>
-          </w:tcPr>
-          <w:p>
-            <w:pPr>
-              <w:contextualSpacing w:val="0"/>
-              <w:rPr>
-                <w:sz w:val="16"/>
-                <w:szCs w:val="16"/>
-              </w:rPr>
-            </w:pPr>
-            <w:r>
-              <w:rPr>
-                <w:sz w:val="16"/>
-                <w:szCs w:val="16"/>
-              </w:rPr>
-              <w:t>Continous</w:t>
-            </w:r>
-          </w:p>
-        </w:tc>
-        <w:tc>
-          <w:tcPr>
-            <w:tcW w:w="951" w:type="dxa"/>
-          </w:tcPr>
-          <w:p>
-            <w:pPr>
-              <w:contextualSpacing w:val="0"/>
-              <w:rPr>
-                <w:sz w:val="16"/>
-                <w:szCs w:val="16"/>
-              </w:rPr>
-            </w:pPr>
-            <w:r>
-              <w:rPr>
-                <w:sz w:val="16"/>
-                <w:szCs w:val="16"/>
-              </w:rPr>
-              <w:t>Continous</w:t>
-            </w:r>
-          </w:p>
-        </w:tc>
-        <w:tc>
-          <w:tcPr>
-            <w:tcW w:w="980" w:type="dxa"/>
-          </w:tcPr>
-          <w:p>
-            <w:pPr>
-              <w:contextualSpacing w:val="0"/>
-              <w:rPr>
-                <w:sz w:val="16"/>
-                <w:szCs w:val="16"/>
-              </w:rPr>
-            </w:pPr>
-            <w:r>
-              <w:rPr>
-                <w:sz w:val="16"/>
-                <w:szCs w:val="16"/>
-              </w:rPr>
-              <w:t>Continous</w:t>
-            </w:r>
-          </w:p>
-        </w:tc>
-        <w:tc>
-          <w:tcPr>
-            <w:tcW w:w="924" w:type="dxa"/>
-          </w:tcPr>
-          <w:p>
-            <w:pPr>
-              <w:contextualSpacing w:val="0"/>
-              <w:rPr>
-                <w:sz w:val="16"/>
-                <w:szCs w:val="16"/>
-              </w:rPr>
-            </w:pPr>
-            <w:r>
-              <w:rPr>
-                <w:sz w:val="16"/>
-                <w:szCs w:val="16"/>
-              </w:rPr>
-              <w:t>Continous</w:t>
-            </w:r>
-          </w:p>
-        </w:tc>
-        <w:tc>
-          <w:tcPr>
-            <w:tcW w:w="865" w:type="dxa"/>
-          </w:tcPr>
-          <w:p>
-            <w:pPr>
-              <w:contextualSpacing w:val="0"/>
-              <w:rPr>
-                <w:sz w:val="16"/>
-                <w:szCs w:val="16"/>
-              </w:rPr>
-            </w:pPr>
-            <w:r>
-              <w:rPr>
-                <w:sz w:val="16"/>
-                <w:szCs w:val="16"/>
-              </w:rPr>
-              <w:t>Discrete</w:t>
-            </w:r>
-          </w:p>
-        </w:tc>
-        <w:tc>
-          <w:tcPr>
-            <w:tcW w:w="779" w:type="dxa"/>
-          </w:tcPr>
-          <w:p>
-            <w:pPr>
-              <w:contextualSpacing w:val="0"/>
-              <w:rPr>
-                <w:sz w:val="16"/>
-                <w:szCs w:val="16"/>
-              </w:rPr>
-            </w:pPr>
-            <w:r>
-              <w:rPr>
-                <w:sz w:val="16"/>
-                <w:szCs w:val="16"/>
-              </w:rPr>
-              <w:t>Discrete</w:t>
-            </w:r>
-          </w:p>
-        </w:tc>
-      </w:tr>
-      <w:tr>
-        <w:tc>
-          <w:tcPr>
-            <w:tcW w:w="779" w:type="dxa"/>
-          </w:tcPr>
-          <w:p>
-            <w:pPr>
-              <w:contextualSpacing w:val="0"/>
-              <w:rPr>
-                <w:b/>
-                <w:bCs/>
-                <w:sz w:val="16"/>
-                <w:szCs w:val="16"/>
-              </w:rPr>
-            </w:pPr>
-            <w:r>
-              <w:rPr>
-                <w:b/>
-                <w:bCs/>
-                <w:sz w:val="16"/>
-                <w:szCs w:val="16"/>
-              </w:rPr>
-              <w:t>Attribute</w:t>
-            </w:r>
-          </w:p>
-        </w:tc>
-        <w:tc>
-          <w:tcPr>
-            <w:tcW w:w="902" w:type="dxa"/>
-          </w:tcPr>
-          <w:p>
-            <w:pPr>
-              <w:contextualSpacing w:val="0"/>
-              <w:rPr>
-                <w:sz w:val="16"/>
-                <w:szCs w:val="16"/>
-              </w:rPr>
-            </w:pPr>
-            <w:r>
-              <w:rPr>
-                <w:sz w:val="16"/>
-                <w:szCs w:val="16"/>
-              </w:rPr>
-              <w:t>Nominal</w:t>
-            </w:r>
-          </w:p>
-        </w:tc>
-        <w:tc>
-          <w:tcPr>
-            <w:tcW w:w="977" w:type="dxa"/>
-          </w:tcPr>
-          <w:p>
-            <w:pPr>
-              <w:contextualSpacing w:val="0"/>
-              <w:rPr>
-                <w:sz w:val="16"/>
-                <w:szCs w:val="16"/>
-              </w:rPr>
-            </w:pPr>
-            <w:r>
-              <w:rPr>
-                <w:sz w:val="16"/>
-                <w:szCs w:val="16"/>
-              </w:rPr>
-              <w:t>Nominal</w:t>
-            </w:r>
-          </w:p>
-        </w:tc>
-        <w:tc>
-          <w:tcPr>
-            <w:tcW w:w="946" w:type="dxa"/>
-          </w:tcPr>
-          <w:p>
-            <w:pPr>
-              <w:contextualSpacing w:val="0"/>
-              <w:rPr>
-                <w:sz w:val="16"/>
-                <w:szCs w:val="16"/>
-              </w:rPr>
-            </w:pPr>
-            <w:r>
-              <w:rPr>
-                <w:sz w:val="16"/>
-                <w:szCs w:val="16"/>
-              </w:rPr>
-              <w:t>Nominal</w:t>
-            </w:r>
-          </w:p>
-        </w:tc>
-        <w:tc>
-          <w:tcPr>
-            <w:tcW w:w="974" w:type="dxa"/>
-          </w:tcPr>
-          <w:p>
-            <w:pPr>
-              <w:contextualSpacing w:val="0"/>
-              <w:rPr>
-                <w:sz w:val="16"/>
-                <w:szCs w:val="16"/>
-              </w:rPr>
-            </w:pPr>
-            <w:r>
-              <w:rPr>
-                <w:sz w:val="16"/>
-                <w:szCs w:val="16"/>
-              </w:rPr>
-              <w:t>Interval</w:t>
-            </w:r>
-          </w:p>
-        </w:tc>
-        <w:tc>
-          <w:tcPr>
-            <w:tcW w:w="951" w:type="dxa"/>
-          </w:tcPr>
-          <w:p>
-            <w:pPr>
-              <w:contextualSpacing w:val="0"/>
-              <w:rPr>
-                <w:sz w:val="16"/>
-                <w:szCs w:val="16"/>
-              </w:rPr>
-            </w:pPr>
-            <w:r>
-              <w:rPr>
-                <w:sz w:val="16"/>
-                <w:szCs w:val="16"/>
-              </w:rPr>
-              <w:t>Interval</w:t>
-            </w:r>
-          </w:p>
-        </w:tc>
-        <w:tc>
-          <w:tcPr>
-            <w:tcW w:w="980" w:type="dxa"/>
-          </w:tcPr>
-          <w:p>
-            <w:pPr>
-              <w:contextualSpacing w:val="0"/>
-              <w:rPr>
-                <w:sz w:val="16"/>
-                <w:szCs w:val="16"/>
-              </w:rPr>
-            </w:pPr>
-            <w:r>
-              <w:rPr>
-                <w:sz w:val="16"/>
-                <w:szCs w:val="16"/>
-              </w:rPr>
-              <w:t>Iterval</w:t>
-            </w:r>
-          </w:p>
-        </w:tc>
-        <w:tc>
-          <w:tcPr>
-            <w:tcW w:w="924" w:type="dxa"/>
-          </w:tcPr>
-          <w:p>
-            <w:pPr>
-              <w:contextualSpacing w:val="0"/>
-              <w:rPr>
-                <w:sz w:val="16"/>
-                <w:szCs w:val="16"/>
-              </w:rPr>
-            </w:pPr>
-            <w:r>
-              <w:rPr>
-                <w:sz w:val="16"/>
-                <w:szCs w:val="16"/>
-              </w:rPr>
-              <w:t>Interval</w:t>
-            </w:r>
-          </w:p>
-        </w:tc>
-        <w:tc>
-          <w:tcPr>
-            <w:tcW w:w="865" w:type="dxa"/>
-          </w:tcPr>
-          <w:p>
-            <w:pPr>
-              <w:contextualSpacing w:val="0"/>
-              <w:rPr>
-                <w:sz w:val="16"/>
-                <w:szCs w:val="16"/>
-              </w:rPr>
-            </w:pPr>
-            <w:r>
-              <w:rPr>
-                <w:sz w:val="16"/>
-                <w:szCs w:val="16"/>
-              </w:rPr>
-              <w:t>Nominal</w:t>
-            </w:r>
-          </w:p>
-        </w:tc>
-        <w:tc>
-          <w:tcPr>
-            <w:tcW w:w="779" w:type="dxa"/>
-          </w:tcPr>
-          <w:p>
-            <w:pPr>
-              <w:contextualSpacing w:val="0"/>
-              <w:rPr>
-                <w:sz w:val="16"/>
-                <w:szCs w:val="16"/>
-              </w:rPr>
-            </w:pPr>
-            <w:r>
-              <w:rPr>
-                <w:sz w:val="16"/>
-                <w:szCs w:val="16"/>
-              </w:rPr>
-              <w:t>Nominal</w:t>
-            </w:r>
-          </w:p>
-        </w:tc>
-      </w:tr>
-      <w:tr>
-        <w:tc>
-          <w:tcPr>
-            <w:tcW w:w="779" w:type="dxa"/>
-          </w:tcPr>
-          <w:p>
-            <w:pPr>
-              <w:contextualSpacing w:val="0"/>
-              <w:rPr>
-                <w:b/>
-                <w:bCs/>
-                <w:sz w:val="16"/>
-                <w:szCs w:val="16"/>
-              </w:rPr>
-            </w:pPr>
-            <w:r>
-              <w:rPr>
-                <w:b/>
-                <w:bCs/>
-                <w:sz w:val="16"/>
-                <w:szCs w:val="16"/>
-              </w:rPr>
-              <w:t>Values</w:t>
-            </w:r>
-          </w:p>
-        </w:tc>
-        <w:tc>
-          <w:tcPr>
-            <w:tcW w:w="902" w:type="dxa"/>
-          </w:tcPr>
-          <w:p>
-            <w:pPr>
-              <w:contextualSpacing w:val="0"/>
-              <w:rPr>
-                <w:sz w:val="16"/>
-                <w:szCs w:val="16"/>
-              </w:rPr>
-            </w:pPr>
-            <w:r>
-              <w:rPr>
-                <w:sz w:val="16"/>
-                <w:szCs w:val="16"/>
-              </w:rPr>
-              <w:t>1-34</w:t>
-            </w:r>
-            <w:r>
-              <w:rPr>
-                <w:sz w:val="16"/>
-                <w:szCs w:val="16"/>
-              </w:rPr>
-              <w:t>5</w:t>
-            </w:r>
-          </w:p>
-        </w:tc>
-        <w:tc>
-          <w:tcPr>
-            <w:tcW w:w="977" w:type="dxa"/>
-          </w:tcPr>
-          <w:p>
-            <w:pPr>
-              <w:contextualSpacing w:val="0"/>
-              <w:rPr>
-                <w:sz w:val="16"/>
-                <w:szCs w:val="16"/>
-              </w:rPr>
-            </w:pPr>
-            <w:r>
-              <w:rPr>
-                <w:sz w:val="16"/>
-                <w:szCs w:val="16"/>
-              </w:rPr>
-              <w:t>1-3</w:t>
-            </w:r>
-          </w:p>
-        </w:tc>
-        <w:tc>
-          <w:tcPr>
-            <w:tcW w:w="946" w:type="dxa"/>
-          </w:tcPr>
-          <w:p>
-            <w:pPr>
-              <w:contextualSpacing w:val="0"/>
-              <w:rPr>
-                <w:sz w:val="16"/>
-                <w:szCs w:val="16"/>
-              </w:rPr>
-            </w:pPr>
-            <w:r>
-              <w:rPr>
-                <w:sz w:val="16"/>
-                <w:szCs w:val="16"/>
-              </w:rPr>
-              <w:t>1-3</w:t>
-            </w:r>
-          </w:p>
-        </w:tc>
-        <w:tc>
-          <w:tcPr>
-            <w:tcW w:w="974" w:type="dxa"/>
-          </w:tcPr>
-          <w:p>
-            <w:pPr>
-              <w:contextualSpacing w:val="0"/>
-              <w:rPr>
-                <w:sz w:val="16"/>
-                <w:szCs w:val="16"/>
-                <w:highlight w:val="yellow"/>
-              </w:rPr>
-            </w:pPr>
-            <w:r>
-              <w:rPr>
-                <w:sz w:val="16"/>
-                <w:szCs w:val="16"/>
-                <w:highlight w:val="yellow"/>
-              </w:rPr>
-              <w:t>TODO</w:t>
-            </w:r>
-          </w:p>
-        </w:tc>
-        <w:tc>
-          <w:tcPr>
-            <w:tcW w:w="951" w:type="dxa"/>
-          </w:tcPr>
-          <w:p>
-            <w:pPr>
-              <w:contextualSpacing w:val="0"/>
-              <w:rPr>
-                <w:sz w:val="16"/>
-                <w:szCs w:val="16"/>
-                <w:highlight w:val="yellow"/>
-              </w:rPr>
-            </w:pPr>
-            <w:r>
-              <w:rPr>
-                <w:sz w:val="16"/>
-                <w:szCs w:val="16"/>
-                <w:highlight w:val="yellow"/>
-              </w:rPr>
-              <w:t>TODO</w:t>
-            </w:r>
-          </w:p>
-        </w:tc>
-        <w:tc>
-          <w:tcPr>
-            <w:tcW w:w="980" w:type="dxa"/>
-          </w:tcPr>
-          <w:p>
-            <w:pPr>
-              <w:contextualSpacing w:val="0"/>
-              <w:rPr>
-                <w:sz w:val="16"/>
-                <w:szCs w:val="16"/>
-                <w:highlight w:val="yellow"/>
-              </w:rPr>
-            </w:pPr>
-            <w:r>
-              <w:rPr>
-                <w:sz w:val="16"/>
-                <w:szCs w:val="16"/>
-                <w:highlight w:val="yellow"/>
-              </w:rPr>
-              <w:t>TODO</w:t>
-            </w:r>
-          </w:p>
-        </w:tc>
-        <w:tc>
-          <w:tcPr>
-            <w:tcW w:w="924" w:type="dxa"/>
-          </w:tcPr>
-          <w:p>
-            <w:pPr>
-              <w:contextualSpacing w:val="0"/>
-              <w:rPr>
-                <w:sz w:val="16"/>
-                <w:szCs w:val="16"/>
-                <w:highlight w:val="yellow"/>
-              </w:rPr>
-            </w:pPr>
-            <w:r>
-              <w:rPr>
-                <w:sz w:val="16"/>
-                <w:szCs w:val="16"/>
-                <w:highlight w:val="yellow"/>
-              </w:rPr>
-              <w:t>TODO</w:t>
-            </w:r>
-          </w:p>
-        </w:tc>
-        <w:tc>
-          <w:tcPr>
-            <w:tcW w:w="865" w:type="dxa"/>
-          </w:tcPr>
-          <w:p>
-            <w:pPr>
-              <w:contextualSpacing w:val="0"/>
-              <w:rPr>
-                <w:sz w:val="16"/>
-                <w:szCs w:val="16"/>
-              </w:rPr>
-            </w:pPr>
-            <w:r>
-              <w:rPr>
-                <w:sz w:val="16"/>
-                <w:szCs w:val="16"/>
-              </w:rPr>
-              <w:t>M/F</w:t>
-            </w:r>
-          </w:p>
-        </w:tc>
-        <w:tc>
-          <w:tcPr>
-            <w:tcW w:w="779" w:type="dxa"/>
-          </w:tcPr>
-          <w:p>
-            <w:pPr>
-              <w:contextualSpacing w:val="0"/>
-              <w:rPr>
-                <w:sz w:val="16"/>
-                <w:szCs w:val="16"/>
-              </w:rPr>
-            </w:pPr>
-            <w:r>
-              <w:rPr>
-                <w:sz w:val="16"/>
-                <w:szCs w:val="16"/>
-              </w:rPr>
-              <w:t>2007-2009</w:t>
-            </w:r>
-          </w:p>
-        </w:tc>
-      </w:tr>
-      <w:tr>
-        <w:tc>
-          <w:tcPr>
-            <w:tcW w:w="779" w:type="dxa"/>
-          </w:tcPr>
-          <w:p>
-            <w:pPr>
-              <w:contextualSpacing w:val="0"/>
-              <w:rPr>
-                <w:b/>
-                <w:bCs/>
-                <w:sz w:val="16"/>
-                <w:szCs w:val="16"/>
-              </w:rPr>
-            </w:pPr>
-            <w:r>
-              <w:rPr>
-                <w:b/>
-                <w:bCs/>
-                <w:sz w:val="16"/>
-                <w:szCs w:val="16"/>
-              </w:rPr>
-              <w:t>Missing Values</w:t>
-            </w:r>
-          </w:p>
-        </w:tc>
-        <w:tc>
-          <w:tcPr>
-            <w:tcW w:w="902" w:type="dxa"/>
-          </w:tcPr>
-          <w:p>
-            <w:pPr>
-              <w:contextualSpacing w:val="0"/>
-              <w:rPr>
-                <w:sz w:val="16"/>
-                <w:szCs w:val="16"/>
-              </w:rPr>
-            </w:pPr>
-            <w:r>
-              <w:rPr>
-                <w:sz w:val="16"/>
-                <w:szCs w:val="16"/>
-              </w:rPr>
               <w:t>No</w:t>
             </w:r>
           </w:p>
         </w:tc>
         <w:tc>
           <w:tcPr>
-            <w:tcW w:w="977" w:type="dxa"/>
+            <w:tcW w:w="968" w:type="dxa"/>
           </w:tcPr>
           <w:p>
             <w:pPr>
@@ -5110,7 +5283,7 @@
         </w:tc>
         <w:tc>
           <w:tcPr>
-            <w:tcW w:w="946" w:type="dxa"/>
+            <w:tcW w:w="928" w:type="dxa"/>
           </w:tcPr>
           <w:p>
             <w:pPr>
@@ -5131,7 +5304,7 @@
         </w:tc>
         <w:tc>
           <w:tcPr>
-            <w:tcW w:w="974" w:type="dxa"/>
+            <w:tcW w:w="852" w:type="dxa"/>
           </w:tcPr>
           <w:p>
             <w:pPr>
@@ -5152,91 +5325,7 @@
         </w:tc>
         <w:tc>
           <w:tcPr>
-            <w:tcW w:w="951" w:type="dxa"/>
-          </w:tcPr>
-          <w:p>
-            <w:pPr>
-              <w:contextualSpacing w:val="0"/>
-              <w:rPr>
-                <w:sz w:val="16"/>
-                <w:szCs w:val="16"/>
-              </w:rPr>
-            </w:pPr>
-            <w:r>
-              <w:rPr>
-                <w:sz w:val="16"/>
-                <w:szCs w:val="16"/>
-              </w:rPr>
-              <w:t>No</w:t>
-            </w:r>
-          </w:p>
-        </w:tc>
-        <w:tc>
-          <w:tcPr>
-            <w:tcW w:w="980" w:type="dxa"/>
-          </w:tcPr>
-          <w:p>
-            <w:pPr>
-              <w:contextualSpacing w:val="0"/>
-              <w:rPr>
-                <w:sz w:val="16"/>
-                <w:szCs w:val="16"/>
-              </w:rPr>
-            </w:pPr>
-            <w:r>
-              <w:rPr>
-                <w:sz w:val="16"/>
-                <w:szCs w:val="16"/>
-              </w:rPr>
-              <w:t>No</w:t>
-            </w:r>
-          </w:p>
-        </w:tc>
-        <w:tc>
-          <w:tcPr>
-            <w:tcW w:w="924" w:type="dxa"/>
-          </w:tcPr>
-          <w:p>
-            <w:pPr>
-              <w:contextualSpacing w:val="0"/>
-              <w:rPr>
-                <w:sz w:val="16"/>
-                <w:szCs w:val="16"/>
-              </w:rPr>
-            </w:pPr>
-            <w:r>
-              <w:rPr>
-                <w:sz w:val="16"/>
-                <w:szCs w:val="16"/>
-              </w:rPr>
-              <w:t>No</w:t>
-            </w:r>
-          </w:p>
-        </w:tc>
-        <w:tc>
-          <w:tcPr>
-            <w:tcW w:w="865" w:type="dxa"/>
-          </w:tcPr>
-          <w:p>
-            <w:pPr>
-              <w:contextualSpacing w:val="0"/>
-              <w:rPr>
-                <w:sz w:val="16"/>
-                <w:szCs w:val="16"/>
-              </w:rPr>
-            </w:pPr>
-            <w:r>
-              <w:rPr>
-                <w:sz w:val="16"/>
-                <w:szCs w:val="16"/>
-              </w:rPr>
-              <w:t>9x NaN</w:t>
-            </w:r>
-          </w:p>
-        </w:tc>
-        <w:tc>
-          <w:tcPr>
-            <w:tcW w:w="779" w:type="dxa"/>
+            <w:tcW w:w="807" w:type="dxa"/>
           </w:tcPr>
           <w:p>
             <w:pPr>
@@ -6307,6 +6396,93 @@
           </w:r>
         </w:sdtContent>
       </w:sdt>
+    </w:p>
+  </w:footnote>
+  <w:footnote w:id="7">
+    <w:p>
+      <w:pPr>
+        <w:pStyle w:val="FootnoteText"/>
+        <w:rPr>
+          <w:lang w:val="cs-CZ"/>
+        </w:rPr>
+      </w:pPr>
+      <w:r>
+        <w:rPr>
+          <w:rStyle w:val="FootnoteReference"/>
+        </w:rPr>
+        <w:footnoteRef/>
+      </w:r>
+      <w:r>
+        <w:t xml:space="preserve"> </w:t>
+      </w:r>
+      <w:r>
+        <w:rPr>
+          <w:lang w:val="cs-CZ"/>
+        </w:rPr>
+        <w:t xml:space="preserve">Corresponding statistical values reffers to a dictionary: </w:t>
+      </w:r>
+      <w:r>
+        <w:rPr>
+          <w:lang w:val="cs-CZ"/>
+        </w:rPr>
+        <w:t>{'Adelie': 0, 'Chinstrap': 1, 'Gentoo': 2}</w:t>
+      </w:r>
+    </w:p>
+  </w:footnote>
+  <w:footnote w:id="8">
+    <w:p>
+      <w:pPr>
+        <w:pStyle w:val="FootnoteText"/>
+        <w:rPr>
+          <w:lang w:val="cs-CZ"/>
+        </w:rPr>
+      </w:pPr>
+      <w:r>
+        <w:rPr>
+          <w:rStyle w:val="FootnoteReference"/>
+        </w:rPr>
+        <w:footnoteRef/>
+      </w:r>
+      <w:r>
+        <w:t xml:space="preserve"> </w:t>
+      </w:r>
+      <w:r>
+        <w:rPr>
+          <w:lang w:val="cs-CZ"/>
+        </w:rPr>
+        <w:t>Correspond</w:t>
+      </w:r>
+      <w:r>
+        <w:rPr>
+          <w:lang w:val="cs-CZ"/>
+        </w:rPr>
+        <w:t>s to three islands: Biscoe, Dream and Torgersen</w:t>
+      </w:r>
+    </w:p>
+  </w:footnote>
+  <w:footnote w:id="9">
+    <w:p>
+      <w:pPr>
+        <w:pStyle w:val="FootnoteText"/>
+        <w:rPr>
+          <w:lang w:val="cs-CZ"/>
+        </w:rPr>
+      </w:pPr>
+      <w:r>
+        <w:rPr>
+          <w:rStyle w:val="FootnoteReference"/>
+        </w:rPr>
+        <w:footnoteRef/>
+      </w:r>
+      <w:r>
+        <w:t xml:space="preserve"> </w:t>
+      </w:r>
+      <w:r>
+        <w:rPr>
+          <w:lang w:val="cs-CZ"/>
+        </w:rPr>
+        <w:t>Standard Deviation</w:t>
+      </w:r>
     </w:p>
   </w:footnote>
 </w:footnotes>

</xml_diff>

<commit_message>
completed 1, 3 of report
</commit_message>
<xml_diff>
--- a/0245_Project1_report.docx
+++ b/0245_Project1_report.docx
@@ -796,7 +796,7 @@
           <w:r>
             <w:fldChar w:fldCharType="separate"/>
           </w:r>
-          <w:hyperlink w:anchor="_Toc96876487" w:history="1">
+          <w:hyperlink w:anchor="_Toc97138837" w:history="1">
             <w:r>
               <w:rPr>
                 <w:rStyle w:val="Hyperlink"/>
@@ -837,87 +837,7 @@
                 <w:noProof/>
                 <w:webHidden/>
               </w:rPr>
-              <w:instrText xml:space="preserve"> PAGEREF _Toc96876487 \h </w:instrText>
-            </w:r>
-            <w:r>
-              <w:rPr>
-                <w:noProof/>
-                <w:webHidden/>
-              </w:rPr>
-            </w:r>
-            <w:r>
-              <w:rPr>
-                <w:noProof/>
-                <w:webHidden/>
-              </w:rPr>
-              <w:fldChar w:fldCharType="separate"/>
-            </w:r>
-            <w:r>
-              <w:rPr>
-                <w:noProof/>
-                <w:webHidden/>
-              </w:rPr>
-              <w:t>4</w:t>
-            </w:r>
-            <w:r>
-              <w:rPr>
-                <w:noProof/>
-                <w:webHidden/>
-              </w:rPr>
-              <w:fldChar w:fldCharType="end"/>
-            </w:r>
-          </w:hyperlink>
-        </w:p>
-        <w:p>
-          <w:pPr>
-            <w:pStyle w:val="TOC1"/>
-            <w:rPr>
-              <w:rFonts w:asciiTheme="minorHAnsi" w:eastAsiaTheme="minorEastAsia" w:hAnsiTheme="minorHAnsi"/>
-              <w:noProof/>
-            </w:rPr>
-          </w:pPr>
-          <w:hyperlink w:anchor="_Toc96876488" w:history="1">
-            <w:r>
-              <w:rPr>
-                <w:rStyle w:val="Hyperlink"/>
-                <w:noProof/>
-              </w:rPr>
-              <w:t>2</w:t>
-            </w:r>
-            <w:r>
-              <w:rPr>
-                <w:rFonts w:asciiTheme="minorHAnsi" w:eastAsiaTheme="minorEastAsia" w:hAnsiTheme="minorHAnsi"/>
-                <w:noProof/>
-              </w:rPr>
-              <w:tab/>
-            </w:r>
-            <w:r>
-              <w:rPr>
-                <w:rStyle w:val="Hyperlink"/>
-                <w:noProof/>
-              </w:rPr>
-              <w:t>Description of the data set</w:t>
-            </w:r>
-            <w:r>
-              <w:rPr>
-                <w:noProof/>
-                <w:webHidden/>
-              </w:rPr>
-              <w:tab/>
-            </w:r>
-            <w:r>
-              <w:rPr>
-                <w:noProof/>
-                <w:webHidden/>
-              </w:rPr>
-              <w:fldChar w:fldCharType="begin"/>
-            </w:r>
-            <w:r>
-              <w:rPr>
-                <w:noProof/>
-                <w:webHidden/>
-              </w:rPr>
-              <w:instrText xml:space="preserve"> PAGEREF _Toc96876488 \h </w:instrText>
+              <w:instrText xml:space="preserve"> PAGEREF _Toc97138837 \h </w:instrText>
             </w:r>
             <w:r>
               <w:rPr>
@@ -960,13 +880,13 @@
               <w:noProof/>
             </w:rPr>
           </w:pPr>
-          <w:hyperlink w:anchor="_Toc96876489" w:history="1">
+          <w:hyperlink w:anchor="_Toc97138838" w:history="1">
             <w:r>
               <w:rPr>
                 <w:rStyle w:val="Hyperlink"/>
                 <w:noProof/>
               </w:rPr>
-              <w:t>2.1</w:t>
+              <w:t>1.1</w:t>
             </w:r>
             <w:r>
               <w:rPr>
@@ -1001,7 +921,7 @@
                 <w:noProof/>
                 <w:webHidden/>
               </w:rPr>
-              <w:instrText xml:space="preserve"> PAGEREF _Toc96876489 \h </w:instrText>
+              <w:instrText xml:space="preserve"> PAGEREF _Toc97138838 \h </w:instrText>
             </w:r>
             <w:r>
               <w:rPr>
@@ -1044,13 +964,13 @@
               <w:noProof/>
             </w:rPr>
           </w:pPr>
-          <w:hyperlink w:anchor="_Toc96876490" w:history="1">
+          <w:hyperlink w:anchor="_Toc97138839" w:history="1">
             <w:r>
               <w:rPr>
                 <w:rStyle w:val="Hyperlink"/>
                 <w:noProof/>
               </w:rPr>
-              <w:t>2.2</w:t>
+              <w:t>1.2</w:t>
             </w:r>
             <w:r>
               <w:rPr>
@@ -1085,7 +1005,7 @@
                 <w:noProof/>
                 <w:webHidden/>
               </w:rPr>
-              <w:instrText xml:space="preserve"> PAGEREF _Toc96876490 \h </w:instrText>
+              <w:instrText xml:space="preserve"> PAGEREF _Toc97138839 \h </w:instrText>
             </w:r>
             <w:r>
               <w:rPr>
@@ -1105,7 +1025,7 @@
                 <w:noProof/>
                 <w:webHidden/>
               </w:rPr>
-              <w:t>5</w:t>
+              <w:t>4</w:t>
             </w:r>
             <w:r>
               <w:rPr>
@@ -1128,13 +1048,13 @@
               <w:noProof/>
             </w:rPr>
           </w:pPr>
-          <w:hyperlink w:anchor="_Toc96876491" w:history="1">
+          <w:hyperlink w:anchor="_Toc97138840" w:history="1">
             <w:r>
               <w:rPr>
                 <w:rStyle w:val="Hyperlink"/>
                 <w:noProof/>
               </w:rPr>
-              <w:t>2.3</w:t>
+              <w:t>1.3</w:t>
             </w:r>
             <w:r>
               <w:rPr>
@@ -1169,7 +1089,7 @@
                 <w:noProof/>
                 <w:webHidden/>
               </w:rPr>
-              <w:instrText xml:space="preserve"> PAGEREF _Toc96876491 \h </w:instrText>
+              <w:instrText xml:space="preserve"> PAGEREF _Toc97138840 \h </w:instrText>
             </w:r>
             <w:r>
               <w:rPr>
@@ -1189,7 +1109,7 @@
                 <w:noProof/>
                 <w:webHidden/>
               </w:rPr>
-              <w:t>5</w:t>
+              <w:t>4</w:t>
             </w:r>
             <w:r>
               <w:rPr>
@@ -1208,13 +1128,13 @@
               <w:noProof/>
             </w:rPr>
           </w:pPr>
-          <w:hyperlink w:anchor="_Toc96876492" w:history="1">
+          <w:hyperlink w:anchor="_Toc97138841" w:history="1">
             <w:r>
               <w:rPr>
                 <w:rStyle w:val="Hyperlink"/>
                 <w:noProof/>
               </w:rPr>
-              <w:t>3</w:t>
+              <w:t>2</w:t>
             </w:r>
             <w:r>
               <w:rPr>
@@ -1228,7 +1148,7 @@
                 <w:rStyle w:val="Hyperlink"/>
                 <w:noProof/>
               </w:rPr>
-              <w:t>Data Visualisation</w:t>
+              <w:t>Description of the data set</w:t>
             </w:r>
             <w:r>
               <w:rPr>
@@ -1249,7 +1169,7 @@
                 <w:noProof/>
                 <w:webHidden/>
               </w:rPr>
-              <w:instrText xml:space="preserve"> PAGEREF _Toc96876492 \h </w:instrText>
+              <w:instrText xml:space="preserve"> PAGEREF _Toc97138841 \h </w:instrText>
             </w:r>
             <w:r>
               <w:rPr>
@@ -1269,7 +1189,7 @@
                 <w:noProof/>
                 <w:webHidden/>
               </w:rPr>
-              <w:t>6</w:t>
+              <w:t>5</w:t>
             </w:r>
             <w:r>
               <w:rPr>
@@ -1292,13 +1212,13 @@
               <w:noProof/>
             </w:rPr>
           </w:pPr>
-          <w:hyperlink w:anchor="_Toc96876493" w:history="1">
+          <w:hyperlink w:anchor="_Toc97138842" w:history="1">
             <w:r>
               <w:rPr>
                 <w:rStyle w:val="Hyperlink"/>
                 <w:noProof/>
               </w:rPr>
-              <w:t>3.1</w:t>
+              <w:t>2.1</w:t>
             </w:r>
             <w:r>
               <w:rPr>
@@ -1312,7 +1232,7 @@
                 <w:rStyle w:val="Hyperlink"/>
                 <w:noProof/>
               </w:rPr>
-              <w:t>Classification Problem</w:t>
+              <w:t>Missing data</w:t>
             </w:r>
             <w:r>
               <w:rPr>
@@ -1333,7 +1253,7 @@
                 <w:noProof/>
                 <w:webHidden/>
               </w:rPr>
-              <w:instrText xml:space="preserve"> PAGEREF _Toc96876493 \h </w:instrText>
+              <w:instrText xml:space="preserve"> PAGEREF _Toc97138842 \h </w:instrText>
             </w:r>
             <w:r>
               <w:rPr>
@@ -1353,7 +1273,7 @@
                 <w:noProof/>
                 <w:webHidden/>
               </w:rPr>
-              <w:t>6</w:t>
+              <w:t>5</w:t>
             </w:r>
             <w:r>
               <w:rPr>
@@ -1372,13 +1292,13 @@
               <w:noProof/>
             </w:rPr>
           </w:pPr>
-          <w:hyperlink w:anchor="_Toc96876494" w:history="1">
+          <w:hyperlink w:anchor="_Toc97138843" w:history="1">
             <w:r>
               <w:rPr>
                 <w:rStyle w:val="Hyperlink"/>
                 <w:noProof/>
               </w:rPr>
-              <w:t>4</w:t>
+              <w:t>3</w:t>
             </w:r>
             <w:r>
               <w:rPr>
@@ -1392,7 +1312,7 @@
                 <w:rStyle w:val="Hyperlink"/>
                 <w:noProof/>
               </w:rPr>
-              <w:t>References</w:t>
+              <w:t>Data Visualisation</w:t>
             </w:r>
             <w:r>
               <w:rPr>
@@ -1413,7 +1333,7 @@
                 <w:noProof/>
                 <w:webHidden/>
               </w:rPr>
-              <w:instrText xml:space="preserve"> PAGEREF _Toc96876494 \h </w:instrText>
+              <w:instrText xml:space="preserve"> PAGEREF _Toc97138843 \h </w:instrText>
             </w:r>
             <w:r>
               <w:rPr>
@@ -1433,7 +1353,87 @@
                 <w:noProof/>
                 <w:webHidden/>
               </w:rPr>
-              <w:t>8</w:t>
+              <w:t>6</w:t>
+            </w:r>
+            <w:r>
+              <w:rPr>
+                <w:noProof/>
+                <w:webHidden/>
+              </w:rPr>
+              <w:fldChar w:fldCharType="end"/>
+            </w:r>
+          </w:hyperlink>
+        </w:p>
+        <w:p>
+          <w:pPr>
+            <w:pStyle w:val="TOC1"/>
+            <w:rPr>
+              <w:rFonts w:asciiTheme="minorHAnsi" w:eastAsiaTheme="minorEastAsia" w:hAnsiTheme="minorHAnsi"/>
+              <w:noProof/>
+            </w:rPr>
+          </w:pPr>
+          <w:hyperlink w:anchor="_Toc97138844" w:history="1">
+            <w:r>
+              <w:rPr>
+                <w:rStyle w:val="Hyperlink"/>
+                <w:noProof/>
+              </w:rPr>
+              <w:t>4</w:t>
+            </w:r>
+            <w:r>
+              <w:rPr>
+                <w:rFonts w:asciiTheme="minorHAnsi" w:eastAsiaTheme="minorEastAsia" w:hAnsiTheme="minorHAnsi"/>
+                <w:noProof/>
+              </w:rPr>
+              <w:tab/>
+            </w:r>
+            <w:r>
+              <w:rPr>
+                <w:rStyle w:val="Hyperlink"/>
+                <w:noProof/>
+              </w:rPr>
+              <w:t>References</w:t>
+            </w:r>
+            <w:r>
+              <w:rPr>
+                <w:noProof/>
+                <w:webHidden/>
+              </w:rPr>
+              <w:tab/>
+            </w:r>
+            <w:r>
+              <w:rPr>
+                <w:noProof/>
+                <w:webHidden/>
+              </w:rPr>
+              <w:fldChar w:fldCharType="begin"/>
+            </w:r>
+            <w:r>
+              <w:rPr>
+                <w:noProof/>
+                <w:webHidden/>
+              </w:rPr>
+              <w:instrText xml:space="preserve"> PAGEREF _Toc97138844 \h </w:instrText>
+            </w:r>
+            <w:r>
+              <w:rPr>
+                <w:noProof/>
+                <w:webHidden/>
+              </w:rPr>
+            </w:r>
+            <w:r>
+              <w:rPr>
+                <w:noProof/>
+                <w:webHidden/>
+              </w:rPr>
+              <w:fldChar w:fldCharType="separate"/>
+            </w:r>
+            <w:r>
+              <w:rPr>
+                <w:noProof/>
+                <w:webHidden/>
+              </w:rPr>
+              <w:t>7</w:t>
             </w:r>
             <w:r>
               <w:rPr>
@@ -1956,7 +1956,7 @@
       <w:bookmarkStart w:id="1" w:name="_Toc96858198"/>
       <w:bookmarkStart w:id="2" w:name="_Toc96859537"/>
       <w:bookmarkStart w:id="3" w:name="_Toc96862888"/>
-      <w:bookmarkStart w:id="4" w:name="_Toc96876487"/>
+      <w:bookmarkStart w:id="4" w:name="_Toc97138837"/>
       <w:r>
         <w:lastRenderedPageBreak/>
         <w:t>Goal of the Project</w:t>
@@ -1971,13 +1971,6 @@
       <w:bookmarkEnd w:id="2"/>
       <w:bookmarkEnd w:id="3"/>
       <w:bookmarkEnd w:id="4"/>
-    </w:p>
-    <w:p>
-      <w:pPr>
-        <w:rPr>
-          <w:lang w:val="cs-CZ"/>
-        </w:rPr>
-      </w:pPr>
     </w:p>
     <w:p>
       <w:pPr>
@@ -2240,6 +2233,12 @@
         <w:rPr>
           <w:lang w:val="cs-CZ"/>
         </w:rPr>
+        <w:t xml:space="preserve"> preparation</w:t>
+      </w:r>
+      <w:r>
+        <w:rPr>
+          <w:lang w:val="cs-CZ"/>
+        </w:rPr>
         <w:t xml:space="preserve">. </w:t>
       </w:r>
     </w:p>
@@ -2289,174 +2288,22 @@
     </w:p>
     <w:p>
       <w:pPr>
-        <w:contextualSpacing w:val="0"/>
-        <w:rPr>
-          <w:lang w:val="cs-CZ"/>
-        </w:rPr>
-      </w:pPr>
-    </w:p>
-    <w:p>
-      <w:pPr>
-        <w:pStyle w:val="Heading1"/>
-      </w:pPr>
-      <w:bookmarkStart w:id="5" w:name="_Toc96859538"/>
-      <w:bookmarkStart w:id="6" w:name="_Toc96862889"/>
-      <w:bookmarkStart w:id="7" w:name="_Toc96876488"/>
-      <w:r>
-        <w:t>Description of the data set</w:t>
-      </w:r>
-      <w:r>
-        <w:rPr>
-          <w:rStyle w:val="FootnoteReference"/>
-        </w:rPr>
-        <w:footnoteReference w:id="4"/>
+        <w:rPr>
+          <w:lang w:val="cs-CZ"/>
+        </w:rPr>
+      </w:pPr>
+    </w:p>
+    <w:p>
+      <w:pPr>
+        <w:pStyle w:val="Heading2"/>
+      </w:pPr>
+      <w:bookmarkStart w:id="5" w:name="_Toc96862890"/>
+      <w:bookmarkStart w:id="6" w:name="_Toc97138838"/>
+      <w:r>
+        <w:t>Data set reference</w:t>
       </w:r>
       <w:bookmarkEnd w:id="5"/>
       <w:bookmarkEnd w:id="6"/>
-      <w:bookmarkEnd w:id="7"/>
-    </w:p>
-    <w:p>
-      <w:pPr>
-        <w:jc w:val="right"/>
-        <w:rPr>
-          <w:lang w:val="cs-CZ"/>
-        </w:rPr>
-      </w:pPr>
-      <w:r>
-        <w:rPr>
-          <w:rStyle w:val="FootnoteReference"/>
-          <w:lang w:val="cs-CZ"/>
-        </w:rPr>
-        <w:footnoteReference w:id="5"/>
-      </w:r>
-    </w:p>
-    <w:p>
-      <w:pPr>
-        <w:rPr>
-          <w:lang w:val="cs-CZ"/>
-        </w:rPr>
-      </w:pPr>
-      <w:r>
-        <w:rPr>
-          <w:noProof/>
-        </w:rPr>
-        <w:drawing>
-          <wp:anchor distT="0" distB="0" distL="114300" distR="114300" simplePos="0" relativeHeight="251664384" behindDoc="0" locked="0" layoutInCell="1" allowOverlap="1" wp14:anchorId="664A8A6D" wp14:editId="0A919ACD">
-            <wp:simplePos x="0" y="0"/>
-            <wp:positionH relativeFrom="margin">
-              <wp:align>center</wp:align>
-            </wp:positionH>
-            <wp:positionV relativeFrom="page">
-              <wp:posOffset>3839927</wp:posOffset>
-            </wp:positionV>
-            <wp:extent cx="3335655" cy="1990090"/>
-            <wp:effectExtent l="0" t="0" r="0" b="0"/>
-            <wp:wrapNone/>
-            <wp:docPr id="3" name="Picture 3" descr="A group of penguins&#10;&#10;Description automatically generated with low confidence"/>
-            <wp:cNvGraphicFramePr>
-              <a:graphicFrameLocks xmlns:a="http://schemas.openxmlformats.org/drawingml/2006/main" noChangeAspect="1"/>
-            </wp:cNvGraphicFramePr>
-            <a:graphic xmlns:a="http://schemas.openxmlformats.org/drawingml/2006/main">
-              <a:graphicData uri="http://schemas.openxmlformats.org/drawingml/2006/picture">
-                <pic:pic xmlns:pic="http://schemas.openxmlformats.org/drawingml/2006/picture">
-                  <pic:nvPicPr>
-                    <pic:cNvPr id="3" name="Picture 3" descr="A group of penguins&#10;&#10;Description automatically generated with low confidence"/>
-                    <pic:cNvPicPr>
-                      <a:picLocks noChangeAspect="1" noChangeArrowheads="1"/>
-                    </pic:cNvPicPr>
-                  </pic:nvPicPr>
-                  <pic:blipFill>
-                    <a:blip r:embed="rId17" cstate="print">
-                      <a:extLst>
-                        <a:ext uri="{28A0092B-C50C-407E-A947-70E740481C1C}">
-                          <a14:useLocalDpi xmlns:a14="http://schemas.microsoft.com/office/drawing/2010/main" val="0"/>
-                        </a:ext>
-                      </a:extLst>
-                    </a:blip>
-                    <a:srcRect/>
-                    <a:stretch>
-                      <a:fillRect/>
-                    </a:stretch>
-                  </pic:blipFill>
-                  <pic:spPr bwMode="auto">
-                    <a:xfrm>
-                      <a:off x="0" y="0"/>
-                      <a:ext cx="3335655" cy="1990090"/>
-                    </a:xfrm>
-                    <a:prstGeom prst="rect">
-                      <a:avLst/>
-                    </a:prstGeom>
-                    <a:noFill/>
-                    <a:ln>
-                      <a:noFill/>
-                    </a:ln>
-                  </pic:spPr>
-                </pic:pic>
-              </a:graphicData>
-            </a:graphic>
-            <wp14:sizeRelH relativeFrom="margin">
-              <wp14:pctWidth>0</wp14:pctWidth>
-            </wp14:sizeRelH>
-            <wp14:sizeRelV relativeFrom="margin">
-              <wp14:pctHeight>0</wp14:pctHeight>
-            </wp14:sizeRelV>
-          </wp:anchor>
-        </w:drawing>
-      </w:r>
-    </w:p>
-    <w:p>
-      <w:pPr>
-        <w:rPr>
-          <w:lang w:val="cs-CZ"/>
-        </w:rPr>
-      </w:pPr>
-    </w:p>
-    <w:p>
-      <w:pPr>
-        <w:contextualSpacing w:val="0"/>
-      </w:pPr>
-    </w:p>
-    <w:p>
-      <w:pPr>
-        <w:contextualSpacing w:val="0"/>
-      </w:pPr>
-    </w:p>
-    <w:p>
-      <w:pPr>
-        <w:contextualSpacing w:val="0"/>
-      </w:pPr>
-    </w:p>
-    <w:p>
-      <w:pPr>
-        <w:contextualSpacing w:val="0"/>
-      </w:pPr>
-    </w:p>
-    <w:p>
-      <w:pPr>
-        <w:contextualSpacing w:val="0"/>
-      </w:pPr>
-    </w:p>
-    <w:p>
-      <w:pPr>
-        <w:contextualSpacing w:val="0"/>
-      </w:pPr>
-    </w:p>
-    <w:p>
-      <w:pPr>
-        <w:contextualSpacing w:val="0"/>
-      </w:pPr>
-    </w:p>
-    <w:p>
-      <w:pPr>
-        <w:pStyle w:val="Heading2"/>
-      </w:pPr>
-      <w:bookmarkStart w:id="8" w:name="_Toc96862890"/>
-      <w:bookmarkStart w:id="9" w:name="_Toc96876489"/>
-      <w:r>
-        <w:t>Data set reference</w:t>
-      </w:r>
-      <w:bookmarkEnd w:id="8"/>
-      <w:bookmarkEnd w:id="9"/>
     </w:p>
     <w:p>
       <w:pPr>
@@ -2473,7 +2320,6 @@
           <w:id w:val="2081471265"/>
           <w:citation/>
         </w:sdtPr>
-        <w:sdtEndPr/>
         <w:sdtContent>
           <w:r>
             <w:fldChar w:fldCharType="begin"/>
@@ -2507,17 +2353,13 @@
         </w:sdtContent>
       </w:sdt>
       <w:r>
-        <w:t xml:space="preserve"> with data provided by Palmer Station Antarctica</w:t>
-      </w:r>
-      <w:r>
-        <w:t xml:space="preserve"> LTER</w:t>
+        <w:t xml:space="preserve"> with data provided by Palmer Station Antarctica LTER</w:t>
       </w:r>
       <w:sdt>
         <w:sdtPr>
           <w:id w:val="1982734383"/>
           <w:citation/>
         </w:sdtPr>
-        <w:sdtEndPr/>
         <w:sdtContent>
           <w:r>
             <w:fldChar w:fldCharType="begin"/>
@@ -2551,70 +2393,105 @@
         </w:sdtContent>
       </w:sdt>
       <w:r>
-        <w:t xml:space="preserve">. The data set contains </w:t>
-      </w:r>
-      <w:r>
-        <w:t xml:space="preserve">8 </w:t>
-      </w:r>
-      <w:r>
-        <w:t>variables</w:t>
-      </w:r>
-      <w:r>
-        <w:t xml:space="preserve"> </w:t>
-      </w:r>
-      <w:r>
-        <w:t>of</w:t>
-      </w:r>
-      <w:r>
-        <w:t xml:space="preserve"> three penguin species, observed</w:t>
-      </w:r>
-      <w:r>
-        <w:t xml:space="preserve"> in Antarctira</w:t>
-      </w:r>
-      <w:r>
-        <w:t>.</w:t>
+        <w:t>. The data set contains 8 variables of three penguin species, observed in Antarctira.</w:t>
       </w:r>
     </w:p>
     <w:p>
       <w:pPr>
         <w:contextualSpacing w:val="0"/>
       </w:pPr>
-      <w:r>
-        <w:br w:type="page"/>
-      </w:r>
     </w:p>
     <w:p>
       <w:pPr>
         <w:pStyle w:val="Heading2"/>
       </w:pPr>
-      <w:bookmarkStart w:id="10" w:name="_Toc96862891"/>
-      <w:bookmarkStart w:id="11" w:name="_Toc96876490"/>
-      <w:r>
-        <w:lastRenderedPageBreak/>
-        <w:t xml:space="preserve">Previous </w:t>
-      </w:r>
-      <w:r>
-        <w:t>work on the data set</w:t>
-      </w:r>
-      <w:bookmarkEnd w:id="10"/>
-      <w:bookmarkEnd w:id="11"/>
+      <w:bookmarkStart w:id="7" w:name="_Toc96862891"/>
+      <w:bookmarkStart w:id="8" w:name="_Toc97138839"/>
+      <w:r>
+        <w:t>Previous work on the data set</w:t>
+      </w:r>
+      <w:bookmarkEnd w:id="7"/>
+      <w:bookmarkEnd w:id="8"/>
     </w:p>
     <w:p>
       <w:pPr>
         <w:contextualSpacing w:val="0"/>
       </w:pPr>
       <w:r>
-        <w:t xml:space="preserve"> </w:t>
-      </w:r>
-      <w:r>
-        <w:t>Previous attempts</w:t>
+        <w:rPr>
+          <w:noProof/>
+        </w:rPr>
+        <w:drawing>
+          <wp:anchor distT="0" distB="0" distL="114300" distR="114300" simplePos="0" relativeHeight="251664384" behindDoc="0" locked="0" layoutInCell="1" allowOverlap="1" wp14:anchorId="664A8A6D" wp14:editId="27A5E29D">
+            <wp:simplePos x="0" y="0"/>
+            <wp:positionH relativeFrom="margin">
+              <wp:align>center</wp:align>
+            </wp:positionH>
+            <wp:positionV relativeFrom="paragraph">
+              <wp:posOffset>788769</wp:posOffset>
+            </wp:positionV>
+            <wp:extent cx="2054150" cy="1225326"/>
+            <wp:effectExtent l="0" t="0" r="0" b="0"/>
+            <wp:wrapNone/>
+            <wp:docPr id="3" name="Picture 3" descr="A group of penguins&#10;&#10;Description automatically generated with low confidence"/>
+            <wp:cNvGraphicFramePr>
+              <a:graphicFrameLocks xmlns:a="http://schemas.openxmlformats.org/drawingml/2006/main" noChangeAspect="1"/>
+            </wp:cNvGraphicFramePr>
+            <a:graphic xmlns:a="http://schemas.openxmlformats.org/drawingml/2006/main">
+              <a:graphicData uri="http://schemas.openxmlformats.org/drawingml/2006/picture">
+                <pic:pic xmlns:pic="http://schemas.openxmlformats.org/drawingml/2006/picture">
+                  <pic:nvPicPr>
+                    <pic:cNvPr id="3" name="Picture 3" descr="A group of penguins&#10;&#10;Description automatically generated with low confidence"/>
+                    <pic:cNvPicPr>
+                      <a:picLocks noChangeAspect="1" noChangeArrowheads="1"/>
+                    </pic:cNvPicPr>
+                  </pic:nvPicPr>
+                  <pic:blipFill>
+                    <a:blip r:embed="rId17" cstate="print">
+                      <a:extLst>
+                        <a:ext uri="{28A0092B-C50C-407E-A947-70E740481C1C}">
+                          <a14:useLocalDpi xmlns:a14="http://schemas.microsoft.com/office/drawing/2010/main" val="0"/>
+                        </a:ext>
+                      </a:extLst>
+                    </a:blip>
+                    <a:srcRect/>
+                    <a:stretch>
+                      <a:fillRect/>
+                    </a:stretch>
+                  </pic:blipFill>
+                  <pic:spPr bwMode="auto">
+                    <a:xfrm>
+                      <a:off x="0" y="0"/>
+                      <a:ext cx="2054150" cy="1225326"/>
+                    </a:xfrm>
+                    <a:prstGeom prst="rect">
+                      <a:avLst/>
+                    </a:prstGeom>
+                    <a:noFill/>
+                    <a:ln>
+                      <a:noFill/>
+                    </a:ln>
+                  </pic:spPr>
+                </pic:pic>
+              </a:graphicData>
+            </a:graphic>
+            <wp14:sizeRelH relativeFrom="margin">
+              <wp14:pctWidth>0</wp14:pctWidth>
+            </wp14:sizeRelH>
+            <wp14:sizeRelV relativeFrom="margin">
+              <wp14:pctHeight>0</wp14:pctHeight>
+            </wp14:sizeRelV>
+          </wp:anchor>
+        </w:drawing>
+      </w:r>
+      <w:r>
+        <w:t xml:space="preserve"> Previous attempts</w:t>
       </w:r>
       <w:sdt>
         <w:sdtPr>
           <w:id w:val="2091811464"/>
           <w:citation/>
         </w:sdtPr>
-        <w:sdtEndPr/>
         <w:sdtContent>
           <w:r>
             <w:fldChar w:fldCharType="begin"/>
@@ -2648,37 +2525,7 @@
         </w:sdtContent>
       </w:sdt>
       <w:r>
-        <w:t xml:space="preserve"> of data analytics and representation</w:t>
-      </w:r>
-      <w:r>
-        <w:t xml:space="preserve"> by linear regression and classification</w:t>
-      </w:r>
-      <w:r>
-        <w:t xml:space="preserve"> were made with accurate results</w:t>
-      </w:r>
-      <w:r>
-        <w:t xml:space="preserve">, as the data set </w:t>
-      </w:r>
-      <w:r>
-        <w:t>contains only few missing variables.</w:t>
-      </w:r>
-      <w:r>
-        <w:t xml:space="preserve"> The paper </w:t>
-      </w:r>
-      <w:r>
-        <w:t xml:space="preserve">was comparing </w:t>
-      </w:r>
-      <w:r>
-        <w:t xml:space="preserve">bill depth and length to classify </w:t>
-      </w:r>
-      <w:r>
-        <w:t>penguin species</w:t>
-      </w:r>
-      <w:r>
-        <w:t xml:space="preserve"> in programming language R</w:t>
-      </w:r>
-      <w:r>
-        <w:t xml:space="preserve">. </w:t>
+        <w:t xml:space="preserve"> of data analytics and representation by linear regression and classification were made with accurate results, as the data set contains only few missing variables. The paper was comparing bill depth and length to classify penguin species in programming language R. </w:t>
       </w:r>
     </w:p>
     <w:p>
@@ -2690,18 +2537,158 @@
       <w:pPr>
         <w:contextualSpacing w:val="0"/>
       </w:pPr>
+    </w:p>
+    <w:p>
+      <w:pPr>
+        <w:contextualSpacing w:val="0"/>
+        <w:jc w:val="right"/>
+      </w:pPr>
+      <w:r>
+        <w:rPr>
+          <w:rStyle w:val="FootnoteReference"/>
+        </w:rPr>
+        <w:footnoteReference w:id="4"/>
+      </w:r>
+    </w:p>
+    <w:p>
+      <w:pPr>
+        <w:contextualSpacing w:val="0"/>
+      </w:pPr>
+    </w:p>
+    <w:p>
+      <w:pPr>
+        <w:pStyle w:val="Heading2"/>
+      </w:pPr>
+      <w:bookmarkStart w:id="9" w:name="_Toc96862892"/>
+      <w:bookmarkStart w:id="10" w:name="_Toc97138840"/>
+      <w:r>
+        <w:t>Problem of interest of this Project</w:t>
+      </w:r>
+      <w:bookmarkEnd w:id="9"/>
+      <w:bookmarkEnd w:id="10"/>
+    </w:p>
+    <w:p>
+      <w:pPr>
+        <w:contextualSpacing w:val="0"/>
+      </w:pPr>
+      <w:r>
+        <w:t>Using linear regression, we will try to predict bill depth for one of the species using the interval attributes</w:t>
+      </w:r>
+      <w:r>
+        <w:t xml:space="preserve"> in the next report</w:t>
+      </w:r>
+      <w:r>
+        <w:t>.</w:t>
+      </w:r>
+    </w:p>
+    <w:p>
+      <w:pPr>
+        <w:contextualSpacing w:val="0"/>
+      </w:pPr>
+      <w:r>
+        <w:t xml:space="preserve">For classification problem, we will try to estimate missing sex variables based on all other variables, while omitting Year and Island, as these variables don´t carry meaningful information for this task. </w:t>
+      </w:r>
+    </w:p>
+    <w:p>
+      <w:pPr>
+        <w:contextualSpacing w:val="0"/>
+      </w:pPr>
+      <w:r>
+        <w:t>For both problems, no data transformation will be used.</w:t>
+      </w:r>
+    </w:p>
+    <w:p>
+      <w:pPr>
+        <w:contextualSpacing w:val="0"/>
+      </w:pPr>
+      <w:r>
+        <w:t xml:space="preserve">In order for these tasks to be completed, we need to </w:t>
+      </w:r>
+      <w:r>
+        <w:t>anal</w:t>
+      </w:r>
+      <w:r>
+        <w:t>y</w:t>
+      </w:r>
+      <w:r>
+        <w:t xml:space="preserve">ze the data, visualize them and make </w:t>
+      </w:r>
+      <w:r>
+        <w:t xml:space="preserve">a conclusion of suitable alghorithm options and </w:t>
+      </w:r>
+      <w:r>
+        <w:t>methods to be further used.</w:t>
+      </w:r>
+      <w:r>
+        <w:t xml:space="preserve"> Classification tree w</w:t>
+      </w:r>
+      <w:r>
+        <w:t>ith Hunts algorithm could be used</w:t>
+      </w:r>
+      <w:r>
+        <w:t xml:space="preserve">, adjusted for continous variables. Regression tree </w:t>
+      </w:r>
+      <w:r>
+        <w:t>is also an option for linear regression</w:t>
+      </w:r>
+      <w:r>
+        <w:t>.</w:t>
+      </w:r>
+    </w:p>
+    <w:p>
+      <w:pPr>
+        <w:pStyle w:val="Heading1"/>
+      </w:pPr>
+      <w:bookmarkStart w:id="11" w:name="_Toc96859538"/>
+      <w:bookmarkStart w:id="12" w:name="_Toc96862889"/>
+      <w:bookmarkStart w:id="13" w:name="_Toc97138841"/>
+      <w:r>
+        <w:lastRenderedPageBreak/>
+        <w:t>Description of the data set</w:t>
+      </w:r>
+      <w:r>
+        <w:rPr>
+          <w:rStyle w:val="FootnoteReference"/>
+        </w:rPr>
+        <w:footnoteReference w:id="5"/>
+      </w:r>
+      <w:bookmarkEnd w:id="11"/>
+      <w:bookmarkEnd w:id="12"/>
+      <w:bookmarkEnd w:id="13"/>
+    </w:p>
+    <w:p>
+      <w:pPr>
+        <w:jc w:val="right"/>
+        <w:rPr>
+          <w:lang w:val="cs-CZ"/>
+        </w:rPr>
+      </w:pPr>
+      <w:r>
+        <w:rPr>
+          <w:rStyle w:val="FootnoteReference"/>
+          <w:lang w:val="cs-CZ"/>
+        </w:rPr>
+        <w:footnoteReference w:id="6"/>
+      </w:r>
+    </w:p>
+    <w:p>
+      <w:pPr>
+        <w:rPr>
+          <w:lang w:val="cs-CZ"/>
+        </w:rPr>
+      </w:pPr>
       <w:r>
         <w:rPr>
           <w:noProof/>
         </w:rPr>
         <w:drawing>
-          <wp:anchor distT="0" distB="0" distL="114300" distR="114300" simplePos="0" relativeHeight="251667456" behindDoc="0" locked="0" layoutInCell="1" allowOverlap="1" wp14:anchorId="0CC73703" wp14:editId="074CF261">
+          <wp:anchor distT="0" distB="0" distL="114300" distR="114300" simplePos="0" relativeHeight="251667456" behindDoc="0" locked="0" layoutInCell="1" allowOverlap="1" wp14:anchorId="0CC73703" wp14:editId="55C12520">
             <wp:simplePos x="0" y="0"/>
             <wp:positionH relativeFrom="margin">
               <wp:align>center</wp:align>
             </wp:positionH>
-            <wp:positionV relativeFrom="page">
-              <wp:posOffset>2322195</wp:posOffset>
+            <wp:positionV relativeFrom="paragraph">
+              <wp:posOffset>2462</wp:posOffset>
             </wp:positionV>
             <wp:extent cx="2465070" cy="1537335"/>
             <wp:effectExtent l="0" t="0" r="0" b="5715"/>
@@ -2747,6 +2734,13 @@
     </w:p>
     <w:p>
       <w:pPr>
+        <w:rPr>
+          <w:lang w:val="cs-CZ"/>
+        </w:rPr>
+      </w:pPr>
+    </w:p>
+    <w:p>
+      <w:pPr>
         <w:contextualSpacing w:val="0"/>
       </w:pPr>
     </w:p>
@@ -2768,80 +2762,18 @@
     <w:p>
       <w:pPr>
         <w:contextualSpacing w:val="0"/>
-        <w:jc w:val="right"/>
-      </w:pPr>
-      <w:r>
-        <w:rPr>
-          <w:rStyle w:val="FootnoteReference"/>
-        </w:rPr>
-        <w:footnoteReference w:id="6"/>
-      </w:r>
+      </w:pPr>
     </w:p>
     <w:p>
       <w:pPr>
         <w:contextualSpacing w:val="0"/>
       </w:pPr>
-    </w:p>
-    <w:p>
-      <w:pPr>
-        <w:pStyle w:val="Heading2"/>
-      </w:pPr>
-      <w:bookmarkStart w:id="12" w:name="_Toc96862892"/>
-      <w:bookmarkStart w:id="13" w:name="_Toc96876491"/>
-      <w:r>
-        <w:t>Problem of interest of this Project</w:t>
-      </w:r>
-      <w:bookmarkEnd w:id="12"/>
-      <w:bookmarkEnd w:id="13"/>
-    </w:p>
-    <w:p>
-      <w:pPr>
-        <w:contextualSpacing w:val="0"/>
-      </w:pPr>
-    </w:p>
-    <w:p>
-      <w:pPr>
-        <w:contextualSpacing w:val="0"/>
-      </w:pPr>
-      <w:r>
-        <w:t>Using linear regression</w:t>
-      </w:r>
-      <w:r>
-        <w:t xml:space="preserve">, we will try to predict bill depth for one of the species using the interval </w:t>
-      </w:r>
-      <w:r>
-        <w:t xml:space="preserve">attributes. </w:t>
-      </w:r>
-    </w:p>
-    <w:p>
-      <w:pPr>
-        <w:contextualSpacing w:val="0"/>
-      </w:pPr>
-      <w:r>
-        <w:t xml:space="preserve">For classification problem, we will try to estimate missing sex </w:t>
-      </w:r>
-      <w:r>
-        <w:t xml:space="preserve">variables based on all other variables, while omitting Year and </w:t>
-      </w:r>
-      <w:r>
-        <w:t>Island, as these variables don´t carry meaningful information for this task.</w:t>
-      </w:r>
-      <w:r>
-        <w:t xml:space="preserve"> </w:t>
-      </w:r>
-    </w:p>
-    <w:p>
-      <w:pPr>
-        <w:contextualSpacing w:val="0"/>
-      </w:pPr>
-      <w:r>
-        <w:t>For both problems, no data transformation will be used.</w:t>
-      </w:r>
-    </w:p>
-    <w:p>
-      <w:pPr>
-        <w:contextualSpacing w:val="0"/>
-      </w:pPr>
+      <w:r>
+        <w:t xml:space="preserve">Table of </w:t>
+      </w:r>
+      <w:r>
+        <w:t>attribute description and basic statistics:</w:t>
+      </w:r>
     </w:p>
     <w:tbl>
       <w:tblPr>
@@ -4701,124 +4633,17 @@
         </w:tc>
       </w:tr>
     </w:tbl>
-    <w:p>
-      <w:pPr>
-        <w:contextualSpacing w:val="0"/>
-      </w:pPr>
-    </w:p>
-    <w:p>
-      <w:pPr>
-        <w:contextualSpacing w:val="0"/>
-        <w:rPr>
-          <w:noProof/>
-        </w:rPr>
-      </w:pPr>
-    </w:p>
-    <w:p>
-      <w:pPr>
-        <w:contextualSpacing w:val="0"/>
-      </w:pPr>
-      <w:r>
-        <w:rPr>
-          <w:noProof/>
-        </w:rPr>
-        <w:drawing>
-          <wp:anchor distT="0" distB="0" distL="114300" distR="114300" simplePos="0" relativeHeight="251674624" behindDoc="0" locked="0" layoutInCell="1" allowOverlap="1" wp14:anchorId="25EF43C1" wp14:editId="148C19B6">
-            <wp:simplePos x="0" y="0"/>
-            <wp:positionH relativeFrom="column">
-              <wp:posOffset>1971040</wp:posOffset>
-            </wp:positionH>
-            <wp:positionV relativeFrom="paragraph">
-              <wp:posOffset>-161290</wp:posOffset>
-            </wp:positionV>
-            <wp:extent cx="4075430" cy="1503045"/>
-            <wp:effectExtent l="0" t="0" r="1270" b="1905"/>
-            <wp:wrapNone/>
-            <wp:docPr id="2" name="Picture 2" descr="Text, letter&#10;&#10;Description automatically generated"/>
-            <wp:cNvGraphicFramePr>
-              <a:graphicFrameLocks xmlns:a="http://schemas.openxmlformats.org/drawingml/2006/main" noChangeAspect="1"/>
-            </wp:cNvGraphicFramePr>
-            <a:graphic xmlns:a="http://schemas.openxmlformats.org/drawingml/2006/main">
-              <a:graphicData uri="http://schemas.openxmlformats.org/drawingml/2006/picture">
-                <pic:pic xmlns:pic="http://schemas.openxmlformats.org/drawingml/2006/picture">
-                  <pic:nvPicPr>
-                    <pic:cNvPr id="2" name="Picture 2" descr="Text, letter&#10;&#10;Description automatically generated"/>
-                    <pic:cNvPicPr/>
-                  </pic:nvPicPr>
-                  <pic:blipFill rotWithShape="1">
-                    <a:blip r:embed="rId19"/>
-                    <a:srcRect t="23175"/>
-                    <a:stretch/>
-                  </pic:blipFill>
-                  <pic:spPr bwMode="auto">
-                    <a:xfrm>
-                      <a:off x="0" y="0"/>
-                      <a:ext cx="4075430" cy="1503045"/>
-                    </a:xfrm>
-                    <a:prstGeom prst="rect">
-                      <a:avLst/>
-                    </a:prstGeom>
-                    <a:ln>
-                      <a:noFill/>
-                    </a:ln>
-                    <a:extLst>
-                      <a:ext uri="{53640926-AAD7-44D8-BBD7-CCE9431645EC}">
-                        <a14:shadowObscured xmlns:a14="http://schemas.microsoft.com/office/drawing/2010/main"/>
-                      </a:ext>
-                    </a:extLst>
-                  </pic:spPr>
-                </pic:pic>
-              </a:graphicData>
-            </a:graphic>
-            <wp14:sizeRelV relativeFrom="margin">
-              <wp14:pctHeight>0</wp14:pctHeight>
-            </wp14:sizeRelV>
-          </wp:anchor>
-        </w:drawing>
-      </w:r>
-    </w:p>
-    <w:p>
-      <w:pPr>
-        <w:contextualSpacing w:val="0"/>
-      </w:pPr>
-      <w:r>
-        <w:rPr>
-          <w:highlight w:val="yellow"/>
-        </w:rPr>
-        <w:t>TODO</w:t>
-      </w:r>
-      <w:r>
-        <w:t xml:space="preserve"> </w:t>
-      </w:r>
-      <w:r>
-        <w:sym w:font="Wingdings" w:char="F0E0"/>
-      </w:r>
-    </w:p>
-    <w:p>
-      <w:pPr>
-        <w:contextualSpacing w:val="0"/>
-      </w:pPr>
-    </w:p>
-    <w:p>
-      <w:pPr>
-        <w:contextualSpacing w:val="0"/>
-      </w:pPr>
-    </w:p>
-    <w:p>
-      <w:bookmarkStart w:id="14" w:name="_Toc96876492"/>
-    </w:p>
     <w:p/>
     <w:p/>
-    <w:p/>
-    <w:p/>
-    <w:p/>
     <w:p>
       <w:pPr>
         <w:pStyle w:val="Heading2"/>
       </w:pPr>
+      <w:bookmarkStart w:id="14" w:name="_Toc97138842"/>
       <w:r>
         <w:t>Missing data</w:t>
       </w:r>
+      <w:bookmarkEnd w:id="14"/>
     </w:p>
     <w:p>
       <w:r>
@@ -5351,10 +5176,12 @@
       <w:pPr>
         <w:pStyle w:val="Heading1"/>
       </w:pPr>
-      <w:r>
+      <w:bookmarkStart w:id="15" w:name="_Toc97138843"/>
+      <w:r>
+        <w:lastRenderedPageBreak/>
         <w:t>Data Visualisation</w:t>
       </w:r>
-      <w:bookmarkEnd w:id="14"/>
+      <w:bookmarkEnd w:id="15"/>
     </w:p>
     <w:p/>
     <w:p>
@@ -5409,52 +5236,22 @@
     <w:p/>
     <w:p>
       <w:pPr>
-        <w:pStyle w:val="Heading2"/>
-      </w:pPr>
-      <w:bookmarkStart w:id="15" w:name="_Toc96876493"/>
-      <w:r>
-        <w:t>Classification Problem</w:t>
-      </w:r>
-      <w:bookmarkEnd w:id="15"/>
-    </w:p>
-    <w:p>
-      <w:r>
-        <w:rPr>
-          <w:highlight w:val="yellow"/>
-        </w:rPr>
-        <w:t>TODO</w:t>
-      </w:r>
-      <w:r>
-        <w:t xml:space="preserve"> W</w:t>
-      </w:r>
-      <w:r>
-        <w:t>e want to predict sex on all other meaningful attributes</w:t>
-      </w:r>
-      <w:r>
-        <w:t>. As Island, where the penguin is from</w:t>
-      </w:r>
-      <w:r>
-        <w:t xml:space="preserve">, and year, in which the penguin was seen, doesn´t carry any meaningful information for our problem, we will omit these data entirely. </w:t>
-      </w:r>
-    </w:p>
-    <w:p>
-      <w:r>
-        <w:rPr>
-          <w:noProof/>
-        </w:rPr>
+        <w:contextualSpacing w:val="0"/>
+      </w:pPr>
+      <w:r>
         <w:drawing>
-          <wp:anchor distT="0" distB="0" distL="114300" distR="114300" simplePos="0" relativeHeight="251676672" behindDoc="0" locked="0" layoutInCell="1" allowOverlap="1" wp14:anchorId="713DABDC" wp14:editId="0E597617">
+          <wp:anchor distT="0" distB="0" distL="114300" distR="114300" simplePos="0" relativeHeight="251674624" behindDoc="0" locked="0" layoutInCell="1" allowOverlap="1" wp14:anchorId="2F687EA1" wp14:editId="4B2E4A8C">
             <wp:simplePos x="0" y="0"/>
-            <wp:positionH relativeFrom="margin">
-              <wp:posOffset>-947191</wp:posOffset>
+            <wp:positionH relativeFrom="column">
+              <wp:posOffset>0</wp:posOffset>
             </wp:positionH>
             <wp:positionV relativeFrom="paragraph">
-              <wp:posOffset>204799</wp:posOffset>
+              <wp:posOffset>0</wp:posOffset>
             </wp:positionV>
-            <wp:extent cx="7841894" cy="6534911"/>
-            <wp:effectExtent l="0" t="0" r="6985" b="0"/>
+            <wp:extent cx="5770245" cy="4689475"/>
+            <wp:effectExtent l="19050" t="19050" r="20955" b="15875"/>
             <wp:wrapNone/>
-            <wp:docPr id="7" name="Picture 7"/>
+            <wp:docPr id="14" name="Picture 14" descr="Text&#10;&#10;Description automatically generated"/>
             <wp:cNvGraphicFramePr>
               <a:graphicFrameLocks xmlns:a="http://schemas.openxmlformats.org/drawingml/2006/main" noChangeAspect="1"/>
             </wp:cNvGraphicFramePr>
@@ -5462,148 +5259,58 @@
               <a:graphicData uri="http://schemas.openxmlformats.org/drawingml/2006/picture">
                 <pic:pic xmlns:pic="http://schemas.openxmlformats.org/drawingml/2006/picture">
                   <pic:nvPicPr>
-                    <pic:cNvPr id="0" name="Picture 3"/>
-                    <pic:cNvPicPr>
-                      <a:picLocks noChangeAspect="1" noChangeArrowheads="1"/>
-                    </pic:cNvPicPr>
+                    <pic:cNvPr id="14" name="Picture 14" descr="Text&#10;&#10;Description automatically generated"/>
+                    <pic:cNvPicPr/>
                   </pic:nvPicPr>
                   <pic:blipFill>
-                    <a:blip r:embed="rId20" cstate="print">
-                      <a:extLst>
-                        <a:ext uri="{28A0092B-C50C-407E-A947-70E740481C1C}">
-                          <a14:useLocalDpi xmlns:a14="http://schemas.microsoft.com/office/drawing/2010/main" val="0"/>
-                        </a:ext>
-                      </a:extLst>
-                    </a:blip>
-                    <a:srcRect/>
+                    <a:blip r:embed="rId19"/>
                     <a:stretch>
                       <a:fillRect/>
                     </a:stretch>
                   </pic:blipFill>
-                  <pic:spPr bwMode="auto">
+                  <pic:spPr>
                     <a:xfrm>
                       <a:off x="0" y="0"/>
-                      <a:ext cx="7853250" cy="6544375"/>
+                      <a:ext cx="5770245" cy="4689475"/>
                     </a:xfrm>
                     <a:prstGeom prst="rect">
                       <a:avLst/>
                     </a:prstGeom>
-                    <a:noFill/>
                     <a:ln>
-                      <a:noFill/>
+                      <a:solidFill>
+                        <a:schemeClr val="accent1"/>
+                      </a:solidFill>
                     </a:ln>
                   </pic:spPr>
                 </pic:pic>
               </a:graphicData>
             </a:graphic>
-            <wp14:sizeRelH relativeFrom="page">
-              <wp14:pctWidth>0</wp14:pctWidth>
-            </wp14:sizeRelH>
-            <wp14:sizeRelV relativeFrom="page">
-              <wp14:pctHeight>0</wp14:pctHeight>
-            </wp14:sizeRelV>
           </wp:anchor>
         </w:drawing>
       </w:r>
-    </w:p>
+      <w:r>
+        <w:t xml:space="preserve"> </w:t>
+      </w:r>
+      <w:r>
+        <w:br w:type="page"/>
+      </w:r>
+    </w:p>
+    <w:p/>
     <w:p>
       <w:pPr>
         <w:contextualSpacing w:val="0"/>
       </w:pPr>
       <w:r>
-        <w:t xml:space="preserve">Eyeballing the data, we can see that the </w:t>
-      </w:r>
-      <w:r>
-        <w:t xml:space="preserve">Body mass against Bill depth is a suitable </w:t>
-      </w:r>
-      <w:r>
-        <w:t>adept for linear classification</w:t>
-      </w:r>
-      <w:r>
-        <w:br w:type="page"/>
-      </w:r>
-      <w:r>
-        <w:rPr>
-          <w:noProof/>
-        </w:rPr>
-        <w:lastRenderedPageBreak/>
-        <w:drawing>
-          <wp:anchor distT="0" distB="0" distL="114300" distR="114300" simplePos="0" relativeHeight="251677696" behindDoc="0" locked="0" layoutInCell="1" allowOverlap="1" wp14:anchorId="2BBFAB65" wp14:editId="376C6FA2">
-            <wp:simplePos x="0" y="0"/>
-            <wp:positionH relativeFrom="margin">
-              <wp:posOffset>496203</wp:posOffset>
-            </wp:positionH>
-            <wp:positionV relativeFrom="paragraph">
-              <wp:posOffset>-146450</wp:posOffset>
-            </wp:positionV>
-            <wp:extent cx="4239011" cy="2826007"/>
-            <wp:effectExtent l="0" t="0" r="9525" b="0"/>
-            <wp:wrapNone/>
-            <wp:docPr id="5" name="Picture 5"/>
-            <wp:cNvGraphicFramePr>
-              <a:graphicFrameLocks xmlns:a="http://schemas.openxmlformats.org/drawingml/2006/main" noChangeAspect="1"/>
-            </wp:cNvGraphicFramePr>
-            <a:graphic xmlns:a="http://schemas.openxmlformats.org/drawingml/2006/main">
-              <a:graphicData uri="http://schemas.openxmlformats.org/drawingml/2006/picture">
-                <pic:pic xmlns:pic="http://schemas.openxmlformats.org/drawingml/2006/picture">
-                  <pic:nvPicPr>
-                    <pic:cNvPr id="0" name="Picture 2"/>
-                    <pic:cNvPicPr>
-                      <a:picLocks noChangeAspect="1" noChangeArrowheads="1"/>
-                    </pic:cNvPicPr>
-                  </pic:nvPicPr>
-                  <pic:blipFill>
-                    <a:blip r:embed="rId21" cstate="print">
-                      <a:extLst>
-                        <a:ext uri="{28A0092B-C50C-407E-A947-70E740481C1C}">
-                          <a14:useLocalDpi xmlns:a14="http://schemas.microsoft.com/office/drawing/2010/main" val="0"/>
-                        </a:ext>
-                      </a:extLst>
-                    </a:blip>
-                    <a:srcRect/>
-                    <a:stretch>
-                      <a:fillRect/>
-                    </a:stretch>
-                  </pic:blipFill>
-                  <pic:spPr bwMode="auto">
-                    <a:xfrm>
-                      <a:off x="0" y="0"/>
-                      <a:ext cx="4239011" cy="2826007"/>
-                    </a:xfrm>
-                    <a:prstGeom prst="rect">
-                      <a:avLst/>
-                    </a:prstGeom>
-                    <a:noFill/>
-                    <a:ln>
-                      <a:noFill/>
-                    </a:ln>
-                  </pic:spPr>
-                </pic:pic>
-              </a:graphicData>
-            </a:graphic>
-            <wp14:sizeRelH relativeFrom="page">
-              <wp14:pctWidth>0</wp14:pctWidth>
-            </wp14:sizeRelH>
-            <wp14:sizeRelV relativeFrom="page">
-              <wp14:pctHeight>0</wp14:pctHeight>
-            </wp14:sizeRelV>
-          </wp:anchor>
-        </w:drawing>
-      </w:r>
-      <w:r>
-        <w:br w:type="page"/>
-      </w:r>
-    </w:p>
-    <w:p/>
-    <w:p>
-      <w:pPr>
-        <w:contextualSpacing w:val="0"/>
-      </w:pPr>
-      <w:r>
-        <w:t>TODO update before hand-in</w:t>
-      </w:r>
-    </w:p>
-    <w:bookmarkStart w:id="16" w:name="_Toc96876494" w:displacedByCustomXml="next"/>
+        <w:rPr>
+          <w:highlight w:val="yellow"/>
+        </w:rPr>
+        <w:t>TODO</w:t>
+      </w:r>
+      <w:r>
+        <w:t xml:space="preserve"> update before hand-in</w:t>
+      </w:r>
+    </w:p>
+    <w:bookmarkStart w:id="16" w:name="_Toc97138844" w:displacedByCustomXml="next"/>
     <w:bookmarkStart w:id="17" w:name="_Toc96862893" w:displacedByCustomXml="next"/>
     <w:bookmarkStart w:id="18" w:name="_Toc96859539" w:displacedByCustomXml="next"/>
     <w:sdt>
@@ -5676,7 +5383,7 @@
               </w:tblGrid>
               <w:tr>
                 <w:trPr>
-                  <w:divId w:val="72430955"/>
+                  <w:divId w:val="18901178"/>
                   <w:tblCellSpacing w:w="15" w:type="dxa"/>
                 </w:trPr>
                 <w:tc>
@@ -5724,7 +5431,7 @@
               </w:tr>
               <w:tr>
                 <w:trPr>
-                  <w:divId w:val="72430955"/>
+                  <w:divId w:val="18901178"/>
                   <w:tblCellSpacing w:w="15" w:type="dxa"/>
                 </w:trPr>
                 <w:tc>
@@ -5774,7 +5481,7 @@
               </w:tr>
               <w:tr>
                 <w:trPr>
-                  <w:divId w:val="72430955"/>
+                  <w:divId w:val="18901178"/>
                   <w:tblCellSpacing w:w="15" w:type="dxa"/>
                 </w:trPr>
                 <w:tc>
@@ -5824,7 +5531,7 @@
               </w:tr>
               <w:tr>
                 <w:trPr>
-                  <w:divId w:val="72430955"/>
+                  <w:divId w:val="18901178"/>
                   <w:tblCellSpacing w:w="15" w:type="dxa"/>
                 </w:trPr>
                 <w:tc>
@@ -5874,7 +5581,7 @@
               </w:tr>
               <w:tr>
                 <w:trPr>
-                  <w:divId w:val="72430955"/>
+                  <w:divId w:val="18901178"/>
                   <w:tblCellSpacing w:w="15" w:type="dxa"/>
                 </w:trPr>
                 <w:tc>
@@ -5924,7 +5631,7 @@
               </w:tr>
               <w:tr>
                 <w:trPr>
-                  <w:divId w:val="72430955"/>
+                  <w:divId w:val="18901178"/>
                   <w:tblCellSpacing w:w="15" w:type="dxa"/>
                 </w:trPr>
                 <w:tc>
@@ -5975,7 +5682,7 @@
             </w:tbl>
             <w:p>
               <w:pPr>
-                <w:divId w:val="72430955"/>
+                <w:divId w:val="18901178"/>
                 <w:rPr>
                   <w:rFonts w:eastAsia="Times New Roman"/>
                   <w:noProof/>
@@ -6014,7 +5721,7 @@
       </w:pPr>
     </w:p>
     <w:sectPr>
-      <w:footerReference w:type="default" r:id="rId22"/>
+      <w:footerReference w:type="default" r:id="rId20"/>
       <w:pgSz w:w="11909" w:h="16834" w:code="9"/>
       <w:pgMar w:top="1411" w:right="1411" w:bottom="1411" w:left="1411" w:header="720" w:footer="720" w:gutter="0"/>
       <w:cols w:space="720"/>
@@ -6248,6 +5955,9 @@
     <w:p>
       <w:pPr>
         <w:pStyle w:val="FootnoteText"/>
+        <w:rPr>
+          <w:lang w:val="cs-CZ"/>
+        </w:rPr>
       </w:pPr>
       <w:r>
         <w:rPr>
@@ -6259,14 +5969,70 @@
         <w:t xml:space="preserve"> </w:t>
       </w:r>
       <w:r>
-        <w:t>Martin 60%, Lukáš</w:t>
-      </w:r>
-      <w:r>
-        <w:t xml:space="preserve"> 40%</w:t>
-      </w:r>
+        <w:t>Art by Allison Horst</w:t>
+      </w:r>
+      <w:sdt>
+        <w:sdtPr>
+          <w:id w:val="828555268"/>
+          <w:citation/>
+        </w:sdtPr>
+        <w:sdtContent>
+          <w:r>
+            <w:fldChar w:fldCharType="begin"/>
+          </w:r>
+          <w:r>
+            <w:rPr>
+              <w:lang w:val="cs-CZ"/>
+            </w:rPr>
+            <w:instrText xml:space="preserve"> CITATION All21 \l 1029 </w:instrText>
+          </w:r>
+          <w:r>
+            <w:fldChar w:fldCharType="separate"/>
+          </w:r>
+          <w:r>
+            <w:rPr>
+              <w:noProof/>
+              <w:lang w:val="cs-CZ"/>
+            </w:rPr>
+            <w:t xml:space="preserve"> </w:t>
+          </w:r>
+          <w:r>
+            <w:rPr>
+              <w:noProof/>
+              <w:lang w:val="cs-CZ"/>
+            </w:rPr>
+            <w:t>[6]</w:t>
+          </w:r>
+          <w:r>
+            <w:fldChar w:fldCharType="end"/>
+          </w:r>
+        </w:sdtContent>
+      </w:sdt>
     </w:p>
   </w:footnote>
   <w:footnote w:id="5">
+    <w:p>
+      <w:pPr>
+        <w:pStyle w:val="FootnoteText"/>
+      </w:pPr>
+      <w:r>
+        <w:rPr>
+          <w:rStyle w:val="FootnoteReference"/>
+        </w:rPr>
+        <w:footnoteRef/>
+      </w:r>
+      <w:r>
+        <w:t xml:space="preserve"> </w:t>
+      </w:r>
+      <w:r>
+        <w:t>Martin 60%, Lukáš</w:t>
+      </w:r>
+      <w:r>
+        <w:t xml:space="preserve"> 40%</w:t>
+      </w:r>
+    </w:p>
+  </w:footnote>
+  <w:footnote w:id="6">
     <w:p>
       <w:pPr>
         <w:pStyle w:val="FootnoteText"/>
@@ -6317,81 +6083,6 @@
             <w:t>[6]</w:t>
           </w:r>
           <w:r>
-            <w:fldChar w:fldCharType="end"/>
-          </w:r>
-        </w:sdtContent>
-      </w:sdt>
-    </w:p>
-  </w:footnote>
-  <w:footnote w:id="6">
-    <w:p>
-      <w:pPr>
-        <w:pStyle w:val="FootnoteText"/>
-        <w:rPr>
-          <w:lang w:val="cs-CZ"/>
-        </w:rPr>
-      </w:pPr>
-      <w:r>
-        <w:rPr>
-          <w:rStyle w:val="FootnoteReference"/>
-        </w:rPr>
-        <w:footnoteRef/>
-      </w:r>
-      <w:r>
-        <w:t xml:space="preserve"> </w:t>
-      </w:r>
-      <w:r>
-        <w:rPr>
-          <w:lang w:val="cs-CZ"/>
-        </w:rPr>
-        <w:t>Art work by Allison Horst</w:t>
-      </w:r>
-      <w:sdt>
-        <w:sdtPr>
-          <w:rPr>
-            <w:lang w:val="cs-CZ"/>
-          </w:rPr>
-          <w:id w:val="19366959"/>
-          <w:citation/>
-        </w:sdtPr>
-        <w:sdtEndPr/>
-        <w:sdtContent>
-          <w:r>
-            <w:rPr>
-              <w:lang w:val="cs-CZ"/>
-            </w:rPr>
-            <w:fldChar w:fldCharType="begin"/>
-          </w:r>
-          <w:r>
-            <w:rPr>
-              <w:lang w:val="cs-CZ"/>
-            </w:rPr>
-            <w:instrText xml:space="preserve"> CITATION All21 \l 1029 </w:instrText>
-          </w:r>
-          <w:r>
-            <w:rPr>
-              <w:lang w:val="cs-CZ"/>
-            </w:rPr>
-            <w:fldChar w:fldCharType="separate"/>
-          </w:r>
-          <w:r>
-            <w:rPr>
-              <w:noProof/>
-              <w:lang w:val="cs-CZ"/>
-            </w:rPr>
-            <w:t xml:space="preserve"> </w:t>
-          </w:r>
-          <w:r>
-            <w:rPr>
-              <w:noProof/>
-              <w:lang w:val="cs-CZ"/>
-            </w:rPr>
-            <w:t>[6]</w:t>
-          </w:r>
-          <w:r>
-            <w:rPr>
-              <w:lang w:val="cs-CZ"/>
-            </w:rPr>
             <w:fldChar w:fldCharType="end"/>
           </w:r>
         </w:sdtContent>

</xml_diff>